<commit_message>
Corrected register with unicity checking
</commit_message>
<xml_diff>
--- a/Documentation/PokeMongo Documentation.docx
+++ b/Documentation/PokeMongo Documentation.docx
@@ -7634,7 +7634,7 @@
           </mc:Choice>
           <mc:Fallback>
             <w:pict>
-              <v:shapetype w14:anchorId="3595DD60" id="_x0000_t32" coordsize="21600,21600" o:spt="32" o:oned="t" path="m,l21600,21600e" filled="f">
+              <v:shapetype w14:anchorId="087E8FC5" id="_x0000_t32" coordsize="21600,21600" o:spt="32" o:oned="t" path="m,l21600,21600e" filled="f">
                 <v:path arrowok="t" fillok="f" o:connecttype="none"/>
                 <o:lock v:ext="edit" shapetype="t"/>
               </v:shapetype>
@@ -7702,7 +7702,7 @@
           </mc:Choice>
           <mc:Fallback>
             <w:pict>
-              <v:line w14:anchorId="4D3A4DC3" id="Connettore diritto 9" o:spid="_x0000_s1026" style="position:absolute;flip:x;z-index:251686912;visibility:visible;mso-wrap-style:square;mso-wrap-distance-left:9pt;mso-wrap-distance-top:0;mso-wrap-distance-right:9pt;mso-wrap-distance-bottom:0;mso-position-horizontal:absolute;mso-position-horizontal-relative:text;mso-position-vertical:absolute;mso-position-vertical-relative:text" from="38.75pt,4.5pt" to="109.9pt,4.5pt" o:gfxdata="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" strokecolor="#4472c4 [3204]" strokeweight=".5pt">
+              <v:line w14:anchorId="3B31941B" id="Connettore diritto 9" o:spid="_x0000_s1026" style="position:absolute;flip:x;z-index:251686912;visibility:visible;mso-wrap-style:square;mso-wrap-distance-left:9pt;mso-wrap-distance-top:0;mso-wrap-distance-right:9pt;mso-wrap-distance-bottom:0;mso-position-horizontal:absolute;mso-position-horizontal-relative:text;mso-position-vertical:absolute;mso-position-vertical-relative:text" from="38.75pt,4.5pt" to="109.9pt,4.5pt" o:gfxdata="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" strokecolor="#4472c4 [3204]" strokeweight=".5pt">
                 <v:stroke joinstyle="miter"/>
               </v:line>
             </w:pict>
@@ -7766,7 +7766,7 @@
           </mc:Choice>
           <mc:Fallback>
             <w:pict>
-              <v:line w14:anchorId="013F3701" id="Connettore diritto 6" o:spid="_x0000_s1026" style="position:absolute;flip:y;z-index:251685888;visibility:visible;mso-wrap-style:square;mso-wrap-distance-left:9pt;mso-wrap-distance-top:0;mso-wrap-distance-right:9pt;mso-wrap-distance-bottom:0;mso-position-horizontal:absolute;mso-position-horizontal-relative:text;mso-position-vertical:absolute;mso-position-vertical-relative:text" from="109.9pt,1.15pt" to="110.75pt,29.6pt" o:gfxdata="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" strokecolor="#4472c4 [3204]" strokeweight=".5pt">
+              <v:line w14:anchorId="7E197DF5" id="Connettore diritto 6" o:spid="_x0000_s1026" style="position:absolute;flip:y;z-index:251685888;visibility:visible;mso-wrap-style:square;mso-wrap-distance-left:9pt;mso-wrap-distance-top:0;mso-wrap-distance-right:9pt;mso-wrap-distance-bottom:0;mso-position-horizontal:absolute;mso-position-horizontal-relative:text;mso-position-vertical:absolute;mso-position-vertical-relative:text" from="109.9pt,1.15pt" to="110.75pt,29.6pt" o:gfxdata="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" strokecolor="#4472c4 [3204]" strokeweight=".5pt">
                 <v:stroke joinstyle="miter"/>
               </v:line>
             </w:pict>
@@ -9389,7 +9389,7 @@
           </mc:Choice>
           <mc:Fallback>
             <w:pict>
-              <v:shape w14:anchorId="585D23D6" id="Figura a mano libera: forma 17" o:spid="_x0000_s1026" style="position:absolute;margin-left:263.1pt;margin-top:9.9pt;width:210.15pt;height:266.25pt;z-index:251691008;visibility:visible;mso-wrap-style:square;mso-wrap-distance-left:9pt;mso-wrap-distance-top:0;mso-wrap-distance-right:9pt;mso-wrap-distance-bottom:0;mso-position-horizontal:absolute;mso-position-horizontal-relative:text;mso-position-vertical:absolute;mso-position-vertical-relative:text;v-text-anchor:middle" coordsize="2668772,3381180" o:gfxdata="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" path="m,c3544,21265,310,44869,10633,63795v12001,22001,34798,36110,53163,53163c95070,145998,126569,174859,159489,202018v108876,89823,221178,175455,329609,265814c575487,539823,745860,695227,829340,776177v64769,62806,127591,127591,191386,191386l1244010,1190846v63795,63795,126646,128550,191386,191386c1491173,1436369,1554511,1483066,1605516,1541721v487648,560793,40514,32295,297712,361507c1962181,1978688,2023869,2051971,2083982,2126511v28492,35330,64065,66086,85060,106326c2211572,2314353,2254463,2395682,2296633,2477386v14539,28169,26802,57537,42530,85060c2353340,2587255,2370240,2610696,2381693,2636874v134279,306923,-56683,-84225,63796,170121c2639409,3216383,2437632,2766087,2530549,2998381v37279,93197,4170,-2293,42530,74428c2578091,3082834,2580168,3094074,2583712,3104707v3676,22057,11746,80942,21265,106325c2610542,3225873,2619154,3239386,2626242,3253563v3544,21265,5404,42880,10633,63795c2653665,3384515,2636610,3381153,2668772,3381153e" filled="f" strokecolor="#1f3763 [1604]" strokeweight="1pt">
+              <v:shape w14:anchorId="54AA8E6C" id="Figura a mano libera: forma 17" o:spid="_x0000_s1026" style="position:absolute;margin-left:263.1pt;margin-top:9.9pt;width:210.15pt;height:266.25pt;z-index:251691008;visibility:visible;mso-wrap-style:square;mso-wrap-distance-left:9pt;mso-wrap-distance-top:0;mso-wrap-distance-right:9pt;mso-wrap-distance-bottom:0;mso-position-horizontal:absolute;mso-position-horizontal-relative:text;mso-position-vertical:absolute;mso-position-vertical-relative:text;v-text-anchor:middle" coordsize="2668772,3381180" o:gfxdata="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" path="m,c3544,21265,310,44869,10633,63795v12001,22001,34798,36110,53163,53163c95070,145998,126569,174859,159489,202018v108876,89823,221178,175455,329609,265814c575487,539823,745860,695227,829340,776177v64769,62806,127591,127591,191386,191386l1244010,1190846v63795,63795,126646,128550,191386,191386c1491173,1436369,1554511,1483066,1605516,1541721v487648,560793,40514,32295,297712,361507c1962181,1978688,2023869,2051971,2083982,2126511v28492,35330,64065,66086,85060,106326c2211572,2314353,2254463,2395682,2296633,2477386v14539,28169,26802,57537,42530,85060c2353340,2587255,2370240,2610696,2381693,2636874v134279,306923,-56683,-84225,63796,170121c2639409,3216383,2437632,2766087,2530549,2998381v37279,93197,4170,-2293,42530,74428c2578091,3082834,2580168,3094074,2583712,3104707v3676,22057,11746,80942,21265,106325c2610542,3225873,2619154,3239386,2626242,3253563v3544,21265,5404,42880,10633,63795c2653665,3384515,2636610,3381153,2668772,3381153e" filled="f" strokecolor="#1f3763 [1604]" strokeweight="1pt">
                 <v:stroke joinstyle="miter"/>
                 <v:path arrowok="t" o:connecttype="custom" o:connectlocs="0,0;10633,63795;63796,116958;159489,202018;489098,467832;829340,776177;1020726,967563;1244010,1190846;1435396,1382232;1605516,1541721;1903228,1903228;2083982,2126511;2169042,2232837;2296633,2477386;2339163,2562446;2381693,2636874;2445489,2806995;2530549,2998381;2573079,3072809;2583712,3104707;2604977,3211032;2626242,3253563;2636875,3317358;2668772,3381153" o:connectangles="0,0,0,0,0,0,0,0,0,0,0,0,0,0,0,0,0,0,0,0,0,0,0,0"/>
               </v:shape>
@@ -10367,7 +10367,7 @@
           </mc:Choice>
           <mc:Fallback>
             <w:pict>
-              <v:line w14:anchorId="2758FC40" id="Connettore diritto 22" o:spid="_x0000_s1026" style="position:absolute;z-index:251696128;visibility:visible;mso-wrap-style:square;mso-wrap-distance-left:9pt;mso-wrap-distance-top:0;mso-wrap-distance-right:9pt;mso-wrap-distance-bottom:0;mso-position-horizontal:absolute;mso-position-horizontal-relative:text;mso-position-vertical:absolute;mso-position-vertical-relative:text" from="66.35pt,92.9pt" to="186.05pt,158.2pt" o:gfxdata="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" strokecolor="#4472c4 [3204]" strokeweight=".5pt">
+              <v:line w14:anchorId="48E536C7" id="Connettore diritto 22" o:spid="_x0000_s1026" style="position:absolute;z-index:251696128;visibility:visible;mso-wrap-style:square;mso-wrap-distance-left:9pt;mso-wrap-distance-top:0;mso-wrap-distance-right:9pt;mso-wrap-distance-bottom:0;mso-position-horizontal:absolute;mso-position-horizontal-relative:text;mso-position-vertical:absolute;mso-position-vertical-relative:text" from="66.35pt,92.9pt" to="186.05pt,158.2pt" o:gfxdata="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" strokecolor="#4472c4 [3204]" strokeweight=".5pt">
                 <v:stroke joinstyle="miter"/>
               </v:line>
             </w:pict>
@@ -10435,7 +10435,7 @@
           </mc:Choice>
           <mc:Fallback>
             <w:pict>
-              <v:shape w14:anchorId="434BD2F5" id="Connettore 2 21" o:spid="_x0000_s1026" type="#_x0000_t32" style="position:absolute;margin-left:243.85pt;margin-top:116.35pt;width:77.85pt;height:34.35pt;flip:y;z-index:251695104;visibility:visible;mso-wrap-style:square;mso-wrap-distance-left:9pt;mso-wrap-distance-top:0;mso-wrap-distance-right:9pt;mso-wrap-distance-bottom:0;mso-position-horizontal:absolute;mso-position-horizontal-relative:text;mso-position-vertical:absolute;mso-position-vertical-relative:text" o:gfxdata="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" strokecolor="#4472c4 [3204]" strokeweight=".5pt">
+              <v:shape w14:anchorId="154B0DF1" id="Connettore 2 21" o:spid="_x0000_s1026" type="#_x0000_t32" style="position:absolute;margin-left:243.85pt;margin-top:116.35pt;width:77.85pt;height:34.35pt;flip:y;z-index:251695104;visibility:visible;mso-wrap-style:square;mso-wrap-distance-left:9pt;mso-wrap-distance-top:0;mso-wrap-distance-right:9pt;mso-wrap-distance-bottom:0;mso-position-horizontal:absolute;mso-position-horizontal-relative:text;mso-position-vertical:absolute;mso-position-vertical-relative:text" o:gfxdata="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" strokecolor="#4472c4 [3204]" strokeweight=".5pt">
                 <v:stroke endarrow="block" joinstyle="miter"/>
               </v:shape>
             </w:pict>
@@ -10507,7 +10507,7 @@
           </mc:Choice>
           <mc:Fallback>
             <w:pict>
-              <v:oval w14:anchorId="1BB43245" id="Ovale 20" o:spid="_x0000_s1026" style="position:absolute;margin-left:175.2pt;margin-top:142.3pt;width:88.75pt;height:92.95pt;z-index:251694080;visibility:visible;mso-wrap-style:square;mso-wrap-distance-left:9pt;mso-wrap-distance-top:0;mso-wrap-distance-right:9pt;mso-wrap-distance-bottom:0;mso-position-horizontal:absolute;mso-position-horizontal-relative:text;mso-position-vertical:absolute;mso-position-vertical-relative:text;v-text-anchor:middle" o:gfxdata="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" fillcolor="#ffc000 [3207]" strokecolor="#7f5f00 [1607]" strokeweight="1pt">
+              <v:oval w14:anchorId="7FB34041" id="Ovale 20" o:spid="_x0000_s1026" style="position:absolute;margin-left:175.2pt;margin-top:142.3pt;width:88.75pt;height:92.95pt;z-index:251694080;visibility:visible;mso-wrap-style:square;mso-wrap-distance-left:9pt;mso-wrap-distance-top:0;mso-wrap-distance-right:9pt;mso-wrap-distance-bottom:0;mso-position-horizontal:absolute;mso-position-horizontal-relative:text;mso-position-vertical:absolute;mso-position-vertical-relative:text;v-text-anchor:middle" o:gfxdata="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" fillcolor="#ffc000 [3207]" strokecolor="#7f5f00 [1607]" strokeweight="1pt">
                 <v:stroke joinstyle="miter"/>
               </v:oval>
             </w:pict>
@@ -10579,7 +10579,7 @@
           </mc:Choice>
           <mc:Fallback>
             <w:pict>
-              <v:oval w14:anchorId="2198C2B8" id="Ovale 19" o:spid="_x0000_s1026" style="position:absolute;margin-left:315.85pt;margin-top:46.85pt;width:79.55pt;height:92.95pt;z-index:251693056;visibility:visible;mso-wrap-style:square;mso-wrap-distance-left:9pt;mso-wrap-distance-top:0;mso-wrap-distance-right:9pt;mso-wrap-distance-bottom:0;mso-position-horizontal:absolute;mso-position-horizontal-relative:text;mso-position-vertical:absolute;mso-position-vertical-relative:text;v-text-anchor:middle" o:gfxdata="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" fillcolor="#ffc000 [3207]" strokecolor="#7f5f00 [1607]" strokeweight="1pt">
+              <v:oval w14:anchorId="53F8A675" id="Ovale 19" o:spid="_x0000_s1026" style="position:absolute;margin-left:315.85pt;margin-top:46.85pt;width:79.55pt;height:92.95pt;z-index:251693056;visibility:visible;mso-wrap-style:square;mso-wrap-distance-left:9pt;mso-wrap-distance-top:0;mso-wrap-distance-right:9pt;mso-wrap-distance-bottom:0;mso-position-horizontal:absolute;mso-position-horizontal-relative:text;mso-position-vertical:absolute;mso-position-vertical-relative:text;v-text-anchor:middle" o:gfxdata="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" fillcolor="#ffc000 [3207]" strokecolor="#7f5f00 [1607]" strokeweight="1pt">
                 <v:stroke joinstyle="miter"/>
               </v:oval>
             </w:pict>
@@ -10651,7 +10651,7 @@
           </mc:Choice>
           <mc:Fallback>
             <w:pict>
-              <v:oval w14:anchorId="7DB67E30" id="Ovale 18" o:spid="_x0000_s1026" style="position:absolute;margin-left:-10.65pt;margin-top:28.45pt;width:84.55pt;height:83.7pt;z-index:251692032;visibility:visible;mso-wrap-style:square;mso-wrap-distance-left:9pt;mso-wrap-distance-top:0;mso-wrap-distance-right:9pt;mso-wrap-distance-bottom:0;mso-position-horizontal:absolute;mso-position-horizontal-relative:text;mso-position-vertical:absolute;mso-position-vertical-relative:text;v-text-anchor:middle" o:gfxdata="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" fillcolor="#4472c4 [3204]" strokecolor="#1f3763 [1604]" strokeweight="1pt">
+              <v:oval w14:anchorId="78AAD933" id="Ovale 18" o:spid="_x0000_s1026" style="position:absolute;margin-left:-10.65pt;margin-top:28.45pt;width:84.55pt;height:83.7pt;z-index:251692032;visibility:visible;mso-wrap-style:square;mso-wrap-distance-left:9pt;mso-wrap-distance-top:0;mso-wrap-distance-right:9pt;mso-wrap-distance-bottom:0;mso-position-horizontal:absolute;mso-position-horizontal-relative:text;mso-position-vertical:absolute;mso-position-vertical-relative:text;v-text-anchor:middle" o:gfxdata="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" fillcolor="#4472c4 [3204]" strokecolor="#1f3763 [1604]" strokeweight="1pt">
                 <v:stroke joinstyle="miter"/>
               </v:oval>
             </w:pict>

</xml_diff>

<commit_message>
Inserted huge uml use case diagram
</commit_message>
<xml_diff>
--- a/Documentation/PokeMongo Documentation.docx
+++ b/Documentation/PokeMongo Documentation.docx
@@ -148,7 +148,6 @@
           <w:lang w:val="it-IT"/>
         </w:rPr>
       </w:pPr>
-      <w:proofErr w:type="spellStart"/>
       <w:r>
         <w:rPr>
           <w:i/>
@@ -158,33 +157,8 @@
           <w:szCs w:val="48"/>
           <w:lang w:val="it-IT"/>
         </w:rPr>
-        <w:t>PokeMongo</w:t>
-      </w:r>
-      <w:proofErr w:type="spellEnd"/>
-      <w:r>
-        <w:rPr>
-          <w:i/>
-          <w:iCs/>
-          <w:color w:val="4472C4" w:themeColor="accent1"/>
-          <w:sz w:val="48"/>
-          <w:szCs w:val="48"/>
-          <w:lang w:val="it-IT"/>
-        </w:rPr>
-        <w:t xml:space="preserve">: Project </w:t>
-      </w:r>
-      <w:proofErr w:type="spellStart"/>
-      <w:r>
-        <w:rPr>
-          <w:i/>
-          <w:iCs/>
-          <w:color w:val="4472C4" w:themeColor="accent1"/>
-          <w:sz w:val="48"/>
-          <w:szCs w:val="48"/>
-          <w:lang w:val="it-IT"/>
-        </w:rPr>
-        <w:t>Documentation</w:t>
-      </w:r>
-      <w:proofErr w:type="spellEnd"/>
+        <w:t>PokeMongo: Project Documentation</w:t>
+      </w:r>
     </w:p>
     <w:p>
       <w:pPr>
@@ -268,39 +242,8 @@
           <w:szCs w:val="40"/>
           <w:lang w:val="it-IT"/>
         </w:rPr>
-        <w:t xml:space="preserve">Edoardo Fazzari, Mirco Ramo, </w:t>
-      </w:r>
-      <w:proofErr w:type="spellStart"/>
-      <w:r>
-        <w:rPr>
-          <w:color w:val="000000" w:themeColor="text1"/>
-          <w:sz w:val="40"/>
-          <w:szCs w:val="40"/>
-          <w:lang w:val="it-IT"/>
-        </w:rPr>
-        <w:t>Olgerti</w:t>
-      </w:r>
-      <w:proofErr w:type="spellEnd"/>
-      <w:r>
-        <w:rPr>
-          <w:color w:val="000000" w:themeColor="text1"/>
-          <w:sz w:val="40"/>
-          <w:szCs w:val="40"/>
-          <w:lang w:val="it-IT"/>
-        </w:rPr>
-        <w:t xml:space="preserve"> </w:t>
-      </w:r>
-      <w:proofErr w:type="spellStart"/>
-      <w:r>
-        <w:rPr>
-          <w:color w:val="000000" w:themeColor="text1"/>
-          <w:sz w:val="40"/>
-          <w:szCs w:val="40"/>
-          <w:lang w:val="it-IT"/>
-        </w:rPr>
-        <w:t>Xhanej</w:t>
-      </w:r>
-      <w:proofErr w:type="spellEnd"/>
+        <w:t>Edoardo Fazzari, Mirco Ramo, Olgerti Xhanej</w:t>
+      </w:r>
     </w:p>
     <w:sdt>
       <w:sdtPr>
@@ -1557,21 +1500,12 @@
           <w:szCs w:val="28"/>
         </w:rPr>
       </w:pPr>
-      <w:proofErr w:type="spellStart"/>
-      <w:r>
-        <w:rPr>
-          <w:sz w:val="28"/>
-          <w:szCs w:val="28"/>
-        </w:rPr>
-        <w:t>PokeMongo</w:t>
-      </w:r>
-      <w:proofErr w:type="spellEnd"/>
-      <w:r>
-        <w:rPr>
-          <w:sz w:val="28"/>
-          <w:szCs w:val="28"/>
-        </w:rPr>
-        <w:t xml:space="preserve"> is a gaming application in which users compete each other to build up the best Team choosing from the set of Pokemon available in the environment</w:t>
+      <w:r>
+        <w:rPr>
+          <w:sz w:val="28"/>
+          <w:szCs w:val="28"/>
+        </w:rPr>
+        <w:t>PokeMongo is a gaming application in which users compete each other to build up the best Team choosing from the set of Pokemon available in the environment</w:t>
       </w:r>
       <w:r>
         <w:rPr>
@@ -1813,15 +1747,7 @@
           <w:sz w:val="28"/>
           <w:szCs w:val="28"/>
         </w:rPr>
-        <w:t xml:space="preserve">mon using the </w:t>
-      </w:r>
-      <w:proofErr w:type="spellStart"/>
-      <w:r>
-        <w:rPr>
-          <w:sz w:val="28"/>
-          <w:szCs w:val="28"/>
-        </w:rPr>
-        <w:t>Pok</w:t>
+        <w:t>mon using the Pok</w:t>
       </w:r>
       <w:r>
         <w:rPr>
@@ -1835,15 +1761,7 @@
           <w:sz w:val="28"/>
           <w:szCs w:val="28"/>
         </w:rPr>
-        <w:t>dex</w:t>
-      </w:r>
-      <w:proofErr w:type="spellEnd"/>
-      <w:r>
-        <w:rPr>
-          <w:sz w:val="28"/>
-          <w:szCs w:val="28"/>
-        </w:rPr>
-        <w:t xml:space="preserve"> tool, in which he/she can </w:t>
+        <w:t xml:space="preserve">dex tool, in which he/she can </w:t>
       </w:r>
       <w:r>
         <w:rPr>
@@ -2012,9 +1930,8 @@
           <w:sz w:val="28"/>
           <w:szCs w:val="28"/>
         </w:rPr>
-        <w:t>Catch ‘</w:t>
-      </w:r>
-      <w:proofErr w:type="spellStart"/>
+        <w:t>Catch ‘em‘</w:t>
+      </w:r>
       <w:r>
         <w:rPr>
           <w:i/>
@@ -2022,9 +1939,8 @@
           <w:sz w:val="28"/>
           <w:szCs w:val="28"/>
         </w:rPr>
-        <w:t>em</w:t>
-      </w:r>
-      <w:proofErr w:type="spellEnd"/>
+        <w:t xml:space="preserve"> </w:t>
+      </w:r>
       <w:r>
         <w:rPr>
           <w:i/>
@@ -2032,7 +1948,109 @@
           <w:sz w:val="28"/>
           <w:szCs w:val="28"/>
         </w:rPr>
-        <w:t>‘</w:t>
+        <w:t>all</w:t>
+      </w:r>
+      <w:r>
+        <w:rPr>
+          <w:sz w:val="28"/>
+          <w:szCs w:val="28"/>
+        </w:rPr>
+        <w:t xml:space="preserve">, i.e. to </w:t>
+      </w:r>
+      <w:r>
+        <w:rPr>
+          <w:sz w:val="28"/>
+          <w:szCs w:val="28"/>
+        </w:rPr>
+        <w:t>try to get a new</w:t>
+      </w:r>
+      <w:r>
+        <w:rPr>
+          <w:sz w:val="28"/>
+          <w:szCs w:val="28"/>
+        </w:rPr>
+        <w:t xml:space="preserve"> Pok</w:t>
+      </w:r>
+      <w:r>
+        <w:rPr>
+          <w:sz w:val="28"/>
+          <w:szCs w:val="28"/>
+        </w:rPr>
+        <w:t>é</w:t>
+      </w:r>
+      <w:r>
+        <w:rPr>
+          <w:sz w:val="28"/>
+          <w:szCs w:val="28"/>
+        </w:rPr>
+        <w:t>mon in order to create/update his own team. Thus, it is provided to the user a prefix number of daily Pok</w:t>
+      </w:r>
+      <w:r>
+        <w:rPr>
+          <w:sz w:val="28"/>
+          <w:szCs w:val="28"/>
+        </w:rPr>
+        <w:t>é</w:t>
+      </w:r>
+      <w:r>
+        <w:rPr>
+          <w:sz w:val="28"/>
+          <w:szCs w:val="28"/>
+        </w:rPr>
+        <w:t>ball to be used to try to catch them.</w:t>
+      </w:r>
+      <w:r>
+        <w:rPr>
+          <w:sz w:val="28"/>
+          <w:szCs w:val="28"/>
+        </w:rPr>
+        <w:t xml:space="preserve"> At each Pokemon </w:t>
+      </w:r>
+      <w:r>
+        <w:rPr>
+          <w:sz w:val="28"/>
+          <w:szCs w:val="28"/>
+        </w:rPr>
+        <w:t>is associated a probability to catch it, the higher the Pok</w:t>
+      </w:r>
+      <w:r>
+        <w:rPr>
+          <w:sz w:val="28"/>
+          <w:szCs w:val="28"/>
+        </w:rPr>
+        <w:t>é</w:t>
+      </w:r>
+      <w:r>
+        <w:rPr>
+          <w:sz w:val="28"/>
+          <w:szCs w:val="28"/>
+        </w:rPr>
+        <w:t>mon’s value, the lower the probability.</w:t>
+      </w:r>
+    </w:p>
+    <w:p>
+      <w:pPr>
+        <w:jc w:val="both"/>
+        <w:rPr>
+          <w:sz w:val="28"/>
+          <w:szCs w:val="28"/>
+        </w:rPr>
+      </w:pPr>
+    </w:p>
+    <w:p>
+      <w:pPr>
+        <w:jc w:val="both"/>
+        <w:rPr>
+          <w:sz w:val="28"/>
+          <w:szCs w:val="28"/>
+        </w:rPr>
+      </w:pPr>
+      <w:r>
+        <w:rPr>
+          <w:sz w:val="28"/>
+          <w:szCs w:val="28"/>
+        </w:rPr>
+        <w:t xml:space="preserve">Furthermore, the user can exploit the social network structure of the application to make new friends and discover new Pokémon. Indeed, he/she can search for new friends by username or choosing them among the provided </w:t>
       </w:r>
       <w:r>
         <w:rPr>
@@ -2041,7 +2059,75 @@
           <w:sz w:val="28"/>
           <w:szCs w:val="28"/>
         </w:rPr>
+        <w:t>recommended friends</w:t>
+      </w:r>
+      <w:r>
+        <w:rPr>
+          <w:sz w:val="28"/>
+          <w:szCs w:val="28"/>
+        </w:rPr>
+        <w:t xml:space="preserve"> list.</w:t>
+      </w:r>
+    </w:p>
+    <w:p>
+      <w:pPr>
+        <w:jc w:val="both"/>
+        <w:rPr>
+          <w:sz w:val="28"/>
+          <w:szCs w:val="28"/>
+        </w:rPr>
+      </w:pPr>
+      <w:r>
+        <w:rPr>
+          <w:sz w:val="28"/>
+          <w:szCs w:val="28"/>
+        </w:rPr>
+        <w:t>The user can choose his/her favorite Pokémon, obtaining in this way a shortcut to catch it faster, and can post or comment to posts in order to express his/her opinion on that Pokémon.</w:t>
+      </w:r>
+    </w:p>
+    <w:p>
+      <w:pPr>
+        <w:jc w:val="both"/>
+      </w:pPr>
+    </w:p>
+    <w:p>
+      <w:pPr>
+        <w:jc w:val="both"/>
+        <w:rPr>
+          <w:sz w:val="28"/>
+          <w:szCs w:val="28"/>
+        </w:rPr>
+      </w:pPr>
+      <w:r>
+        <w:t>I</w:t>
+      </w:r>
+      <w:r>
+        <w:rPr>
+          <w:sz w:val="28"/>
+          <w:szCs w:val="28"/>
+        </w:rPr>
+        <w:t>n</w:t>
+      </w:r>
+      <w:r>
+        <w:rPr>
+          <w:sz w:val="28"/>
+          <w:szCs w:val="28"/>
+        </w:rPr>
         <w:t xml:space="preserve"> </w:t>
+      </w:r>
+      <w:r>
+        <w:rPr>
+          <w:sz w:val="28"/>
+          <w:szCs w:val="28"/>
+        </w:rPr>
+        <w:t xml:space="preserve">addition, to </w:t>
+      </w:r>
+      <w:r>
+        <w:rPr>
+          <w:sz w:val="28"/>
+          <w:szCs w:val="28"/>
+        </w:rPr>
+        <w:t xml:space="preserve">extend the dynamic behavior of the application, the </w:t>
       </w:r>
       <w:r>
         <w:rPr>
@@ -2050,226 +2136,6 @@
           <w:sz w:val="28"/>
           <w:szCs w:val="28"/>
         </w:rPr>
-        <w:t>all</w:t>
-      </w:r>
-      <w:r>
-        <w:rPr>
-          <w:sz w:val="28"/>
-          <w:szCs w:val="28"/>
-        </w:rPr>
-        <w:t xml:space="preserve">, i.e. to </w:t>
-      </w:r>
-      <w:r>
-        <w:rPr>
-          <w:sz w:val="28"/>
-          <w:szCs w:val="28"/>
-        </w:rPr>
-        <w:t>try to get a new</w:t>
-      </w:r>
-      <w:r>
-        <w:rPr>
-          <w:sz w:val="28"/>
-          <w:szCs w:val="28"/>
-        </w:rPr>
-        <w:t xml:space="preserve"> Pok</w:t>
-      </w:r>
-      <w:r>
-        <w:rPr>
-          <w:sz w:val="28"/>
-          <w:szCs w:val="28"/>
-        </w:rPr>
-        <w:t>é</w:t>
-      </w:r>
-      <w:r>
-        <w:rPr>
-          <w:sz w:val="28"/>
-          <w:szCs w:val="28"/>
-        </w:rPr>
-        <w:t xml:space="preserve">mon in order to create/update his own team. Thus, it is provided to the user a prefix number of daily </w:t>
-      </w:r>
-      <w:proofErr w:type="spellStart"/>
-      <w:r>
-        <w:rPr>
-          <w:sz w:val="28"/>
-          <w:szCs w:val="28"/>
-        </w:rPr>
-        <w:t>Pok</w:t>
-      </w:r>
-      <w:r>
-        <w:rPr>
-          <w:sz w:val="28"/>
-          <w:szCs w:val="28"/>
-        </w:rPr>
-        <w:t>é</w:t>
-      </w:r>
-      <w:r>
-        <w:rPr>
-          <w:sz w:val="28"/>
-          <w:szCs w:val="28"/>
-        </w:rPr>
-        <w:t>ball</w:t>
-      </w:r>
-      <w:proofErr w:type="spellEnd"/>
-      <w:r>
-        <w:rPr>
-          <w:sz w:val="28"/>
-          <w:szCs w:val="28"/>
-        </w:rPr>
-        <w:t xml:space="preserve"> to be used to try to catch them.</w:t>
-      </w:r>
-      <w:r>
-        <w:rPr>
-          <w:sz w:val="28"/>
-          <w:szCs w:val="28"/>
-        </w:rPr>
-        <w:t xml:space="preserve"> At each </w:t>
-      </w:r>
-      <w:proofErr w:type="spellStart"/>
-      <w:r>
-        <w:rPr>
-          <w:sz w:val="28"/>
-          <w:szCs w:val="28"/>
-        </w:rPr>
-        <w:t>Pokemon</w:t>
-      </w:r>
-      <w:proofErr w:type="spellEnd"/>
-      <w:r>
-        <w:rPr>
-          <w:sz w:val="28"/>
-          <w:szCs w:val="28"/>
-        </w:rPr>
-        <w:t xml:space="preserve"> </w:t>
-      </w:r>
-      <w:r>
-        <w:rPr>
-          <w:sz w:val="28"/>
-          <w:szCs w:val="28"/>
-        </w:rPr>
-        <w:t>is associated a probability to catch it, the higher the Pok</w:t>
-      </w:r>
-      <w:r>
-        <w:rPr>
-          <w:sz w:val="28"/>
-          <w:szCs w:val="28"/>
-        </w:rPr>
-        <w:t>é</w:t>
-      </w:r>
-      <w:r>
-        <w:rPr>
-          <w:sz w:val="28"/>
-          <w:szCs w:val="28"/>
-        </w:rPr>
-        <w:t>mon’s value, the lower the probability.</w:t>
-      </w:r>
-    </w:p>
-    <w:p>
-      <w:pPr>
-        <w:jc w:val="both"/>
-        <w:rPr>
-          <w:sz w:val="28"/>
-          <w:szCs w:val="28"/>
-        </w:rPr>
-      </w:pPr>
-    </w:p>
-    <w:p>
-      <w:pPr>
-        <w:jc w:val="both"/>
-        <w:rPr>
-          <w:sz w:val="28"/>
-          <w:szCs w:val="28"/>
-        </w:rPr>
-      </w:pPr>
-      <w:r>
-        <w:rPr>
-          <w:sz w:val="28"/>
-          <w:szCs w:val="28"/>
-        </w:rPr>
-        <w:t xml:space="preserve">Furthermore, the user can exploit the social network structure of the application to make new friends and discover new Pokémon. Indeed, he/she can search for new friends by username or choosing them among the provided </w:t>
-      </w:r>
-      <w:r>
-        <w:rPr>
-          <w:i/>
-          <w:iCs/>
-          <w:sz w:val="28"/>
-          <w:szCs w:val="28"/>
-        </w:rPr>
-        <w:t>recommended friends</w:t>
-      </w:r>
-      <w:r>
-        <w:rPr>
-          <w:sz w:val="28"/>
-          <w:szCs w:val="28"/>
-        </w:rPr>
-        <w:t xml:space="preserve"> list.</w:t>
-      </w:r>
-    </w:p>
-    <w:p>
-      <w:pPr>
-        <w:jc w:val="both"/>
-        <w:rPr>
-          <w:sz w:val="28"/>
-          <w:szCs w:val="28"/>
-        </w:rPr>
-      </w:pPr>
-      <w:r>
-        <w:rPr>
-          <w:sz w:val="28"/>
-          <w:szCs w:val="28"/>
-        </w:rPr>
-        <w:t>The user can choose his/her favorite Pokémon, obtaining in this way a shortcut to catch it faster, and can post or comment to posts in order to express his/her opinion on that Pokémon.</w:t>
-      </w:r>
-    </w:p>
-    <w:p>
-      <w:pPr>
-        <w:jc w:val="both"/>
-      </w:pPr>
-    </w:p>
-    <w:p>
-      <w:pPr>
-        <w:jc w:val="both"/>
-        <w:rPr>
-          <w:sz w:val="28"/>
-          <w:szCs w:val="28"/>
-        </w:rPr>
-      </w:pPr>
-      <w:r>
-        <w:t>I</w:t>
-      </w:r>
-      <w:r>
-        <w:rPr>
-          <w:sz w:val="28"/>
-          <w:szCs w:val="28"/>
-        </w:rPr>
-        <w:t>n</w:t>
-      </w:r>
-      <w:r>
-        <w:rPr>
-          <w:sz w:val="28"/>
-          <w:szCs w:val="28"/>
-        </w:rPr>
-        <w:t xml:space="preserve"> </w:t>
-      </w:r>
-      <w:r>
-        <w:rPr>
-          <w:sz w:val="28"/>
-          <w:szCs w:val="28"/>
-        </w:rPr>
-        <w:t xml:space="preserve">addition, to </w:t>
-      </w:r>
-      <w:r>
-        <w:rPr>
-          <w:sz w:val="28"/>
-          <w:szCs w:val="28"/>
-        </w:rPr>
-        <w:t xml:space="preserve">extend the dynamic behavior of the application, the </w:t>
-      </w:r>
-      <w:r>
-        <w:rPr>
-          <w:i/>
-          <w:iCs/>
-          <w:sz w:val="28"/>
-          <w:szCs w:val="28"/>
-        </w:rPr>
         <w:t>catch rate</w:t>
       </w:r>
       <w:r>
@@ -2277,23 +2143,7 @@
           <w:sz w:val="28"/>
           <w:szCs w:val="28"/>
         </w:rPr>
-        <w:t xml:space="preserve">(i.e. the probability to get a Pokémon using a </w:t>
-      </w:r>
-      <w:proofErr w:type="spellStart"/>
-      <w:r>
-        <w:rPr>
-          <w:sz w:val="28"/>
-          <w:szCs w:val="28"/>
-        </w:rPr>
-        <w:t>Pokéball</w:t>
-      </w:r>
-      <w:proofErr w:type="spellEnd"/>
-      <w:r>
-        <w:rPr>
-          <w:sz w:val="28"/>
-          <w:szCs w:val="28"/>
-        </w:rPr>
-        <w:t xml:space="preserve">) changes in time depending on the number of users that have that Pokémon: the more it is popular, the harder will be to catch it. </w:t>
+        <w:t xml:space="preserve">(i.e. the probability to get a Pokémon using a Pokéball) changes in time depending on the number of users that have that Pokémon: the more it is popular, the harder will be to catch it. </w:t>
       </w:r>
       <w:r>
         <w:rPr>
@@ -2577,27 +2427,7 @@
           <w:szCs w:val="28"/>
           <w:lang w:val="en-US"/>
         </w:rPr>
-        <w:t xml:space="preserve">Consult </w:t>
-      </w:r>
-      <w:proofErr w:type="spellStart"/>
-      <w:r>
-        <w:rPr>
-          <w:rFonts w:ascii="Times New Roman" w:hAnsi="Times New Roman"/>
-          <w:sz w:val="28"/>
-          <w:szCs w:val="28"/>
-          <w:lang w:val="en-US"/>
-        </w:rPr>
-        <w:t>Pokédex</w:t>
-      </w:r>
-      <w:proofErr w:type="spellEnd"/>
-      <w:r>
-        <w:rPr>
-          <w:rFonts w:ascii="Times New Roman" w:hAnsi="Times New Roman"/>
-          <w:sz w:val="28"/>
-          <w:szCs w:val="28"/>
-          <w:lang w:val="en-US"/>
-        </w:rPr>
-        <w:t>:</w:t>
+        <w:t>Consult Pokédex:</w:t>
       </w:r>
     </w:p>
     <w:p>
@@ -2669,27 +2499,7 @@
           <w:szCs w:val="28"/>
           <w:lang w:val="en-US"/>
         </w:rPr>
-        <w:t xml:space="preserve">Search by </w:t>
-      </w:r>
-      <w:proofErr w:type="spellStart"/>
-      <w:r>
-        <w:rPr>
-          <w:rFonts w:ascii="Times New Roman" w:hAnsi="Times New Roman"/>
-          <w:sz w:val="28"/>
-          <w:szCs w:val="28"/>
-          <w:lang w:val="en-US"/>
-        </w:rPr>
-        <w:t>Pokédex</w:t>
-      </w:r>
-      <w:proofErr w:type="spellEnd"/>
-      <w:r>
-        <w:rPr>
-          <w:rFonts w:ascii="Times New Roman" w:hAnsi="Times New Roman"/>
-          <w:sz w:val="28"/>
-          <w:szCs w:val="28"/>
-          <w:lang w:val="en-US"/>
-        </w:rPr>
-        <w:t xml:space="preserve"> ID</w:t>
+        <w:t>Search by Pokédex ID</w:t>
       </w:r>
     </w:p>
     <w:p>
@@ -3475,27 +3285,7 @@
           <w:szCs w:val="28"/>
           <w:lang w:val="en-US"/>
         </w:rPr>
-        <w:t xml:space="preserve">Remove </w:t>
-      </w:r>
-      <w:proofErr w:type="spellStart"/>
-      <w:r>
-        <w:rPr>
-          <w:rFonts w:ascii="Times New Roman" w:hAnsi="Times New Roman"/>
-          <w:sz w:val="28"/>
-          <w:szCs w:val="28"/>
-          <w:lang w:val="en-US"/>
-        </w:rPr>
-        <w:t>Pokemon</w:t>
-      </w:r>
-      <w:proofErr w:type="spellEnd"/>
-      <w:r>
-        <w:rPr>
-          <w:rFonts w:ascii="Times New Roman" w:hAnsi="Times New Roman"/>
-          <w:sz w:val="28"/>
-          <w:szCs w:val="28"/>
-          <w:lang w:val="en-US"/>
-        </w:rPr>
-        <w:t xml:space="preserve"> from the team</w:t>
+        <w:t>Remove Pokemon from the team</w:t>
       </w:r>
     </w:p>
     <w:p>
@@ -3988,19 +3778,8 @@
           <w:szCs w:val="28"/>
           <w:lang w:val="en-US"/>
         </w:rPr>
-        <w:t xml:space="preserve">See the remaining daily </w:t>
-      </w:r>
-      <w:proofErr w:type="spellStart"/>
-      <w:r>
-        <w:rPr>
-          <w:rFonts w:ascii="Times New Roman" w:hAnsi="Times New Roman"/>
-          <w:sz w:val="28"/>
-          <w:szCs w:val="28"/>
-          <w:lang w:val="en-US"/>
-        </w:rPr>
-        <w:t>Pokéballs</w:t>
-      </w:r>
-      <w:proofErr w:type="spellEnd"/>
+        <w:t>See the remaining daily Pokéballs</w:t>
+      </w:r>
     </w:p>
     <w:p>
       <w:pPr>
@@ -4149,19 +3928,8 @@
           <w:szCs w:val="28"/>
           <w:lang w:val="en-US"/>
         </w:rPr>
-        <w:t xml:space="preserve">mon to the </w:t>
-      </w:r>
-      <w:proofErr w:type="spellStart"/>
-      <w:r>
-        <w:rPr>
-          <w:rFonts w:ascii="Times New Roman" w:hAnsi="Times New Roman"/>
-          <w:sz w:val="28"/>
-          <w:szCs w:val="28"/>
-          <w:lang w:val="en-US"/>
-        </w:rPr>
-        <w:t>Pokédex</w:t>
-      </w:r>
-      <w:proofErr w:type="spellEnd"/>
+        <w:t>mon to the Pokédex</w:t>
+      </w:r>
     </w:p>
     <w:p>
       <w:pPr>
@@ -4220,19 +3988,8 @@
           <w:szCs w:val="28"/>
           <w:lang w:val="en-US"/>
         </w:rPr>
-        <w:t xml:space="preserve">mon from the </w:t>
-      </w:r>
-      <w:proofErr w:type="spellStart"/>
-      <w:r>
-        <w:rPr>
-          <w:rFonts w:ascii="Times New Roman" w:hAnsi="Times New Roman"/>
-          <w:sz w:val="28"/>
-          <w:szCs w:val="28"/>
-          <w:lang w:val="en-US"/>
-        </w:rPr>
-        <w:t>Pokédex</w:t>
-      </w:r>
-      <w:proofErr w:type="spellEnd"/>
+        <w:t>mon from the Pokédex</w:t>
+      </w:r>
     </w:p>
     <w:p>
       <w:pPr>
@@ -4435,17 +4192,7 @@
           <w:szCs w:val="28"/>
           <w:lang w:val="en-US"/>
         </w:rPr>
-        <w:t xml:space="preserve">Daily update </w:t>
-      </w:r>
-      <w:proofErr w:type="spellStart"/>
-      <w:r>
-        <w:rPr>
-          <w:rFonts w:ascii="Times New Roman" w:hAnsi="Times New Roman"/>
-          <w:sz w:val="28"/>
-          <w:szCs w:val="28"/>
-          <w:lang w:val="en-US"/>
-        </w:rPr>
-        <w:t>Pok</w:t>
+        <w:t>Daily update Pok</w:t>
       </w:r>
       <w:r>
         <w:rPr>
@@ -4463,17 +4210,7 @@
           <w:szCs w:val="28"/>
           <w:lang w:val="en-US"/>
         </w:rPr>
-        <w:t>ball</w:t>
-      </w:r>
-      <w:proofErr w:type="spellEnd"/>
-      <w:r>
-        <w:rPr>
-          <w:rFonts w:ascii="Times New Roman" w:hAnsi="Times New Roman"/>
-          <w:sz w:val="28"/>
-          <w:szCs w:val="28"/>
-          <w:lang w:val="en-US"/>
-        </w:rPr>
-        <w:t xml:space="preserve"> number of each user</w:t>
+        <w:t>ball number of each user</w:t>
       </w:r>
     </w:p>
     <w:p>
@@ -4703,10 +4440,162 @@
       </w:pPr>
       <w:r>
         <w:rPr>
+          <w:noProof/>
+        </w:rPr>
+        <w:lastRenderedPageBreak/>
+        <w:drawing>
+          <wp:anchor distT="0" distB="0" distL="114300" distR="114300" simplePos="0" relativeHeight="251707392" behindDoc="0" locked="0" layoutInCell="1" allowOverlap="1" wp14:anchorId="0FEA9C8E" wp14:editId="060D0CAE">
+            <wp:simplePos x="0" y="0"/>
+            <wp:positionH relativeFrom="margin">
+              <wp:posOffset>-295275</wp:posOffset>
+            </wp:positionH>
+            <wp:positionV relativeFrom="paragraph">
+              <wp:posOffset>342900</wp:posOffset>
+            </wp:positionV>
+            <wp:extent cx="6793865" cy="8133715"/>
+            <wp:effectExtent l="0" t="0" r="6985" b="635"/>
+            <wp:wrapSquare wrapText="bothSides"/>
+            <wp:docPr id="3" name="Immagine 3"/>
+            <wp:cNvGraphicFramePr>
+              <a:graphicFrameLocks xmlns:a="http://schemas.openxmlformats.org/drawingml/2006/main" noChangeAspect="1"/>
+            </wp:cNvGraphicFramePr>
+            <a:graphic xmlns:a="http://schemas.openxmlformats.org/drawingml/2006/main">
+              <a:graphicData uri="http://schemas.openxmlformats.org/drawingml/2006/picture">
+                <pic:pic xmlns:pic="http://schemas.openxmlformats.org/drawingml/2006/picture">
+                  <pic:nvPicPr>
+                    <pic:cNvPr id="3" name="Immagine 3"/>
+                    <pic:cNvPicPr/>
+                  </pic:nvPicPr>
+                  <pic:blipFill>
+                    <a:blip r:embed="rId10">
+                      <a:extLst>
+                        <a:ext uri="{28A0092B-C50C-407E-A947-70E740481C1C}">
+                          <a14:useLocalDpi xmlns:a14="http://schemas.microsoft.com/office/drawing/2010/main" val="0"/>
+                        </a:ext>
+                      </a:extLst>
+                    </a:blip>
+                    <a:stretch>
+                      <a:fillRect/>
+                    </a:stretch>
+                  </pic:blipFill>
+                  <pic:spPr>
+                    <a:xfrm>
+                      <a:off x="0" y="0"/>
+                      <a:ext cx="6793865" cy="8133715"/>
+                    </a:xfrm>
+                    <a:prstGeom prst="rect">
+                      <a:avLst/>
+                    </a:prstGeom>
+                  </pic:spPr>
+                </pic:pic>
+              </a:graphicData>
+            </a:graphic>
+            <wp14:sizeRelH relativeFrom="margin">
+              <wp14:pctWidth>0</wp14:pctWidth>
+            </wp14:sizeRelH>
+            <wp14:sizeRelV relativeFrom="margin">
+              <wp14:pctHeight>0</wp14:pctHeight>
+            </wp14:sizeRelV>
+          </wp:anchor>
+        </w:drawing>
+      </w:r>
+      <w:r>
+        <w:rPr>
           <w:rFonts w:eastAsia="Times New Roman"/>
         </w:rPr>
-        <w:lastRenderedPageBreak/>
         <w:t>2.1.2 UML Use Case Diagram</w:t>
+      </w:r>
+    </w:p>
+    <w:p/>
+    <w:p>
+      <w:r>
+        <w:t>(*) Only for the user who created the post</w:t>
+      </w:r>
+    </w:p>
+    <w:p>
+      <w:r>
+        <w:rPr>
+          <w:noProof/>
+          <w:bdr w:val="none" w:sz="0" w:space="0" w:color="auto"/>
+        </w:rPr>
+        <mc:AlternateContent>
+          <mc:Choice Requires="wps">
+            <w:drawing>
+              <wp:anchor distT="0" distB="0" distL="114300" distR="114300" simplePos="0" relativeHeight="251708416" behindDoc="0" locked="0" layoutInCell="1" allowOverlap="1" wp14:anchorId="53C5FB47" wp14:editId="7D173342">
+                <wp:simplePos x="0" y="0"/>
+                <wp:positionH relativeFrom="column">
+                  <wp:posOffset>34600</wp:posOffset>
+                </wp:positionH>
+                <wp:positionV relativeFrom="paragraph">
+                  <wp:posOffset>10189</wp:posOffset>
+                </wp:positionV>
+                <wp:extent cx="116958" cy="106326"/>
+                <wp:effectExtent l="0" t="0" r="16510" b="27305"/>
+                <wp:wrapNone/>
+                <wp:docPr id="4" name="Ovale 4"/>
+                <wp:cNvGraphicFramePr/>
+                <a:graphic xmlns:a="http://schemas.openxmlformats.org/drawingml/2006/main">
+                  <a:graphicData uri="http://schemas.microsoft.com/office/word/2010/wordprocessingShape">
+                    <wps:wsp>
+                      <wps:cNvSpPr/>
+                      <wps:spPr>
+                        <a:xfrm>
+                          <a:off x="0" y="0"/>
+                          <a:ext cx="116958" cy="106326"/>
+                        </a:xfrm>
+                        <a:prstGeom prst="ellipse">
+                          <a:avLst/>
+                        </a:prstGeom>
+                        <a:solidFill>
+                          <a:srgbClr val="FFFF00"/>
+                        </a:solidFill>
+                      </wps:spPr>
+                      <wps:style>
+                        <a:lnRef idx="2">
+                          <a:schemeClr val="accent1">
+                            <a:shade val="50000"/>
+                          </a:schemeClr>
+                        </a:lnRef>
+                        <a:fillRef idx="1">
+                          <a:schemeClr val="accent1"/>
+                        </a:fillRef>
+                        <a:effectRef idx="0">
+                          <a:schemeClr val="accent1"/>
+                        </a:effectRef>
+                        <a:fontRef idx="minor">
+                          <a:schemeClr val="lt1"/>
+                        </a:fontRef>
+                      </wps:style>
+                      <wps:bodyPr rot="0" spcFirstLastPara="0" vertOverflow="overflow" horzOverflow="overflow" vert="horz" wrap="square" lIns="91440" tIns="45720" rIns="91440" bIns="45720" numCol="1" spcCol="0" rtlCol="0" fromWordArt="0" anchor="ctr" anchorCtr="0" forceAA="0" compatLnSpc="1">
+                        <a:prstTxWarp prst="textNoShape">
+                          <a:avLst/>
+                        </a:prstTxWarp>
+                        <a:noAutofit/>
+                      </wps:bodyPr>
+                    </wps:wsp>
+                  </a:graphicData>
+                </a:graphic>
+                <wp14:sizeRelH relativeFrom="margin">
+                  <wp14:pctWidth>0</wp14:pctWidth>
+                </wp14:sizeRelH>
+                <wp14:sizeRelV relativeFrom="margin">
+                  <wp14:pctHeight>0</wp14:pctHeight>
+                </wp14:sizeRelV>
+              </wp:anchor>
+            </w:drawing>
+          </mc:Choice>
+          <mc:Fallback>
+            <w:pict>
+              <v:oval w14:anchorId="4C29C484" id="Ovale 4" o:spid="_x0000_s1026" style="position:absolute;margin-left:2.7pt;margin-top:.8pt;width:9.2pt;height:8.35pt;z-index:251708416;visibility:visible;mso-wrap-style:square;mso-width-percent:0;mso-height-percent:0;mso-wrap-distance-left:9pt;mso-wrap-distance-top:0;mso-wrap-distance-right:9pt;mso-wrap-distance-bottom:0;mso-position-horizontal:absolute;mso-position-horizontal-relative:text;mso-position-vertical:absolute;mso-position-vertical-relative:text;mso-width-percent:0;mso-height-percent:0;mso-width-relative:margin;mso-height-relative:margin;v-text-anchor:middle" o:gfxdata="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" fillcolor="yellow" strokecolor="#1f3763 [1604]" strokeweight="1pt">
+                <v:stroke joinstyle="miter"/>
+              </v:oval>
+            </w:pict>
+          </mc:Fallback>
+        </mc:AlternateContent>
+      </w:r>
+      <w:r>
+        <w:tab/>
+        <w:t xml:space="preserve">      Browse-find-view comments and browse-find-view answers had not been reported</w:t>
       </w:r>
     </w:p>
     <w:p/>
@@ -4739,6 +4628,77 @@
     <w:p/>
     <w:p/>
     <w:p/>
+    <w:p/>
+    <w:p/>
+    <w:p/>
+    <w:p/>
+    <w:p/>
+    <w:p/>
+    <w:p/>
+    <w:p/>
+    <w:p/>
+    <w:p/>
+    <w:p/>
+    <w:p/>
+    <w:p/>
+    <w:p/>
+    <w:p/>
+    <w:p/>
+    <w:p/>
+    <w:p>
+      <w:pPr>
+        <w:pStyle w:val="Corpo"/>
+        <w:rPr>
+          <w:rFonts w:ascii="Times New Roman" w:eastAsia="Times New Roman" w:hAnsi="Times New Roman" w:cs="Times New Roman"/>
+          <w:lang w:val="en-US"/>
+        </w:rPr>
+      </w:pPr>
+    </w:p>
+    <w:p>
+      <w:pPr>
+        <w:pStyle w:val="Corpo"/>
+        <w:rPr>
+          <w:rFonts w:ascii="Times New Roman" w:eastAsia="Times New Roman" w:hAnsi="Times New Roman" w:cs="Times New Roman"/>
+          <w:lang w:val="en-US"/>
+        </w:rPr>
+      </w:pPr>
+    </w:p>
+    <w:p>
+      <w:pPr>
+        <w:pStyle w:val="Corpo"/>
+        <w:rPr>
+          <w:rFonts w:ascii="Times New Roman" w:eastAsia="Times New Roman" w:hAnsi="Times New Roman" w:cs="Times New Roman"/>
+          <w:lang w:val="en-US"/>
+        </w:rPr>
+      </w:pPr>
+    </w:p>
+    <w:p>
+      <w:pPr>
+        <w:pStyle w:val="Corpo"/>
+        <w:rPr>
+          <w:rFonts w:ascii="Times New Roman" w:eastAsia="Times New Roman" w:hAnsi="Times New Roman" w:cs="Times New Roman"/>
+          <w:lang w:val="en-US"/>
+        </w:rPr>
+      </w:pPr>
+    </w:p>
+    <w:p>
+      <w:pPr>
+        <w:pStyle w:val="Corpo"/>
+        <w:rPr>
+          <w:rFonts w:ascii="Times New Roman" w:eastAsia="Times New Roman" w:hAnsi="Times New Roman" w:cs="Times New Roman"/>
+          <w:lang w:val="en-US"/>
+        </w:rPr>
+      </w:pPr>
+    </w:p>
+    <w:p>
+      <w:pPr>
+        <w:pStyle w:val="Corpo"/>
+        <w:rPr>
+          <w:rFonts w:ascii="Times New Roman" w:eastAsia="Times New Roman" w:hAnsi="Times New Roman" w:cs="Times New Roman"/>
+          <w:lang w:val="en-US"/>
+        </w:rPr>
+      </w:pPr>
+    </w:p>
     <w:p>
       <w:pPr>
         <w:pStyle w:val="Corpo"/>
@@ -4804,16 +4764,22 @@
         <w:rPr>
           <w:lang w:val="it-IT"/>
         </w:rPr>
-        <w:t xml:space="preserve">//liv di </w:t>
-      </w:r>
-      <w:proofErr w:type="spellStart"/>
-      <w:r>
+        <w:t>//liv di availability</w:t>
+      </w:r>
+    </w:p>
+    <w:p>
+      <w:pPr>
+        <w:pStyle w:val="Paragrafoelenco"/>
         <w:rPr>
           <w:lang w:val="it-IT"/>
         </w:rPr>
-        <w:t>availability</w:t>
-      </w:r>
-      <w:proofErr w:type="spellEnd"/>
+      </w:pPr>
+      <w:r>
+        <w:rPr>
+          <w:lang w:val="it-IT"/>
+        </w:rPr>
+        <w:t>//liv di performance</w:t>
+      </w:r>
     </w:p>
     <w:p>
       <w:pPr>
@@ -4826,7 +4792,7 @@
         <w:rPr>
           <w:lang w:val="it-IT"/>
         </w:rPr>
-        <w:t>//liv di performance</w:t>
+        <w:t>//liv di consistency</w:t>
       </w:r>
     </w:p>
     <w:p>
@@ -4840,38 +4806,8 @@
         <w:rPr>
           <w:lang w:val="it-IT"/>
         </w:rPr>
-        <w:t xml:space="preserve">//liv di </w:t>
-      </w:r>
-      <w:proofErr w:type="spellStart"/>
-      <w:r>
-        <w:rPr>
-          <w:lang w:val="it-IT"/>
-        </w:rPr>
-        <w:t>consistency</w:t>
-      </w:r>
-      <w:proofErr w:type="spellEnd"/>
-    </w:p>
-    <w:p>
-      <w:pPr>
-        <w:pStyle w:val="Paragrafoelenco"/>
-        <w:rPr>
-          <w:lang w:val="it-IT"/>
-        </w:rPr>
-      </w:pPr>
-      <w:r>
-        <w:rPr>
-          <w:lang w:val="it-IT"/>
-        </w:rPr>
-        <w:t xml:space="preserve">//liv di </w:t>
-      </w:r>
-      <w:proofErr w:type="spellStart"/>
-      <w:r>
-        <w:rPr>
-          <w:lang w:val="it-IT"/>
-        </w:rPr>
-        <w:t>atomicness</w:t>
-      </w:r>
-      <w:proofErr w:type="spellEnd"/>
+        <w:t>//liv di atomicness</w:t>
+      </w:r>
     </w:p>
     <w:p>
       <w:pPr>
@@ -4941,16 +4877,7 @@
         <w:pStyle w:val="Paragrafoelenco"/>
       </w:pPr>
       <w:r>
-        <w:lastRenderedPageBreak/>
-        <w:t xml:space="preserve">Source: </w:t>
-      </w:r>
-      <w:proofErr w:type="spellStart"/>
-      <w:r>
-        <w:t>PokeApi</w:t>
-      </w:r>
-      <w:proofErr w:type="spellEnd"/>
-      <w:r>
-        <w:t xml:space="preserve"> with some manipulations on data</w:t>
+        <w:t>Source: PokeApi with some manipulations on data</w:t>
       </w:r>
     </w:p>
     <w:p>
@@ -4958,13 +4885,8 @@
         <w:pStyle w:val="Paragrafoelenco"/>
       </w:pPr>
       <w:r>
-        <w:t xml:space="preserve">Velocity guaranteed on daily update of </w:t>
-      </w:r>
-      <w:proofErr w:type="spellStart"/>
-      <w:r>
-        <w:t>catchrates</w:t>
-      </w:r>
-      <w:proofErr w:type="spellEnd"/>
+        <w:t>Velocity guaranteed on daily update of catchrates</w:t>
+      </w:r>
     </w:p>
     <w:p>
       <w:pPr>
@@ -4974,13 +4896,8 @@
         <w:t>Volume of data is a</w:t>
       </w:r>
       <w:r>
-        <w:t xml:space="preserve">round 100Mb for a dataset of 250k users and almost 1k </w:t>
-      </w:r>
-      <w:proofErr w:type="spellStart"/>
-      <w:r>
-        <w:t>Pokemon</w:t>
-      </w:r>
-      <w:proofErr w:type="spellEnd"/>
+        <w:t>round 100Mb for a dataset of 250k users and almost 1k Pokemon</w:t>
+      </w:r>
     </w:p>
     <w:p>
       <w:pPr>
@@ -5344,7 +5261,7 @@
                     <pic:cNvPicPr/>
                   </pic:nvPicPr>
                   <pic:blipFill>
-                    <a:blip r:embed="rId10">
+                    <a:blip r:embed="rId11">
                       <a:extLst>
                         <a:ext uri="{28A0092B-C50C-407E-A947-70E740481C1C}">
                           <a14:useLocalDpi xmlns:a14="http://schemas.microsoft.com/office/drawing/2010/main" val="0"/>
@@ -5462,25 +5379,7 @@
           <w:szCs w:val="28"/>
           <w:lang w:val="it-IT"/>
         </w:rPr>
-        <w:t xml:space="preserve">//chiedere a </w:t>
-      </w:r>
-      <w:proofErr w:type="spellStart"/>
-      <w:r>
-        <w:rPr>
-          <w:sz w:val="28"/>
-          <w:szCs w:val="28"/>
-          <w:lang w:val="it-IT"/>
-        </w:rPr>
-        <w:t>Ducange</w:t>
-      </w:r>
-      <w:proofErr w:type="spellEnd"/>
-      <w:r>
-        <w:rPr>
-          <w:sz w:val="28"/>
-          <w:szCs w:val="28"/>
-          <w:lang w:val="it-IT"/>
-        </w:rPr>
-        <w:t xml:space="preserve"> come r</w:t>
+        <w:t>//chiedere a Ducange come r</w:t>
       </w:r>
       <w:r>
         <w:rPr>
@@ -5761,27 +5660,7 @@
           <w:szCs w:val="28"/>
           <w:lang w:val="en-US"/>
         </w:rPr>
-        <w:t xml:space="preserve">Retrieve </w:t>
-      </w:r>
-      <w:proofErr w:type="spellStart"/>
-      <w:r>
-        <w:rPr>
-          <w:rFonts w:ascii="Times New Roman" w:hAnsi="Times New Roman"/>
-          <w:sz w:val="28"/>
-          <w:szCs w:val="28"/>
-          <w:lang w:val="en-US"/>
-        </w:rPr>
-        <w:t>Pokemon</w:t>
-      </w:r>
-      <w:proofErr w:type="spellEnd"/>
-      <w:r>
-        <w:rPr>
-          <w:rFonts w:ascii="Times New Roman" w:hAnsi="Times New Roman"/>
-          <w:sz w:val="28"/>
-          <w:szCs w:val="28"/>
-          <w:lang w:val="en-US"/>
-        </w:rPr>
-        <w:t xml:space="preserve"> catch rates</w:t>
+        <w:t>Retrieve Pokemon catch rates</w:t>
       </w:r>
     </w:p>
     <w:p>
@@ -5807,7 +5686,6 @@
         </w:rPr>
         <w:t xml:space="preserve">Retrieve </w:t>
       </w:r>
-      <w:proofErr w:type="spellStart"/>
       <w:r>
         <w:rPr>
           <w:rFonts w:ascii="Times New Roman" w:hAnsi="Times New Roman"/>
@@ -5826,7 +5704,6 @@
         </w:rPr>
         <w:t>okemon</w:t>
       </w:r>
-      <w:proofErr w:type="spellEnd"/>
       <w:r>
         <w:rPr>
           <w:rFonts w:ascii="Times New Roman" w:hAnsi="Times New Roman"/>
@@ -5959,7 +5836,6 @@
         </w:rPr>
         <w:t xml:space="preserve">Analytics: most popular </w:t>
       </w:r>
-      <w:proofErr w:type="spellStart"/>
       <w:r>
         <w:rPr>
           <w:rFonts w:ascii="Times New Roman" w:hAnsi="Times New Roman"/>
@@ -5978,7 +5854,6 @@
         </w:rPr>
         <w:t>okemons</w:t>
       </w:r>
-      <w:proofErr w:type="spellEnd"/>
       <w:r>
         <w:rPr>
           <w:rFonts w:ascii="Times New Roman" w:hAnsi="Times New Roman"/>
@@ -6031,19 +5906,8 @@
           <w:szCs w:val="28"/>
           <w:lang w:val="en-US"/>
         </w:rPr>
-        <w:t xml:space="preserve"> [among friends/by country], evolution on time of </w:t>
-      </w:r>
-      <w:proofErr w:type="spellStart"/>
-      <w:r>
-        <w:rPr>
-          <w:rFonts w:ascii="Times New Roman" w:hAnsi="Times New Roman"/>
-          <w:sz w:val="28"/>
-          <w:szCs w:val="28"/>
-          <w:lang w:val="en-US"/>
-        </w:rPr>
-        <w:t>catchRates</w:t>
-      </w:r>
-      <w:proofErr w:type="spellEnd"/>
+        <w:t xml:space="preserve"> [among friends/by country], evolution on time of catchRates</w:t>
+      </w:r>
     </w:p>
     <w:p>
       <w:pPr>
@@ -6066,6 +5930,7 @@
           <w:szCs w:val="28"/>
           <w:lang w:val="en-US"/>
         </w:rPr>
+        <w:lastRenderedPageBreak/>
         <w:t xml:space="preserve">Analytics: evolution on time of # of users/logins per day </w:t>
       </w:r>
       <w:r>
@@ -6267,19 +6132,8 @@
           <w:szCs w:val="28"/>
           <w:lang w:val="en-US"/>
         </w:rPr>
-        <w:t xml:space="preserve"> </w:t>
-      </w:r>
-      <w:proofErr w:type="spellStart"/>
-      <w:r>
-        <w:rPr>
-          <w:rFonts w:ascii="Times New Roman" w:hAnsi="Times New Roman"/>
-          <w:sz w:val="28"/>
-          <w:szCs w:val="28"/>
-          <w:lang w:val="en-US"/>
-        </w:rPr>
-        <w:t>Pokemons</w:t>
-      </w:r>
-      <w:proofErr w:type="spellEnd"/>
+        <w:t xml:space="preserve"> Pokemons</w:t>
+      </w:r>
       <w:r>
         <w:rPr>
           <w:rFonts w:ascii="Times New Roman" w:hAnsi="Times New Roman"/>
@@ -6387,23 +6241,7 @@
           <w:sz w:val="28"/>
           <w:szCs w:val="28"/>
         </w:rPr>
-        <w:t xml:space="preserve">Furthermore, a Team is an Array of Pokemon: that means that it is possible to replicate each </w:t>
-      </w:r>
-      <w:proofErr w:type="spellStart"/>
-      <w:r>
-        <w:rPr>
-          <w:sz w:val="28"/>
-          <w:szCs w:val="28"/>
-        </w:rPr>
-        <w:t>Pokemon’s</w:t>
-      </w:r>
-      <w:proofErr w:type="spellEnd"/>
-      <w:r>
-        <w:rPr>
-          <w:sz w:val="28"/>
-          <w:szCs w:val="28"/>
-        </w:rPr>
-        <w:t xml:space="preserve"> attribute into it. Anyway this solution is not scalable: the system is made of several Pokemon shared among many users, and each Pokemon is characterized by an high amount of attributes</w:t>
+        <w:t>Furthermore, a Team is an Array of Pokemon: that means that it is possible to replicate each Pokemon’s attribute into it. Anyway this solution is not scalable: the system is made of several Pokemon shared among many users, and each Pokemon is characterized by an high amount of attributes</w:t>
       </w:r>
       <w:r>
         <w:rPr>
@@ -6457,7 +6295,6 @@
           <w:sz w:val="28"/>
           <w:szCs w:val="28"/>
         </w:rPr>
-        <w:lastRenderedPageBreak/>
         <w:drawing>
           <wp:anchor distT="0" distB="0" distL="114300" distR="114300" simplePos="0" relativeHeight="251684864" behindDoc="0" locked="0" layoutInCell="1" allowOverlap="1" wp14:anchorId="10B61D70" wp14:editId="6324EF40">
             <wp:simplePos x="0" y="0"/>
@@ -6482,7 +6319,7 @@
                     <pic:cNvPicPr/>
                   </pic:nvPicPr>
                   <pic:blipFill rotWithShape="1">
-                    <a:blip r:embed="rId11">
+                    <a:blip r:embed="rId12">
                       <a:extLst>
                         <a:ext uri="{28A0092B-C50C-407E-A947-70E740481C1C}">
                           <a14:useLocalDpi xmlns:a14="http://schemas.microsoft.com/office/drawing/2010/main" val="0"/>
@@ -6551,7 +6388,7 @@
                     <pic:cNvPicPr/>
                   </pic:nvPicPr>
                   <pic:blipFill rotWithShape="1">
-                    <a:blip r:embed="rId12">
+                    <a:blip r:embed="rId13">
                       <a:extLst>
                         <a:ext uri="{28A0092B-C50C-407E-A947-70E740481C1C}">
                           <a14:useLocalDpi xmlns:a14="http://schemas.microsoft.com/office/drawing/2010/main" val="0"/>
@@ -7080,13 +6917,8 @@
       </w:r>
       <w:bookmarkEnd w:id="7"/>
       <w:r>
-        <w:t xml:space="preserve">Graph </w:t>
-      </w:r>
-      <w:proofErr w:type="spellStart"/>
-      <w:r>
-        <w:t>db</w:t>
-      </w:r>
-      <w:proofErr w:type="spellEnd"/>
+        <w:t>Graph db</w:t>
+      </w:r>
     </w:p>
     <w:p/>
     <w:p>
@@ -7104,34 +6936,20 @@
         <w:rPr>
           <w:lang w:val="it-IT"/>
         </w:rPr>
-        <w:t xml:space="preserve">Query su </w:t>
-      </w:r>
-      <w:proofErr w:type="spellStart"/>
+        <w:t xml:space="preserve">Query su graph e </w:t>
+      </w:r>
       <w:r>
         <w:rPr>
           <w:lang w:val="it-IT"/>
         </w:rPr>
-        <w:t>graph</w:t>
-      </w:r>
-      <w:proofErr w:type="spellEnd"/>
-      <w:r>
+        <w:t>traduzione delle query</w:t>
+      </w:r>
+    </w:p>
+    <w:p>
+      <w:pPr>
         <w:rPr>
           <w:lang w:val="it-IT"/>
         </w:rPr>
-        <w:t xml:space="preserve"> e </w:t>
-      </w:r>
-      <w:r>
-        <w:rPr>
-          <w:lang w:val="it-IT"/>
-        </w:rPr>
-        <w:t>traduzione delle query</w:t>
-      </w:r>
-    </w:p>
-    <w:p>
-      <w:pPr>
-        <w:rPr>
-          <w:lang w:val="it-IT"/>
-        </w:rPr>
       </w:pPr>
     </w:p>
     <w:p>
@@ -7139,15 +6957,7 @@
         <w:ind w:left="12" w:hanging="12"/>
       </w:pPr>
       <w:r>
-        <w:t xml:space="preserve">Retrieve of </w:t>
-      </w:r>
-      <w:proofErr w:type="spellStart"/>
-      <w:r>
-        <w:t>Pokemons</w:t>
-      </w:r>
-      <w:proofErr w:type="spellEnd"/>
-      <w:r>
-        <w:t xml:space="preserve"> composing a team</w:t>
+        <w:t>Retrieve of Pokemons composing a team</w:t>
       </w:r>
       <w:r>
         <w:tab/>
@@ -7160,15 +6970,7 @@
         <w:sym w:font="Wingdings" w:char="F0E8"/>
       </w:r>
       <w:r>
-        <w:t xml:space="preserve"> Retrieve </w:t>
-      </w:r>
-      <w:proofErr w:type="spellStart"/>
-      <w:r>
-        <w:t>Pokemon</w:t>
-      </w:r>
-      <w:proofErr w:type="spellEnd"/>
-      <w:r>
-        <w:t xml:space="preserve"> Nodes connected to a User node</w:t>
+        <w:t xml:space="preserve"> Retrieve Pokemon Nodes connected to a User node</w:t>
       </w:r>
     </w:p>
     <w:p>
@@ -7187,13 +6989,8 @@
     </w:p>
     <w:p>
       <w:r>
-        <w:t xml:space="preserve">Retrieve most popular </w:t>
-      </w:r>
-      <w:proofErr w:type="spellStart"/>
-      <w:r>
-        <w:t>pokemon</w:t>
-      </w:r>
-      <w:proofErr w:type="spellEnd"/>
+        <w:t>Retrieve most popular pokemon</w:t>
+      </w:r>
       <w:r>
         <w:t xml:space="preserve"> </w:t>
       </w:r>
@@ -7201,15 +6998,7 @@
         <w:sym w:font="Wingdings" w:char="F0E8"/>
       </w:r>
       <w:r>
-        <w:t xml:space="preserve"> Count # of edges associated to each </w:t>
-      </w:r>
-      <w:proofErr w:type="spellStart"/>
-      <w:r>
-        <w:t>Pokemon</w:t>
-      </w:r>
-      <w:proofErr w:type="spellEnd"/>
-      <w:r>
-        <w:t xml:space="preserve"> Node</w:t>
+        <w:t xml:space="preserve"> Count # of edges associated to each Pokemon Node</w:t>
       </w:r>
     </w:p>
     <w:p/>
@@ -7230,21 +7019,7 @@
         <w:rPr>
           <w:lang w:val="it-IT"/>
         </w:rPr>
-        <w:t xml:space="preserve">Struttura del </w:t>
-      </w:r>
-      <w:proofErr w:type="spellStart"/>
-      <w:r>
-        <w:rPr>
-          <w:lang w:val="it-IT"/>
-        </w:rPr>
-        <w:t>db</w:t>
-      </w:r>
-      <w:proofErr w:type="spellEnd"/>
-      <w:r>
-        <w:rPr>
-          <w:lang w:val="it-IT"/>
-        </w:rPr>
-        <w:t xml:space="preserve"> (nodi-archi)</w:t>
+        <w:t>Struttura del db (nodi-archi)</w:t>
       </w:r>
     </w:p>
     <w:p>
@@ -7328,21 +7103,7 @@
                               <w:rPr>
                                 <w:lang w:val="it-IT"/>
                               </w:rPr>
-                              <w:t>{</w:t>
-                            </w:r>
-                            <w:proofErr w:type="spellStart"/>
-                            <w:r>
-                              <w:rPr>
-                                <w:lang w:val="it-IT"/>
-                              </w:rPr>
-                              <w:t>pokId</w:t>
-                            </w:r>
-                            <w:proofErr w:type="spellEnd"/>
-                            <w:r>
-                              <w:rPr>
-                                <w:lang w:val="it-IT"/>
-                              </w:rPr>
-                              <w:t>}</w:t>
+                              <w:t>{pokId}</w:t>
                             </w:r>
                           </w:p>
                         </w:txbxContent>
@@ -7390,21 +7151,7 @@
                         <w:rPr>
                           <w:lang w:val="it-IT"/>
                         </w:rPr>
-                        <w:t>{</w:t>
-                      </w:r>
-                      <w:proofErr w:type="spellStart"/>
-                      <w:r>
-                        <w:rPr>
-                          <w:lang w:val="it-IT"/>
-                        </w:rPr>
-                        <w:t>pokId</w:t>
-                      </w:r>
-                      <w:proofErr w:type="spellEnd"/>
-                      <w:r>
-                        <w:rPr>
-                          <w:lang w:val="it-IT"/>
-                        </w:rPr>
-                        <w:t>}</w:t>
+                        <w:t>{pokId}</w:t>
                       </w:r>
                     </w:p>
                   </w:txbxContent>
@@ -7684,14 +7431,12 @@
                                 <w:lang w:val="it-IT"/>
                               </w:rPr>
                             </w:pPr>
-                            <w:proofErr w:type="spellStart"/>
                             <w:r>
                               <w:rPr>
                                 <w:lang w:val="it-IT"/>
                               </w:rPr>
                               <w:t>has</w:t>
                             </w:r>
-                            <w:proofErr w:type="spellEnd"/>
                           </w:p>
                         </w:txbxContent>
                       </wps:txbx>
@@ -7721,14 +7466,12 @@
                           <w:lang w:val="it-IT"/>
                         </w:rPr>
                       </w:pPr>
-                      <w:proofErr w:type="spellStart"/>
                       <w:r>
                         <w:rPr>
                           <w:lang w:val="it-IT"/>
                         </w:rPr>
                         <w:t>has</w:t>
                       </w:r>
-                      <w:proofErr w:type="spellEnd"/>
                     </w:p>
                   </w:txbxContent>
                 </v:textbox>

</xml_diff>

<commit_message>
proceeded with the documentation
</commit_message>
<xml_diff>
--- a/Documentation/PokeMongo Documentation.docx
+++ b/Documentation/PokeMongo Documentation.docx
@@ -148,6 +148,7 @@
           <w:lang w:val="it-IT"/>
         </w:rPr>
       </w:pPr>
+      <w:proofErr w:type="spellStart"/>
       <w:r>
         <w:rPr>
           <w:i/>
@@ -157,8 +158,33 @@
           <w:szCs w:val="48"/>
           <w:lang w:val="it-IT"/>
         </w:rPr>
-        <w:t>PokeMongo: Project Documentation</w:t>
-      </w:r>
+        <w:t>PokeMongo</w:t>
+      </w:r>
+      <w:proofErr w:type="spellEnd"/>
+      <w:r>
+        <w:rPr>
+          <w:i/>
+          <w:iCs/>
+          <w:color w:val="4472C4" w:themeColor="accent1"/>
+          <w:sz w:val="48"/>
+          <w:szCs w:val="48"/>
+          <w:lang w:val="it-IT"/>
+        </w:rPr>
+        <w:t xml:space="preserve">: Project </w:t>
+      </w:r>
+      <w:proofErr w:type="spellStart"/>
+      <w:r>
+        <w:rPr>
+          <w:i/>
+          <w:iCs/>
+          <w:color w:val="4472C4" w:themeColor="accent1"/>
+          <w:sz w:val="48"/>
+          <w:szCs w:val="48"/>
+          <w:lang w:val="it-IT"/>
+        </w:rPr>
+        <w:t>Documentation</w:t>
+      </w:r>
+      <w:proofErr w:type="spellEnd"/>
     </w:p>
     <w:p>
       <w:pPr>
@@ -242,8 +268,39 @@
           <w:szCs w:val="40"/>
           <w:lang w:val="it-IT"/>
         </w:rPr>
-        <w:t>Edoardo Fazzari, Mirco Ramo, Olgerti Xhanej</w:t>
-      </w:r>
+        <w:t xml:space="preserve">Edoardo Fazzari, Mirco Ramo, </w:t>
+      </w:r>
+      <w:proofErr w:type="spellStart"/>
+      <w:r>
+        <w:rPr>
+          <w:color w:val="000000" w:themeColor="text1"/>
+          <w:sz w:val="40"/>
+          <w:szCs w:val="40"/>
+          <w:lang w:val="it-IT"/>
+        </w:rPr>
+        <w:t>Olgerti</w:t>
+      </w:r>
+      <w:proofErr w:type="spellEnd"/>
+      <w:r>
+        <w:rPr>
+          <w:color w:val="000000" w:themeColor="text1"/>
+          <w:sz w:val="40"/>
+          <w:szCs w:val="40"/>
+          <w:lang w:val="it-IT"/>
+        </w:rPr>
+        <w:t xml:space="preserve"> </w:t>
+      </w:r>
+      <w:proofErr w:type="spellStart"/>
+      <w:r>
+        <w:rPr>
+          <w:color w:val="000000" w:themeColor="text1"/>
+          <w:sz w:val="40"/>
+          <w:szCs w:val="40"/>
+          <w:lang w:val="it-IT"/>
+        </w:rPr>
+        <w:t>Xhanej</w:t>
+      </w:r>
+      <w:proofErr w:type="spellEnd"/>
     </w:p>
     <w:sdt>
       <w:sdtPr>
@@ -292,7 +349,7 @@
           <w:pPr>
             <w:pStyle w:val="Sommario1"/>
             <w:tabs>
-              <w:tab w:val="left" w:pos="440"/>
+              <w:tab w:val="left" w:pos="480"/>
               <w:tab w:val="right" w:leader="dot" w:pos="9628"/>
             </w:tabs>
             <w:rPr>
@@ -313,7 +370,7 @@
           <w:r>
             <w:fldChar w:fldCharType="separate"/>
           </w:r>
-          <w:hyperlink w:anchor="_Toc56958848" w:history="1">
+          <w:hyperlink w:anchor="_Toc58866628" w:history="1">
             <w:r>
               <w:rPr>
                 <w:rStyle w:val="Collegamentoipertestuale"/>
@@ -360,7 +417,7 @@
                 <w:noProof/>
                 <w:webHidden/>
               </w:rPr>
-              <w:instrText xml:space="preserve"> PAGEREF _Toc56958848 \h </w:instrText>
+              <w:instrText xml:space="preserve"> PAGEREF _Toc58866628 \h </w:instrText>
             </w:r>
             <w:r>
               <w:rPr>
@@ -395,7 +452,7 @@
           <w:pPr>
             <w:pStyle w:val="Sommario1"/>
             <w:tabs>
-              <w:tab w:val="left" w:pos="440"/>
+              <w:tab w:val="left" w:pos="480"/>
               <w:tab w:val="right" w:leader="dot" w:pos="9628"/>
             </w:tabs>
             <w:rPr>
@@ -407,7 +464,7 @@
               <w:lang w:val="it-IT" w:eastAsia="it-IT"/>
             </w:rPr>
           </w:pPr>
-          <w:hyperlink w:anchor="_Toc56958849" w:history="1">
+          <w:hyperlink w:anchor="_Toc58866629" w:history="1">
             <w:r>
               <w:rPr>
                 <w:rStyle w:val="Collegamentoipertestuale"/>
@@ -431,7 +488,7 @@
                 <w:rStyle w:val="Collegamentoipertestuale"/>
                 <w:noProof/>
               </w:rPr>
-              <w:t>Interface Mock-up</w:t>
+              <w:t>Analysis stage</w:t>
             </w:r>
             <w:r>
               <w:rPr>
@@ -452,7 +509,7 @@
                 <w:noProof/>
                 <w:webHidden/>
               </w:rPr>
-              <w:instrText xml:space="preserve"> PAGEREF _Toc56958849 \h </w:instrText>
+              <w:instrText xml:space="preserve"> PAGEREF _Toc58866629 \h </w:instrText>
             </w:r>
             <w:r>
               <w:rPr>
@@ -485,9 +542,8 @@
         </w:p>
         <w:p>
           <w:pPr>
-            <w:pStyle w:val="Sommario1"/>
+            <w:pStyle w:val="Sommario2"/>
             <w:tabs>
-              <w:tab w:val="left" w:pos="440"/>
               <w:tab w:val="right" w:leader="dot" w:pos="9628"/>
             </w:tabs>
             <w:rPr>
@@ -499,31 +555,13 @@
               <w:lang w:val="it-IT" w:eastAsia="it-IT"/>
             </w:rPr>
           </w:pPr>
-          <w:hyperlink w:anchor="_Toc56958851" w:history="1">
+          <w:hyperlink w:anchor="_Toc58866630" w:history="1">
             <w:r>
               <w:rPr>
                 <w:rStyle w:val="Collegamentoipertestuale"/>
                 <w:noProof/>
               </w:rPr>
-              <w:t>3.</w:t>
-            </w:r>
-            <w:r>
-              <w:rPr>
-                <w:rFonts w:asciiTheme="minorHAnsi" w:eastAsiaTheme="minorEastAsia" w:hAnsiTheme="minorHAnsi" w:cstheme="minorBidi"/>
-                <w:noProof/>
-                <w:sz w:val="22"/>
-                <w:szCs w:val="22"/>
-                <w:bdr w:val="none" w:sz="0" w:space="0" w:color="auto"/>
-                <w:lang w:val="it-IT" w:eastAsia="it-IT"/>
-              </w:rPr>
-              <w:tab/>
-            </w:r>
-            <w:r>
-              <w:rPr>
-                <w:rStyle w:val="Collegamentoipertestuale"/>
-                <w:noProof/>
-              </w:rPr>
-              <w:t>Requirements</w:t>
+              <w:t>2.1 Functional requirements and use cases</w:t>
             </w:r>
             <w:r>
               <w:rPr>
@@ -544,7 +582,154 @@
                 <w:noProof/>
                 <w:webHidden/>
               </w:rPr>
-              <w:instrText xml:space="preserve"> PAGEREF _Toc56958851 \h </w:instrText>
+              <w:instrText xml:space="preserve"> PAGEREF _Toc58866630 \h </w:instrText>
+            </w:r>
+            <w:r>
+              <w:rPr>
+                <w:noProof/>
+                <w:webHidden/>
+              </w:rPr>
+            </w:r>
+            <w:r>
+              <w:rPr>
+                <w:noProof/>
+                <w:webHidden/>
+              </w:rPr>
+              <w:fldChar w:fldCharType="separate"/>
+            </w:r>
+            <w:r>
+              <w:rPr>
+                <w:noProof/>
+                <w:webHidden/>
+              </w:rPr>
+              <w:t>4</w:t>
+            </w:r>
+            <w:r>
+              <w:rPr>
+                <w:noProof/>
+                <w:webHidden/>
+              </w:rPr>
+              <w:fldChar w:fldCharType="end"/>
+            </w:r>
+          </w:hyperlink>
+        </w:p>
+        <w:p>
+          <w:pPr>
+            <w:pStyle w:val="Sommario3"/>
+            <w:tabs>
+              <w:tab w:val="right" w:leader="dot" w:pos="9628"/>
+            </w:tabs>
+            <w:rPr>
+              <w:rFonts w:asciiTheme="minorHAnsi" w:eastAsiaTheme="minorEastAsia" w:hAnsiTheme="minorHAnsi" w:cstheme="minorBidi"/>
+              <w:noProof/>
+              <w:sz w:val="22"/>
+              <w:szCs w:val="22"/>
+              <w:bdr w:val="none" w:sz="0" w:space="0" w:color="auto"/>
+              <w:lang w:val="it-IT" w:eastAsia="it-IT"/>
+            </w:rPr>
+          </w:pPr>
+          <w:hyperlink w:anchor="_Toc58866631" w:history="1">
+            <w:r>
+              <w:rPr>
+                <w:rStyle w:val="Collegamentoipertestuale"/>
+                <w:noProof/>
+              </w:rPr>
+              <w:t>2.1.1 Use Cases List</w:t>
+            </w:r>
+            <w:r>
+              <w:rPr>
+                <w:noProof/>
+                <w:webHidden/>
+              </w:rPr>
+              <w:tab/>
+            </w:r>
+            <w:r>
+              <w:rPr>
+                <w:noProof/>
+                <w:webHidden/>
+              </w:rPr>
+              <w:fldChar w:fldCharType="begin"/>
+            </w:r>
+            <w:r>
+              <w:rPr>
+                <w:noProof/>
+                <w:webHidden/>
+              </w:rPr>
+              <w:instrText xml:space="preserve"> PAGEREF _Toc58866631 \h </w:instrText>
+            </w:r>
+            <w:r>
+              <w:rPr>
+                <w:noProof/>
+                <w:webHidden/>
+              </w:rPr>
+            </w:r>
+            <w:r>
+              <w:rPr>
+                <w:noProof/>
+                <w:webHidden/>
+              </w:rPr>
+              <w:fldChar w:fldCharType="separate"/>
+            </w:r>
+            <w:r>
+              <w:rPr>
+                <w:noProof/>
+                <w:webHidden/>
+              </w:rPr>
+              <w:t>4</w:t>
+            </w:r>
+            <w:r>
+              <w:rPr>
+                <w:noProof/>
+                <w:webHidden/>
+              </w:rPr>
+              <w:fldChar w:fldCharType="end"/>
+            </w:r>
+          </w:hyperlink>
+        </w:p>
+        <w:p>
+          <w:pPr>
+            <w:pStyle w:val="Sommario3"/>
+            <w:tabs>
+              <w:tab w:val="right" w:leader="dot" w:pos="9628"/>
+            </w:tabs>
+            <w:rPr>
+              <w:rFonts w:asciiTheme="minorHAnsi" w:eastAsiaTheme="minorEastAsia" w:hAnsiTheme="minorHAnsi" w:cstheme="minorBidi"/>
+              <w:noProof/>
+              <w:sz w:val="22"/>
+              <w:szCs w:val="22"/>
+              <w:bdr w:val="none" w:sz="0" w:space="0" w:color="auto"/>
+              <w:lang w:val="it-IT" w:eastAsia="it-IT"/>
+            </w:rPr>
+          </w:pPr>
+          <w:hyperlink w:anchor="_Toc58866632" w:history="1">
+            <w:r>
+              <w:rPr>
+                <w:rStyle w:val="Collegamentoipertestuale"/>
+                <w:rFonts w:eastAsia="Times New Roman"/>
+                <w:noProof/>
+              </w:rPr>
+              <w:t>2.1.2 UML Use Case Diagram</w:t>
+            </w:r>
+            <w:r>
+              <w:rPr>
+                <w:noProof/>
+                <w:webHidden/>
+              </w:rPr>
+              <w:tab/>
+            </w:r>
+            <w:r>
+              <w:rPr>
+                <w:noProof/>
+                <w:webHidden/>
+              </w:rPr>
+              <w:fldChar w:fldCharType="begin"/>
+            </w:r>
+            <w:r>
+              <w:rPr>
+                <w:noProof/>
+                <w:webHidden/>
+              </w:rPr>
+              <w:instrText xml:space="preserve"> PAGEREF _Toc58866632 \h </w:instrText>
             </w:r>
             <w:r>
               <w:rPr>
@@ -590,13 +775,13 @@
               <w:lang w:val="it-IT" w:eastAsia="it-IT"/>
             </w:rPr>
           </w:pPr>
-          <w:hyperlink w:anchor="_Toc56958852" w:history="1">
+          <w:hyperlink w:anchor="_Toc58866633" w:history="1">
             <w:r>
               <w:rPr>
                 <w:rStyle w:val="Collegamentoipertestuale"/>
                 <w:noProof/>
               </w:rPr>
-              <w:t>3.1 Functional requirements and use cases</w:t>
+              <w:t>2.2 Non-functional requirements</w:t>
             </w:r>
             <w:r>
               <w:rPr>
@@ -617,101 +802,7 @@
                 <w:noProof/>
                 <w:webHidden/>
               </w:rPr>
-              <w:instrText xml:space="preserve"> PAGEREF _Toc56958852 \h </w:instrText>
-            </w:r>
-            <w:r>
-              <w:rPr>
-                <w:noProof/>
-                <w:webHidden/>
-              </w:rPr>
-            </w:r>
-            <w:r>
-              <w:rPr>
-                <w:noProof/>
-                <w:webHidden/>
-              </w:rPr>
-              <w:fldChar w:fldCharType="separate"/>
-            </w:r>
-            <w:r>
-              <w:rPr>
-                <w:noProof/>
-                <w:webHidden/>
-              </w:rPr>
-              <w:t>7</w:t>
-            </w:r>
-            <w:r>
-              <w:rPr>
-                <w:noProof/>
-                <w:webHidden/>
-              </w:rPr>
-              <w:fldChar w:fldCharType="end"/>
-            </w:r>
-          </w:hyperlink>
-        </w:p>
-        <w:p>
-          <w:pPr>
-            <w:pStyle w:val="Sommario2"/>
-            <w:tabs>
-              <w:tab w:val="left" w:pos="880"/>
-              <w:tab w:val="right" w:leader="dot" w:pos="9628"/>
-            </w:tabs>
-            <w:rPr>
-              <w:rFonts w:asciiTheme="minorHAnsi" w:eastAsiaTheme="minorEastAsia" w:hAnsiTheme="minorHAnsi" w:cstheme="minorBidi"/>
-              <w:noProof/>
-              <w:sz w:val="22"/>
-              <w:szCs w:val="22"/>
-              <w:bdr w:val="none" w:sz="0" w:space="0" w:color="auto"/>
-              <w:lang w:val="it-IT" w:eastAsia="it-IT"/>
-            </w:rPr>
-          </w:pPr>
-          <w:hyperlink w:anchor="_Toc56958853" w:history="1">
-            <w:r>
-              <w:rPr>
-                <w:rStyle w:val="Collegamentoipertestuale"/>
-                <w:rFonts w:eastAsia="Times New Roman"/>
-                <w:noProof/>
-              </w:rPr>
-              <w:t>3.2</w:t>
-            </w:r>
-            <w:r>
-              <w:rPr>
-                <w:rFonts w:asciiTheme="minorHAnsi" w:eastAsiaTheme="minorEastAsia" w:hAnsiTheme="minorHAnsi" w:cstheme="minorBidi"/>
-                <w:noProof/>
-                <w:sz w:val="22"/>
-                <w:szCs w:val="22"/>
-                <w:bdr w:val="none" w:sz="0" w:space="0" w:color="auto"/>
-                <w:lang w:val="it-IT" w:eastAsia="it-IT"/>
-              </w:rPr>
-              <w:tab/>
-            </w:r>
-            <w:r>
-              <w:rPr>
-                <w:rStyle w:val="Collegamentoipertestuale"/>
-                <w:rFonts w:eastAsia="Times New Roman"/>
-                <w:noProof/>
-              </w:rPr>
-              <w:t>Non-functional requirements</w:t>
-            </w:r>
-            <w:r>
-              <w:rPr>
-                <w:noProof/>
-                <w:webHidden/>
-              </w:rPr>
-              <w:tab/>
-            </w:r>
-            <w:r>
-              <w:rPr>
-                <w:noProof/>
-                <w:webHidden/>
-              </w:rPr>
-              <w:fldChar w:fldCharType="begin"/>
-            </w:r>
-            <w:r>
-              <w:rPr>
-                <w:noProof/>
-                <w:webHidden/>
-              </w:rPr>
-              <w:instrText xml:space="preserve"> PAGEREF _Toc56958853 \h </w:instrText>
+              <w:instrText xml:space="preserve"> PAGEREF _Toc58866633 \h </w:instrText>
             </w:r>
             <w:r>
               <w:rPr>
@@ -746,7 +837,6 @@
           <w:pPr>
             <w:pStyle w:val="Sommario2"/>
             <w:tabs>
-              <w:tab w:val="left" w:pos="880"/>
               <w:tab w:val="right" w:leader="dot" w:pos="9628"/>
             </w:tabs>
             <w:rPr>
@@ -758,31 +848,13 @@
               <w:lang w:val="it-IT" w:eastAsia="it-IT"/>
             </w:rPr>
           </w:pPr>
-          <w:hyperlink w:anchor="_Toc56958854" w:history="1">
+          <w:hyperlink w:anchor="_Toc58866634" w:history="1">
             <w:r>
               <w:rPr>
                 <w:rStyle w:val="Collegamentoipertestuale"/>
                 <w:noProof/>
               </w:rPr>
-              <w:t>3.3</w:t>
-            </w:r>
-            <w:r>
-              <w:rPr>
-                <w:rFonts w:asciiTheme="minorHAnsi" w:eastAsiaTheme="minorEastAsia" w:hAnsiTheme="minorHAnsi" w:cstheme="minorBidi"/>
-                <w:noProof/>
-                <w:sz w:val="22"/>
-                <w:szCs w:val="22"/>
-                <w:bdr w:val="none" w:sz="0" w:space="0" w:color="auto"/>
-                <w:lang w:val="it-IT" w:eastAsia="it-IT"/>
-              </w:rPr>
-              <w:tab/>
-            </w:r>
-            <w:r>
-              <w:rPr>
-                <w:rStyle w:val="Collegamentoipertestuale"/>
-                <w:noProof/>
-              </w:rPr>
-              <w:t>Uml Relation Diagram</w:t>
+              <w:t>2.3 Sources, velocity properties and volume of data</w:t>
             </w:r>
             <w:r>
               <w:rPr>
@@ -803,7 +875,7 @@
                 <w:noProof/>
                 <w:webHidden/>
               </w:rPr>
-              <w:instrText xml:space="preserve"> PAGEREF _Toc56958854 \h </w:instrText>
+              <w:instrText xml:space="preserve"> PAGEREF _Toc58866634 \h </w:instrText>
             </w:r>
             <w:r>
               <w:rPr>
@@ -836,7 +908,7 @@
         </w:p>
         <w:p>
           <w:pPr>
-            <w:pStyle w:val="Sommario1"/>
+            <w:pStyle w:val="Sommario2"/>
             <w:tabs>
               <w:tab w:val="right" w:leader="dot" w:pos="9628"/>
             </w:tabs>
@@ -849,13 +921,13 @@
               <w:lang w:val="it-IT" w:eastAsia="it-IT"/>
             </w:rPr>
           </w:pPr>
-          <w:hyperlink w:anchor="_Toc56958855" w:history="1">
+          <w:hyperlink w:anchor="_Toc58866635" w:history="1">
             <w:r>
               <w:rPr>
                 <w:rStyle w:val="Collegamentoipertestuale"/>
                 <w:noProof/>
               </w:rPr>
-              <w:t>4.Queries and Database Structure</w:t>
+              <w:t>3.4Uml Relation Diagram</w:t>
             </w:r>
             <w:r>
               <w:rPr>
@@ -876,153 +948,7 @@
                 <w:noProof/>
                 <w:webHidden/>
               </w:rPr>
-              <w:instrText xml:space="preserve"> PAGEREF _Toc56958855 \h </w:instrText>
-            </w:r>
-            <w:r>
-              <w:rPr>
-                <w:noProof/>
-                <w:webHidden/>
-              </w:rPr>
-            </w:r>
-            <w:r>
-              <w:rPr>
-                <w:noProof/>
-                <w:webHidden/>
-              </w:rPr>
-              <w:fldChar w:fldCharType="separate"/>
-            </w:r>
-            <w:r>
-              <w:rPr>
-                <w:noProof/>
-                <w:webHidden/>
-              </w:rPr>
-              <w:t>9</w:t>
-            </w:r>
-            <w:r>
-              <w:rPr>
-                <w:noProof/>
-                <w:webHidden/>
-              </w:rPr>
-              <w:fldChar w:fldCharType="end"/>
-            </w:r>
-          </w:hyperlink>
-        </w:p>
-        <w:p>
-          <w:pPr>
-            <w:pStyle w:val="Sommario2"/>
-            <w:tabs>
-              <w:tab w:val="right" w:leader="dot" w:pos="9628"/>
-            </w:tabs>
-            <w:rPr>
-              <w:rFonts w:asciiTheme="minorHAnsi" w:eastAsiaTheme="minorEastAsia" w:hAnsiTheme="minorHAnsi" w:cstheme="minorBidi"/>
-              <w:noProof/>
-              <w:sz w:val="22"/>
-              <w:szCs w:val="22"/>
-              <w:bdr w:val="none" w:sz="0" w:space="0" w:color="auto"/>
-              <w:lang w:val="it-IT" w:eastAsia="it-IT"/>
-            </w:rPr>
-          </w:pPr>
-          <w:hyperlink w:anchor="_Toc56958856" w:history="1">
-            <w:r>
-              <w:rPr>
-                <w:rStyle w:val="Collegamentoipertestuale"/>
-                <w:noProof/>
-              </w:rPr>
-              <w:t>4.1 Main DB queries</w:t>
-            </w:r>
-            <w:r>
-              <w:rPr>
-                <w:noProof/>
-                <w:webHidden/>
-              </w:rPr>
-              <w:tab/>
-            </w:r>
-            <w:r>
-              <w:rPr>
-                <w:noProof/>
-                <w:webHidden/>
-              </w:rPr>
-              <w:fldChar w:fldCharType="begin"/>
-            </w:r>
-            <w:r>
-              <w:rPr>
-                <w:noProof/>
-                <w:webHidden/>
-              </w:rPr>
-              <w:instrText xml:space="preserve"> PAGEREF _Toc56958856 \h </w:instrText>
-            </w:r>
-            <w:r>
-              <w:rPr>
-                <w:noProof/>
-                <w:webHidden/>
-              </w:rPr>
-            </w:r>
-            <w:r>
-              <w:rPr>
-                <w:noProof/>
-                <w:webHidden/>
-              </w:rPr>
-              <w:fldChar w:fldCharType="separate"/>
-            </w:r>
-            <w:r>
-              <w:rPr>
-                <w:noProof/>
-                <w:webHidden/>
-              </w:rPr>
-              <w:t>9</w:t>
-            </w:r>
-            <w:r>
-              <w:rPr>
-                <w:noProof/>
-                <w:webHidden/>
-              </w:rPr>
-              <w:fldChar w:fldCharType="end"/>
-            </w:r>
-          </w:hyperlink>
-        </w:p>
-        <w:p>
-          <w:pPr>
-            <w:pStyle w:val="Sommario2"/>
-            <w:tabs>
-              <w:tab w:val="right" w:leader="dot" w:pos="9628"/>
-            </w:tabs>
-            <w:rPr>
-              <w:rFonts w:asciiTheme="minorHAnsi" w:eastAsiaTheme="minorEastAsia" w:hAnsiTheme="minorHAnsi" w:cstheme="minorBidi"/>
-              <w:noProof/>
-              <w:sz w:val="22"/>
-              <w:szCs w:val="22"/>
-              <w:bdr w:val="none" w:sz="0" w:space="0" w:color="auto"/>
-              <w:lang w:val="it-IT" w:eastAsia="it-IT"/>
-            </w:rPr>
-          </w:pPr>
-          <w:hyperlink w:anchor="_Toc56958857" w:history="1">
-            <w:r>
-              <w:rPr>
-                <w:rStyle w:val="Collegamentoipertestuale"/>
-                <w:noProof/>
-              </w:rPr>
-              <w:t>4.2 Json collections</w:t>
-            </w:r>
-            <w:r>
-              <w:rPr>
-                <w:noProof/>
-                <w:webHidden/>
-              </w:rPr>
-              <w:tab/>
-            </w:r>
-            <w:r>
-              <w:rPr>
-                <w:noProof/>
-                <w:webHidden/>
-              </w:rPr>
-              <w:fldChar w:fldCharType="begin"/>
-            </w:r>
-            <w:r>
-              <w:rPr>
-                <w:noProof/>
-                <w:webHidden/>
-              </w:rPr>
-              <w:instrText xml:space="preserve"> PAGEREF _Toc56958857 \h </w:instrText>
+              <w:instrText xml:space="preserve"> PAGEREF _Toc58866635 \h </w:instrText>
             </w:r>
             <w:r>
               <w:rPr>
@@ -1068,13 +994,13 @@
               <w:lang w:val="it-IT" w:eastAsia="it-IT"/>
             </w:rPr>
           </w:pPr>
-          <w:hyperlink w:anchor="_Toc56958858" w:history="1">
+          <w:hyperlink w:anchor="_Toc58866636" w:history="1">
             <w:r>
               <w:rPr>
                 <w:rStyle w:val="Collegamentoipertestuale"/>
                 <w:noProof/>
               </w:rPr>
-              <w:t>5 Further Ideas</w:t>
+              <w:t>4.Queries and Database Structure</w:t>
             </w:r>
             <w:r>
               <w:rPr>
@@ -1095,7 +1021,7 @@
                 <w:noProof/>
                 <w:webHidden/>
               </w:rPr>
-              <w:instrText xml:space="preserve"> PAGEREF _Toc56958858 \h </w:instrText>
+              <w:instrText xml:space="preserve"> PAGEREF _Toc58866636 \h </w:instrText>
             </w:r>
             <w:r>
               <w:rPr>
@@ -1127,6 +1053,225 @@
           </w:hyperlink>
         </w:p>
         <w:p>
+          <w:pPr>
+            <w:pStyle w:val="Sommario2"/>
+            <w:tabs>
+              <w:tab w:val="right" w:leader="dot" w:pos="9628"/>
+            </w:tabs>
+            <w:rPr>
+              <w:rFonts w:asciiTheme="minorHAnsi" w:eastAsiaTheme="minorEastAsia" w:hAnsiTheme="minorHAnsi" w:cstheme="minorBidi"/>
+              <w:noProof/>
+              <w:sz w:val="22"/>
+              <w:szCs w:val="22"/>
+              <w:bdr w:val="none" w:sz="0" w:space="0" w:color="auto"/>
+              <w:lang w:val="it-IT" w:eastAsia="it-IT"/>
+            </w:rPr>
+          </w:pPr>
+          <w:hyperlink w:anchor="_Toc58866637" w:history="1">
+            <w:r>
+              <w:rPr>
+                <w:rStyle w:val="Collegamentoipertestuale"/>
+                <w:noProof/>
+              </w:rPr>
+              <w:t>4.1 Main DB queries</w:t>
+            </w:r>
+            <w:r>
+              <w:rPr>
+                <w:noProof/>
+                <w:webHidden/>
+              </w:rPr>
+              <w:tab/>
+            </w:r>
+            <w:r>
+              <w:rPr>
+                <w:noProof/>
+                <w:webHidden/>
+              </w:rPr>
+              <w:fldChar w:fldCharType="begin"/>
+            </w:r>
+            <w:r>
+              <w:rPr>
+                <w:noProof/>
+                <w:webHidden/>
+              </w:rPr>
+              <w:instrText xml:space="preserve"> PAGEREF _Toc58866637 \h </w:instrText>
+            </w:r>
+            <w:r>
+              <w:rPr>
+                <w:noProof/>
+                <w:webHidden/>
+              </w:rPr>
+            </w:r>
+            <w:r>
+              <w:rPr>
+                <w:noProof/>
+                <w:webHidden/>
+              </w:rPr>
+              <w:fldChar w:fldCharType="separate"/>
+            </w:r>
+            <w:r>
+              <w:rPr>
+                <w:noProof/>
+                <w:webHidden/>
+              </w:rPr>
+              <w:t>10</w:t>
+            </w:r>
+            <w:r>
+              <w:rPr>
+                <w:noProof/>
+                <w:webHidden/>
+              </w:rPr>
+              <w:fldChar w:fldCharType="end"/>
+            </w:r>
+          </w:hyperlink>
+        </w:p>
+        <w:p>
+          <w:pPr>
+            <w:pStyle w:val="Sommario2"/>
+            <w:tabs>
+              <w:tab w:val="right" w:leader="dot" w:pos="9628"/>
+            </w:tabs>
+            <w:rPr>
+              <w:rFonts w:asciiTheme="minorHAnsi" w:eastAsiaTheme="minorEastAsia" w:hAnsiTheme="minorHAnsi" w:cstheme="minorBidi"/>
+              <w:noProof/>
+              <w:sz w:val="22"/>
+              <w:szCs w:val="22"/>
+              <w:bdr w:val="none" w:sz="0" w:space="0" w:color="auto"/>
+              <w:lang w:val="it-IT" w:eastAsia="it-IT"/>
+            </w:rPr>
+          </w:pPr>
+          <w:hyperlink w:anchor="_Toc58866638" w:history="1">
+            <w:r>
+              <w:rPr>
+                <w:rStyle w:val="Collegamentoipertestuale"/>
+                <w:noProof/>
+              </w:rPr>
+              <w:t>4.2 Json collections</w:t>
+            </w:r>
+            <w:r>
+              <w:rPr>
+                <w:noProof/>
+                <w:webHidden/>
+              </w:rPr>
+              <w:tab/>
+            </w:r>
+            <w:r>
+              <w:rPr>
+                <w:noProof/>
+                <w:webHidden/>
+              </w:rPr>
+              <w:fldChar w:fldCharType="begin"/>
+            </w:r>
+            <w:r>
+              <w:rPr>
+                <w:noProof/>
+                <w:webHidden/>
+              </w:rPr>
+              <w:instrText xml:space="preserve"> PAGEREF _Toc58866638 \h </w:instrText>
+            </w:r>
+            <w:r>
+              <w:rPr>
+                <w:noProof/>
+                <w:webHidden/>
+              </w:rPr>
+            </w:r>
+            <w:r>
+              <w:rPr>
+                <w:noProof/>
+                <w:webHidden/>
+              </w:rPr>
+              <w:fldChar w:fldCharType="separate"/>
+            </w:r>
+            <w:r>
+              <w:rPr>
+                <w:noProof/>
+                <w:webHidden/>
+              </w:rPr>
+              <w:t>10</w:t>
+            </w:r>
+            <w:r>
+              <w:rPr>
+                <w:noProof/>
+                <w:webHidden/>
+              </w:rPr>
+              <w:fldChar w:fldCharType="end"/>
+            </w:r>
+          </w:hyperlink>
+        </w:p>
+        <w:p>
+          <w:pPr>
+            <w:pStyle w:val="Sommario1"/>
+            <w:tabs>
+              <w:tab w:val="right" w:leader="dot" w:pos="9628"/>
+            </w:tabs>
+            <w:rPr>
+              <w:rFonts w:asciiTheme="minorHAnsi" w:eastAsiaTheme="minorEastAsia" w:hAnsiTheme="minorHAnsi" w:cstheme="minorBidi"/>
+              <w:noProof/>
+              <w:sz w:val="22"/>
+              <w:szCs w:val="22"/>
+              <w:bdr w:val="none" w:sz="0" w:space="0" w:color="auto"/>
+              <w:lang w:val="it-IT" w:eastAsia="it-IT"/>
+            </w:rPr>
+          </w:pPr>
+          <w:hyperlink w:anchor="_Toc58866639" w:history="1">
+            <w:r>
+              <w:rPr>
+                <w:rStyle w:val="Collegamentoipertestuale"/>
+                <w:noProof/>
+              </w:rPr>
+              <w:t>5 Graph db</w:t>
+            </w:r>
+            <w:r>
+              <w:rPr>
+                <w:noProof/>
+                <w:webHidden/>
+              </w:rPr>
+              <w:tab/>
+            </w:r>
+            <w:r>
+              <w:rPr>
+                <w:noProof/>
+                <w:webHidden/>
+              </w:rPr>
+              <w:fldChar w:fldCharType="begin"/>
+            </w:r>
+            <w:r>
+              <w:rPr>
+                <w:noProof/>
+                <w:webHidden/>
+              </w:rPr>
+              <w:instrText xml:space="preserve"> PAGEREF _Toc58866639 \h </w:instrText>
+            </w:r>
+            <w:r>
+              <w:rPr>
+                <w:noProof/>
+                <w:webHidden/>
+              </w:rPr>
+            </w:r>
+            <w:r>
+              <w:rPr>
+                <w:noProof/>
+                <w:webHidden/>
+              </w:rPr>
+              <w:fldChar w:fldCharType="separate"/>
+            </w:r>
+            <w:r>
+              <w:rPr>
+                <w:noProof/>
+                <w:webHidden/>
+              </w:rPr>
+              <w:t>11</w:t>
+            </w:r>
+            <w:r>
+              <w:rPr>
+                <w:noProof/>
+                <w:webHidden/>
+              </w:rPr>
+              <w:fldChar w:fldCharType="end"/>
+            </w:r>
+          </w:hyperlink>
+        </w:p>
+        <w:p>
           <w:r>
             <w:rPr>
               <w:b/>
@@ -1454,24 +1599,6 @@
     </w:p>
     <w:p>
       <w:pPr>
-        <w:pStyle w:val="Corpo"/>
-        <w:rPr>
-          <w:rFonts w:ascii="Times New Roman" w:eastAsia="Times New Roman" w:hAnsi="Times New Roman" w:cs="Times New Roman"/>
-          <w:lang w:val="en-US"/>
-        </w:rPr>
-      </w:pPr>
-    </w:p>
-    <w:p>
-      <w:pPr>
-        <w:pStyle w:val="Corpo"/>
-        <w:rPr>
-          <w:rFonts w:ascii="Times New Roman" w:eastAsia="Times New Roman" w:hAnsi="Times New Roman" w:cs="Times New Roman"/>
-          <w:lang w:val="en-US"/>
-        </w:rPr>
-      </w:pPr>
-    </w:p>
-    <w:p>
-      <w:pPr>
         <w:pStyle w:val="Titolo1"/>
         <w:numPr>
           <w:ilvl w:val="0"/>
@@ -1481,7 +1608,7 @@
           <w:rFonts w:eastAsia="Times New Roman"/>
         </w:rPr>
       </w:pPr>
-      <w:bookmarkStart w:id="0" w:name="_Toc56958848"/>
+      <w:bookmarkStart w:id="0" w:name="_Toc58866628"/>
       <w:r>
         <w:rPr>
           <w:rFonts w:eastAsia="Times New Roman"/>
@@ -1500,19 +1627,56 @@
           <w:szCs w:val="28"/>
         </w:rPr>
       </w:pPr>
-      <w:r>
-        <w:rPr>
-          <w:sz w:val="28"/>
-          <w:szCs w:val="28"/>
-        </w:rPr>
-        <w:t>PokeMongo is a gaming application in which users compete each other to build up the best Team choosing from the set of Pokemon available in the environment</w:t>
-      </w:r>
-      <w:r>
-        <w:rPr>
-          <w:sz w:val="28"/>
-          <w:szCs w:val="28"/>
-        </w:rPr>
-        <w:t xml:space="preserve">; they can also follow other users in order to make new friends basing on common friends or common interests. Moreover users can express sentiments on Pokémon, choosing their favorite ones and posting/commenting on them </w:t>
+      <w:proofErr w:type="spellStart"/>
+      <w:r>
+        <w:rPr>
+          <w:sz w:val="28"/>
+          <w:szCs w:val="28"/>
+        </w:rPr>
+        <w:t>PokeMongo</w:t>
+      </w:r>
+      <w:proofErr w:type="spellEnd"/>
+      <w:r>
+        <w:rPr>
+          <w:sz w:val="28"/>
+          <w:szCs w:val="28"/>
+        </w:rPr>
+        <w:t xml:space="preserve"> is a gaming application in which users compete each other to build up the best Team choosing </w:t>
+      </w:r>
+      <w:r>
+        <w:rPr>
+          <w:sz w:val="28"/>
+          <w:szCs w:val="28"/>
+        </w:rPr>
+        <w:t>between</w:t>
+      </w:r>
+      <w:r>
+        <w:rPr>
+          <w:sz w:val="28"/>
+          <w:szCs w:val="28"/>
+        </w:rPr>
+        <w:t xml:space="preserve"> the set of Pokemon available in the environment</w:t>
+      </w:r>
+      <w:r>
+        <w:rPr>
+          <w:sz w:val="28"/>
+          <w:szCs w:val="28"/>
+        </w:rPr>
+        <w:t>; they can also follow other users in order to make new friends basing on common friends or common interests. Moreover users can express sentiments on Pokémon, choosing their favorite ones and posting/commenting on them</w:t>
+      </w:r>
+      <w:r>
+        <w:rPr>
+          <w:sz w:val="28"/>
+          <w:szCs w:val="28"/>
+        </w:rPr>
+        <w:t>.</w:t>
+      </w:r>
+      <w:r>
+        <w:rPr>
+          <w:sz w:val="28"/>
+          <w:szCs w:val="28"/>
+        </w:rPr>
+        <w:t xml:space="preserve"> </w:t>
       </w:r>
     </w:p>
     <w:p>
@@ -1536,7 +1700,21 @@
           <w:sz w:val="28"/>
           <w:szCs w:val="28"/>
         </w:rPr>
-        <w:t xml:space="preserve">Every trainer(normal user) can build up his own team. </w:t>
+        <w:t>Every trainer</w:t>
+      </w:r>
+      <w:r>
+        <w:rPr>
+          <w:sz w:val="28"/>
+          <w:szCs w:val="28"/>
+        </w:rPr>
+        <w:t xml:space="preserve"> </w:t>
+      </w:r>
+      <w:r>
+        <w:rPr>
+          <w:sz w:val="28"/>
+          <w:szCs w:val="28"/>
+        </w:rPr>
+        <w:t xml:space="preserve">(normal user) can build up his own team. </w:t>
       </w:r>
       <w:r>
         <w:rPr>
@@ -1673,14 +1851,42 @@
           <w:sz w:val="28"/>
           <w:szCs w:val="28"/>
         </w:rPr>
-        <w:t xml:space="preserve">, both among his/her friends and grouped by country and also </w:t>
-      </w:r>
-      <w:r>
-        <w:rPr>
-          <w:sz w:val="28"/>
-          <w:szCs w:val="28"/>
-        </w:rPr>
-        <w:t>from all over the world</w:t>
+        <w:t xml:space="preserve">, both among </w:t>
+      </w:r>
+      <w:r>
+        <w:rPr>
+          <w:sz w:val="28"/>
+          <w:szCs w:val="28"/>
+        </w:rPr>
+        <w:t>their</w:t>
+      </w:r>
+      <w:r>
+        <w:rPr>
+          <w:sz w:val="28"/>
+          <w:szCs w:val="28"/>
+        </w:rPr>
+        <w:t xml:space="preserve"> friends</w:t>
+      </w:r>
+      <w:r>
+        <w:rPr>
+          <w:sz w:val="28"/>
+          <w:szCs w:val="28"/>
+        </w:rPr>
+        <w:t xml:space="preserve">, </w:t>
+      </w:r>
+      <w:r>
+        <w:rPr>
+          <w:sz w:val="28"/>
+          <w:szCs w:val="28"/>
+        </w:rPr>
+        <w:t xml:space="preserve">grouped by country and </w:t>
+      </w:r>
+      <w:r>
+        <w:rPr>
+          <w:sz w:val="28"/>
+          <w:szCs w:val="28"/>
+        </w:rPr>
+        <w:t>among worldwide players</w:t>
       </w:r>
       <w:r>
         <w:rPr>
@@ -1747,7 +1953,15 @@
           <w:sz w:val="28"/>
           <w:szCs w:val="28"/>
         </w:rPr>
-        <w:t>mon using the Pok</w:t>
+        <w:t xml:space="preserve">mon using the </w:t>
+      </w:r>
+      <w:proofErr w:type="spellStart"/>
+      <w:r>
+        <w:rPr>
+          <w:sz w:val="28"/>
+          <w:szCs w:val="28"/>
+        </w:rPr>
+        <w:t>Pok</w:t>
       </w:r>
       <w:r>
         <w:rPr>
@@ -1761,14 +1975,31 @@
           <w:sz w:val="28"/>
           <w:szCs w:val="28"/>
         </w:rPr>
-        <w:t xml:space="preserve">dex tool, in which he/she can </w:t>
-      </w:r>
-      <w:r>
-        <w:rPr>
-          <w:sz w:val="28"/>
-          <w:szCs w:val="28"/>
-        </w:rPr>
-        <w:t>search for</w:t>
+        <w:t>dex</w:t>
+      </w:r>
+      <w:proofErr w:type="spellEnd"/>
+      <w:r>
+        <w:rPr>
+          <w:sz w:val="28"/>
+          <w:szCs w:val="28"/>
+        </w:rPr>
+        <w:t xml:space="preserve"> tool, in which he/she can </w:t>
+      </w:r>
+      <w:proofErr w:type="spellStart"/>
+      <w:r>
+        <w:rPr>
+          <w:sz w:val="28"/>
+          <w:szCs w:val="28"/>
+        </w:rPr>
+        <w:t>lookup</w:t>
+      </w:r>
+      <w:proofErr w:type="spellEnd"/>
+      <w:r>
+        <w:rPr>
+          <w:sz w:val="28"/>
+          <w:szCs w:val="28"/>
+        </w:rPr>
+        <w:t xml:space="preserve"> for</w:t>
       </w:r>
       <w:r>
         <w:rPr>
@@ -1930,8 +2161,9 @@
           <w:sz w:val="28"/>
           <w:szCs w:val="28"/>
         </w:rPr>
-        <w:t>Catch ‘em‘</w:t>
-      </w:r>
+        <w:t>Catch ‘</w:t>
+      </w:r>
+      <w:proofErr w:type="spellStart"/>
       <w:r>
         <w:rPr>
           <w:i/>
@@ -1939,8 +2171,9 @@
           <w:sz w:val="28"/>
           <w:szCs w:val="28"/>
         </w:rPr>
-        <w:t xml:space="preserve"> </w:t>
-      </w:r>
+        <w:t>em</w:t>
+      </w:r>
+      <w:proofErr w:type="spellEnd"/>
       <w:r>
         <w:rPr>
           <w:i/>
@@ -1948,109 +2181,7 @@
           <w:sz w:val="28"/>
           <w:szCs w:val="28"/>
         </w:rPr>
-        <w:t>all</w:t>
-      </w:r>
-      <w:r>
-        <w:rPr>
-          <w:sz w:val="28"/>
-          <w:szCs w:val="28"/>
-        </w:rPr>
-        <w:t xml:space="preserve">, i.e. to </w:t>
-      </w:r>
-      <w:r>
-        <w:rPr>
-          <w:sz w:val="28"/>
-          <w:szCs w:val="28"/>
-        </w:rPr>
-        <w:t>try to get a new</w:t>
-      </w:r>
-      <w:r>
-        <w:rPr>
-          <w:sz w:val="28"/>
-          <w:szCs w:val="28"/>
-        </w:rPr>
-        <w:t xml:space="preserve"> Pok</w:t>
-      </w:r>
-      <w:r>
-        <w:rPr>
-          <w:sz w:val="28"/>
-          <w:szCs w:val="28"/>
-        </w:rPr>
-        <w:t>é</w:t>
-      </w:r>
-      <w:r>
-        <w:rPr>
-          <w:sz w:val="28"/>
-          <w:szCs w:val="28"/>
-        </w:rPr>
-        <w:t>mon in order to create/update his own team. Thus, it is provided to the user a prefix number of daily Pok</w:t>
-      </w:r>
-      <w:r>
-        <w:rPr>
-          <w:sz w:val="28"/>
-          <w:szCs w:val="28"/>
-        </w:rPr>
-        <w:t>é</w:t>
-      </w:r>
-      <w:r>
-        <w:rPr>
-          <w:sz w:val="28"/>
-          <w:szCs w:val="28"/>
-        </w:rPr>
-        <w:t>ball to be used to try to catch them.</w:t>
-      </w:r>
-      <w:r>
-        <w:rPr>
-          <w:sz w:val="28"/>
-          <w:szCs w:val="28"/>
-        </w:rPr>
-        <w:t xml:space="preserve"> At each Pokemon </w:t>
-      </w:r>
-      <w:r>
-        <w:rPr>
-          <w:sz w:val="28"/>
-          <w:szCs w:val="28"/>
-        </w:rPr>
-        <w:t>is associated a probability to catch it, the higher the Pok</w:t>
-      </w:r>
-      <w:r>
-        <w:rPr>
-          <w:sz w:val="28"/>
-          <w:szCs w:val="28"/>
-        </w:rPr>
-        <w:t>é</w:t>
-      </w:r>
-      <w:r>
-        <w:rPr>
-          <w:sz w:val="28"/>
-          <w:szCs w:val="28"/>
-        </w:rPr>
-        <w:t>mon’s value, the lower the probability.</w:t>
-      </w:r>
-    </w:p>
-    <w:p>
-      <w:pPr>
-        <w:jc w:val="both"/>
-        <w:rPr>
-          <w:sz w:val="28"/>
-          <w:szCs w:val="28"/>
-        </w:rPr>
-      </w:pPr>
-    </w:p>
-    <w:p>
-      <w:pPr>
-        <w:jc w:val="both"/>
-        <w:rPr>
-          <w:sz w:val="28"/>
-          <w:szCs w:val="28"/>
-        </w:rPr>
-      </w:pPr>
-      <w:r>
-        <w:rPr>
-          <w:sz w:val="28"/>
-          <w:szCs w:val="28"/>
-        </w:rPr>
-        <w:t xml:space="preserve">Furthermore, the user can exploit the social network structure of the application to make new friends and discover new Pokémon. Indeed, he/she can search for new friends by username or choosing them among the provided </w:t>
+        <w:t>‘</w:t>
       </w:r>
       <w:r>
         <w:rPr>
@@ -2059,75 +2190,7 @@
           <w:sz w:val="28"/>
           <w:szCs w:val="28"/>
         </w:rPr>
-        <w:t>recommended friends</w:t>
-      </w:r>
-      <w:r>
-        <w:rPr>
-          <w:sz w:val="28"/>
-          <w:szCs w:val="28"/>
-        </w:rPr>
-        <w:t xml:space="preserve"> list.</w:t>
-      </w:r>
-    </w:p>
-    <w:p>
-      <w:pPr>
-        <w:jc w:val="both"/>
-        <w:rPr>
-          <w:sz w:val="28"/>
-          <w:szCs w:val="28"/>
-        </w:rPr>
-      </w:pPr>
-      <w:r>
-        <w:rPr>
-          <w:sz w:val="28"/>
-          <w:szCs w:val="28"/>
-        </w:rPr>
-        <w:t>The user can choose his/her favorite Pokémon, obtaining in this way a shortcut to catch it faster, and can post or comment to posts in order to express his/her opinion on that Pokémon.</w:t>
-      </w:r>
-    </w:p>
-    <w:p>
-      <w:pPr>
-        <w:jc w:val="both"/>
-      </w:pPr>
-    </w:p>
-    <w:p>
-      <w:pPr>
-        <w:jc w:val="both"/>
-        <w:rPr>
-          <w:sz w:val="28"/>
-          <w:szCs w:val="28"/>
-        </w:rPr>
-      </w:pPr>
-      <w:r>
-        <w:t>I</w:t>
-      </w:r>
-      <w:r>
-        <w:rPr>
-          <w:sz w:val="28"/>
-          <w:szCs w:val="28"/>
-        </w:rPr>
-        <w:t>n</w:t>
-      </w:r>
-      <w:r>
-        <w:rPr>
-          <w:sz w:val="28"/>
-          <w:szCs w:val="28"/>
-        </w:rPr>
         <w:t xml:space="preserve"> </w:t>
-      </w:r>
-      <w:r>
-        <w:rPr>
-          <w:sz w:val="28"/>
-          <w:szCs w:val="28"/>
-        </w:rPr>
-        <w:t xml:space="preserve">addition, to </w:t>
-      </w:r>
-      <w:r>
-        <w:rPr>
-          <w:sz w:val="28"/>
-          <w:szCs w:val="28"/>
-        </w:rPr>
-        <w:t xml:space="preserve">extend the dynamic behavior of the application, the </w:t>
       </w:r>
       <w:r>
         <w:rPr>
@@ -2136,21 +2199,158 @@
           <w:sz w:val="28"/>
           <w:szCs w:val="28"/>
         </w:rPr>
-        <w:t>catch rate</w:t>
-      </w:r>
-      <w:r>
-        <w:rPr>
-          <w:sz w:val="28"/>
-          <w:szCs w:val="28"/>
-        </w:rPr>
-        <w:t xml:space="preserve">(i.e. the probability to get a Pokémon using a Pokéball) changes in time depending on the number of users that have that Pokémon: the more it is popular, the harder will be to catch it. </w:t>
-      </w:r>
-      <w:r>
-        <w:rPr>
-          <w:sz w:val="28"/>
-          <w:szCs w:val="28"/>
-        </w:rPr>
-        <w:t xml:space="preserve">Since the rankings’ points are computed based on the </w:t>
+        <w:t>all</w:t>
+      </w:r>
+      <w:r>
+        <w:rPr>
+          <w:sz w:val="28"/>
+          <w:szCs w:val="28"/>
+        </w:rPr>
+        <w:t xml:space="preserve">, i.e. to </w:t>
+      </w:r>
+      <w:r>
+        <w:rPr>
+          <w:sz w:val="28"/>
+          <w:szCs w:val="28"/>
+        </w:rPr>
+        <w:t>try to get a new</w:t>
+      </w:r>
+      <w:r>
+        <w:rPr>
+          <w:sz w:val="28"/>
+          <w:szCs w:val="28"/>
+        </w:rPr>
+        <w:t xml:space="preserve"> Pok</w:t>
+      </w:r>
+      <w:r>
+        <w:rPr>
+          <w:sz w:val="28"/>
+          <w:szCs w:val="28"/>
+        </w:rPr>
+        <w:t>é</w:t>
+      </w:r>
+      <w:r>
+        <w:rPr>
+          <w:sz w:val="28"/>
+          <w:szCs w:val="28"/>
+        </w:rPr>
+        <w:t>mon in order to create/update his</w:t>
+      </w:r>
+      <w:r>
+        <w:rPr>
+          <w:sz w:val="28"/>
+          <w:szCs w:val="28"/>
+        </w:rPr>
+        <w:t>/her</w:t>
+      </w:r>
+      <w:r>
+        <w:rPr>
+          <w:sz w:val="28"/>
+          <w:szCs w:val="28"/>
+        </w:rPr>
+        <w:t xml:space="preserve"> own team. Thus, it is provided to the user a prefix number of daily </w:t>
+      </w:r>
+      <w:proofErr w:type="spellStart"/>
+      <w:r>
+        <w:rPr>
+          <w:sz w:val="28"/>
+          <w:szCs w:val="28"/>
+        </w:rPr>
+        <w:t>Pok</w:t>
+      </w:r>
+      <w:r>
+        <w:rPr>
+          <w:sz w:val="28"/>
+          <w:szCs w:val="28"/>
+        </w:rPr>
+        <w:t>é</w:t>
+      </w:r>
+      <w:r>
+        <w:rPr>
+          <w:sz w:val="28"/>
+          <w:szCs w:val="28"/>
+        </w:rPr>
+        <w:t>ball</w:t>
+      </w:r>
+      <w:proofErr w:type="spellEnd"/>
+      <w:r>
+        <w:rPr>
+          <w:sz w:val="28"/>
+          <w:szCs w:val="28"/>
+        </w:rPr>
+        <w:t xml:space="preserve"> to be used to try to </w:t>
+      </w:r>
+      <w:r>
+        <w:rPr>
+          <w:sz w:val="28"/>
+          <w:szCs w:val="28"/>
+        </w:rPr>
+        <w:t>capture</w:t>
+      </w:r>
+      <w:r>
+        <w:rPr>
+          <w:sz w:val="28"/>
+          <w:szCs w:val="28"/>
+        </w:rPr>
+        <w:t xml:space="preserve"> them.</w:t>
+      </w:r>
+      <w:r>
+        <w:rPr>
+          <w:sz w:val="28"/>
+          <w:szCs w:val="28"/>
+        </w:rPr>
+        <w:t xml:space="preserve"> At each Pok</w:t>
+      </w:r>
+      <w:r>
+        <w:rPr>
+          <w:sz w:val="28"/>
+          <w:szCs w:val="28"/>
+        </w:rPr>
+        <w:t>é</w:t>
+      </w:r>
+      <w:r>
+        <w:rPr>
+          <w:sz w:val="28"/>
+          <w:szCs w:val="28"/>
+        </w:rPr>
+        <w:t xml:space="preserve">mon </w:t>
+      </w:r>
+      <w:r>
+        <w:rPr>
+          <w:sz w:val="28"/>
+          <w:szCs w:val="28"/>
+        </w:rPr>
+        <w:t>is associated a probability to catch it, the higher the Pok</w:t>
+      </w:r>
+      <w:r>
+        <w:rPr>
+          <w:sz w:val="28"/>
+          <w:szCs w:val="28"/>
+        </w:rPr>
+        <w:t>é</w:t>
+      </w:r>
+      <w:r>
+        <w:rPr>
+          <w:sz w:val="28"/>
+          <w:szCs w:val="28"/>
+        </w:rPr>
+        <w:t>mon’s value, the lower the probability.</w:t>
+      </w:r>
+    </w:p>
+    <w:p>
+      <w:pPr>
+        <w:jc w:val="both"/>
+        <w:rPr>
+          <w:sz w:val="28"/>
+          <w:szCs w:val="28"/>
+        </w:rPr>
+      </w:pPr>
+      <w:r>
+        <w:rPr>
+          <w:sz w:val="28"/>
+          <w:szCs w:val="28"/>
+        </w:rPr>
+        <w:t xml:space="preserve">Furthermore, the user can exploit the social network structure of the application to make new friends and discover new Pokémon. Indeed, he/she can search for new friends by username or choosing them among the provided </w:t>
       </w:r>
       <w:r>
         <w:rPr>
@@ -2159,14 +2359,30 @@
           <w:sz w:val="28"/>
           <w:szCs w:val="28"/>
         </w:rPr>
-        <w:t>catch rate</w:t>
-      </w:r>
-      <w:r>
-        <w:rPr>
-          <w:sz w:val="28"/>
-          <w:szCs w:val="28"/>
-        </w:rPr>
-        <w:t xml:space="preserve">, the winning strategy could be predicting which Pokémon will become popular in the near future and try to get it early! Every user has access to the visualization of the temporal drift of the </w:t>
+        <w:t>recommended friends</w:t>
+      </w:r>
+      <w:r>
+        <w:rPr>
+          <w:sz w:val="28"/>
+          <w:szCs w:val="28"/>
+        </w:rPr>
+        <w:t xml:space="preserve"> list.</w:t>
+      </w:r>
+    </w:p>
+    <w:p>
+      <w:pPr>
+        <w:jc w:val="both"/>
+        <w:rPr>
+          <w:sz w:val="28"/>
+          <w:szCs w:val="28"/>
+        </w:rPr>
+      </w:pPr>
+      <w:r>
+        <w:rPr>
+          <w:sz w:val="28"/>
+          <w:szCs w:val="28"/>
+        </w:rPr>
+        <w:t xml:space="preserve">The user can choose his/her favorite Pokémon, obtaining in this way a shortcut to catch it faster, and can </w:t>
       </w:r>
       <w:r>
         <w:rPr>
@@ -2175,10 +2391,195 @@
           <w:sz w:val="28"/>
           <w:szCs w:val="28"/>
         </w:rPr>
+        <w:t>post</w:t>
+      </w:r>
+      <w:r>
+        <w:rPr>
+          <w:sz w:val="28"/>
+          <w:szCs w:val="28"/>
+        </w:rPr>
+        <w:t xml:space="preserve"> or </w:t>
+      </w:r>
+      <w:r>
+        <w:rPr>
+          <w:i/>
+          <w:iCs/>
+          <w:sz w:val="28"/>
+          <w:szCs w:val="28"/>
+        </w:rPr>
+        <w:t>comment</w:t>
+      </w:r>
+      <w:r>
+        <w:rPr>
+          <w:sz w:val="28"/>
+          <w:szCs w:val="28"/>
+        </w:rPr>
+        <w:t xml:space="preserve"> to </w:t>
+      </w:r>
+      <w:r>
+        <w:rPr>
+          <w:i/>
+          <w:iCs/>
+          <w:sz w:val="28"/>
+          <w:szCs w:val="28"/>
+        </w:rPr>
+        <w:t>posts</w:t>
+      </w:r>
+      <w:r>
+        <w:rPr>
+          <w:sz w:val="28"/>
+          <w:szCs w:val="28"/>
+        </w:rPr>
+        <w:t xml:space="preserve"> in order to express his/her opinion on that Pokémon.</w:t>
+      </w:r>
+    </w:p>
+    <w:p>
+      <w:pPr>
+        <w:jc w:val="both"/>
+      </w:pPr>
+    </w:p>
+    <w:p>
+      <w:pPr>
+        <w:jc w:val="both"/>
+        <w:rPr>
+          <w:sz w:val="28"/>
+          <w:szCs w:val="28"/>
+        </w:rPr>
+      </w:pPr>
+      <w:r>
+        <w:t>I</w:t>
+      </w:r>
+      <w:r>
+        <w:rPr>
+          <w:sz w:val="28"/>
+          <w:szCs w:val="28"/>
+        </w:rPr>
+        <w:t>n</w:t>
+      </w:r>
+      <w:r>
+        <w:rPr>
+          <w:sz w:val="28"/>
+          <w:szCs w:val="28"/>
+        </w:rPr>
+        <w:t xml:space="preserve"> </w:t>
+      </w:r>
+      <w:r>
+        <w:rPr>
+          <w:sz w:val="28"/>
+          <w:szCs w:val="28"/>
+        </w:rPr>
+        <w:t xml:space="preserve">addition, to </w:t>
+      </w:r>
+      <w:r>
+        <w:rPr>
+          <w:sz w:val="28"/>
+          <w:szCs w:val="28"/>
+        </w:rPr>
+        <w:t xml:space="preserve">extend the dynamic behavior of the application, the </w:t>
+      </w:r>
+      <w:r>
+        <w:rPr>
+          <w:i/>
+          <w:iCs/>
+          <w:sz w:val="28"/>
+          <w:szCs w:val="28"/>
+        </w:rPr>
         <w:t>catch rate</w:t>
       </w:r>
       <w:r>
         <w:rPr>
+          <w:i/>
+          <w:iCs/>
+          <w:sz w:val="28"/>
+          <w:szCs w:val="28"/>
+        </w:rPr>
+        <w:t xml:space="preserve"> </w:t>
+      </w:r>
+      <w:r>
+        <w:rPr>
+          <w:sz w:val="28"/>
+          <w:szCs w:val="28"/>
+        </w:rPr>
+        <w:t xml:space="preserve">(i.e. the probability to get a Pokémon using a </w:t>
+      </w:r>
+      <w:proofErr w:type="spellStart"/>
+      <w:r>
+        <w:rPr>
+          <w:sz w:val="28"/>
+          <w:szCs w:val="28"/>
+        </w:rPr>
+        <w:t>Pokéball</w:t>
+      </w:r>
+      <w:proofErr w:type="spellEnd"/>
+      <w:r>
+        <w:rPr>
+          <w:sz w:val="28"/>
+          <w:szCs w:val="28"/>
+        </w:rPr>
+        <w:t xml:space="preserve">) changes in time depending on the number of users </w:t>
+      </w:r>
+      <w:r>
+        <w:rPr>
+          <w:sz w:val="28"/>
+          <w:szCs w:val="28"/>
+        </w:rPr>
+        <w:t>who</w:t>
+      </w:r>
+      <w:r>
+        <w:rPr>
+          <w:sz w:val="28"/>
+          <w:szCs w:val="28"/>
+        </w:rPr>
+        <w:t xml:space="preserve"> have that Pokémon: the more it is popular, the harder will be to catch it. </w:t>
+      </w:r>
+      <w:r>
+        <w:rPr>
+          <w:sz w:val="28"/>
+          <w:szCs w:val="28"/>
+        </w:rPr>
+        <w:t xml:space="preserve">Since the rankings’ points are computed based on the </w:t>
+      </w:r>
+      <w:r>
+        <w:rPr>
+          <w:i/>
+          <w:iCs/>
+          <w:sz w:val="28"/>
+          <w:szCs w:val="28"/>
+        </w:rPr>
+        <w:t>catch rate</w:t>
+      </w:r>
+      <w:r>
+        <w:rPr>
+          <w:sz w:val="28"/>
+          <w:szCs w:val="28"/>
+        </w:rPr>
+        <w:t>, the winning strategy could be</w:t>
+      </w:r>
+      <w:r>
+        <w:rPr>
+          <w:sz w:val="28"/>
+          <w:szCs w:val="28"/>
+        </w:rPr>
+        <w:t xml:space="preserve"> on</w:t>
+      </w:r>
+      <w:r>
+        <w:rPr>
+          <w:sz w:val="28"/>
+          <w:szCs w:val="28"/>
+        </w:rPr>
+        <w:t xml:space="preserve"> predicting which Pokémon will become popular in the near future and try to get it early! Every user has access to the visualization of the temporal drift of the </w:t>
+      </w:r>
+      <w:r>
+        <w:rPr>
+          <w:i/>
+          <w:iCs/>
+          <w:sz w:val="28"/>
+          <w:szCs w:val="28"/>
+        </w:rPr>
+        <w:t>catch rate</w:t>
+      </w:r>
+      <w:r>
+        <w:rPr>
           <w:sz w:val="28"/>
           <w:szCs w:val="28"/>
         </w:rPr>
@@ -2217,7 +2618,21 @@
           <w:sz w:val="28"/>
           <w:szCs w:val="28"/>
         </w:rPr>
-        <w:t>add/remove Pokémon to the collection, consult geo-temporal usage statistics useful to make new business plans.</w:t>
+        <w:t>add/remove Pokémon to the collection, consult geo-temporal usage statistics</w:t>
+      </w:r>
+      <w:r>
+        <w:rPr>
+          <w:sz w:val="28"/>
+          <w:szCs w:val="28"/>
+        </w:rPr>
+        <w:t xml:space="preserve"> which are</w:t>
+      </w:r>
+      <w:r>
+        <w:rPr>
+          <w:sz w:val="28"/>
+          <w:szCs w:val="28"/>
+        </w:rPr>
+        <w:t xml:space="preserve"> useful to make new business plans.</w:t>
       </w:r>
     </w:p>
     <w:p>
@@ -2239,24 +2654,26 @@
           <w:numId w:val="5"/>
         </w:numPr>
       </w:pPr>
+      <w:bookmarkStart w:id="1" w:name="_Toc58866629"/>
       <w:r>
         <w:lastRenderedPageBreak/>
         <w:t>Analysis stage</w:t>
       </w:r>
+      <w:bookmarkEnd w:id="1"/>
     </w:p>
     <w:p>
       <w:pPr>
         <w:pStyle w:val="Titolo2"/>
         <w:ind w:firstLine="1"/>
       </w:pPr>
-      <w:bookmarkStart w:id="1" w:name="_Toc56958852"/>
+      <w:bookmarkStart w:id="2" w:name="_Toc58866630"/>
       <w:r>
         <w:t>2</w:t>
       </w:r>
       <w:r>
         <w:t>.1 Functional requirements and use cases</w:t>
       </w:r>
-      <w:bookmarkEnd w:id="1"/>
+      <w:bookmarkEnd w:id="2"/>
     </w:p>
     <w:p>
       <w:pPr>
@@ -2267,8 +2684,12 @@
       </w:r>
       <w:r>
         <w:tab/>
+      </w:r>
+      <w:bookmarkStart w:id="3" w:name="_Toc58866631"/>
+      <w:r>
         <w:t>2.1.1 Use Cases List</w:t>
       </w:r>
+      <w:bookmarkEnd w:id="3"/>
     </w:p>
     <w:p/>
     <w:p>
@@ -2427,7 +2848,27 @@
           <w:szCs w:val="28"/>
           <w:lang w:val="en-US"/>
         </w:rPr>
-        <w:t>Consult Pokédex:</w:t>
+        <w:t xml:space="preserve">Consult </w:t>
+      </w:r>
+      <w:proofErr w:type="spellStart"/>
+      <w:r>
+        <w:rPr>
+          <w:rFonts w:ascii="Times New Roman" w:hAnsi="Times New Roman"/>
+          <w:sz w:val="28"/>
+          <w:szCs w:val="28"/>
+          <w:lang w:val="en-US"/>
+        </w:rPr>
+        <w:t>Pokédex</w:t>
+      </w:r>
+      <w:proofErr w:type="spellEnd"/>
+      <w:r>
+        <w:rPr>
+          <w:rFonts w:ascii="Times New Roman" w:hAnsi="Times New Roman"/>
+          <w:sz w:val="28"/>
+          <w:szCs w:val="28"/>
+          <w:lang w:val="en-US"/>
+        </w:rPr>
+        <w:t>:</w:t>
       </w:r>
     </w:p>
     <w:p>
@@ -2499,7 +2940,27 @@
           <w:szCs w:val="28"/>
           <w:lang w:val="en-US"/>
         </w:rPr>
-        <w:t>Search by Pokédex ID</w:t>
+        <w:t xml:space="preserve">Search by </w:t>
+      </w:r>
+      <w:proofErr w:type="spellStart"/>
+      <w:r>
+        <w:rPr>
+          <w:rFonts w:ascii="Times New Roman" w:hAnsi="Times New Roman"/>
+          <w:sz w:val="28"/>
+          <w:szCs w:val="28"/>
+          <w:lang w:val="en-US"/>
+        </w:rPr>
+        <w:t>Pokédex</w:t>
+      </w:r>
+      <w:proofErr w:type="spellEnd"/>
+      <w:r>
+        <w:rPr>
+          <w:rFonts w:ascii="Times New Roman" w:hAnsi="Times New Roman"/>
+          <w:sz w:val="28"/>
+          <w:szCs w:val="28"/>
+          <w:lang w:val="en-US"/>
+        </w:rPr>
+        <w:t xml:space="preserve"> ID</w:t>
       </w:r>
     </w:p>
     <w:p>
@@ -2649,7 +3110,25 @@
           <w:szCs w:val="28"/>
           <w:lang w:val="en-US"/>
         </w:rPr>
-        <w:t>Consult ranking:</w:t>
+        <w:t>Consult ranking</w:t>
+      </w:r>
+      <w:r>
+        <w:rPr>
+          <w:rFonts w:ascii="Times New Roman" w:hAnsi="Times New Roman"/>
+          <w:sz w:val="28"/>
+          <w:szCs w:val="28"/>
+          <w:lang w:val="en-US"/>
+        </w:rPr>
+        <w:t>s</w:t>
+      </w:r>
+      <w:r>
+        <w:rPr>
+          <w:rFonts w:ascii="Times New Roman" w:hAnsi="Times New Roman"/>
+          <w:sz w:val="28"/>
+          <w:szCs w:val="28"/>
+          <w:lang w:val="en-US"/>
+        </w:rPr>
+        <w:t>:</w:t>
       </w:r>
     </w:p>
     <w:p>
@@ -3285,7 +3764,25 @@
           <w:szCs w:val="28"/>
           <w:lang w:val="en-US"/>
         </w:rPr>
-        <w:t>Remove Pokemon from the team</w:t>
+        <w:t>Remove Pok</w:t>
+      </w:r>
+      <w:r>
+        <w:rPr>
+          <w:rFonts w:ascii="Times New Roman" w:hAnsi="Times New Roman"/>
+          <w:sz w:val="28"/>
+          <w:szCs w:val="28"/>
+          <w:lang w:val="en-US"/>
+        </w:rPr>
+        <w:t>é</w:t>
+      </w:r>
+      <w:r>
+        <w:rPr>
+          <w:rFonts w:ascii="Times New Roman" w:hAnsi="Times New Roman"/>
+          <w:sz w:val="28"/>
+          <w:szCs w:val="28"/>
+          <w:lang w:val="en-US"/>
+        </w:rPr>
+        <w:t>mon from the team</w:t>
       </w:r>
     </w:p>
     <w:p>
@@ -3778,8 +4275,19 @@
           <w:szCs w:val="28"/>
           <w:lang w:val="en-US"/>
         </w:rPr>
-        <w:t>See the remaining daily Pokéballs</w:t>
-      </w:r>
+        <w:t xml:space="preserve">See the remaining daily </w:t>
+      </w:r>
+      <w:proofErr w:type="spellStart"/>
+      <w:r>
+        <w:rPr>
+          <w:rFonts w:ascii="Times New Roman" w:hAnsi="Times New Roman"/>
+          <w:sz w:val="28"/>
+          <w:szCs w:val="28"/>
+          <w:lang w:val="en-US"/>
+        </w:rPr>
+        <w:t>Pokéballs</w:t>
+      </w:r>
+      <w:proofErr w:type="spellEnd"/>
     </w:p>
     <w:p>
       <w:pPr>
@@ -3928,8 +4436,19 @@
           <w:szCs w:val="28"/>
           <w:lang w:val="en-US"/>
         </w:rPr>
-        <w:t>mon to the Pokédex</w:t>
-      </w:r>
+        <w:t xml:space="preserve">mon to the </w:t>
+      </w:r>
+      <w:proofErr w:type="spellStart"/>
+      <w:r>
+        <w:rPr>
+          <w:rFonts w:ascii="Times New Roman" w:hAnsi="Times New Roman"/>
+          <w:sz w:val="28"/>
+          <w:szCs w:val="28"/>
+          <w:lang w:val="en-US"/>
+        </w:rPr>
+        <w:t>Pokédex</w:t>
+      </w:r>
+      <w:proofErr w:type="spellEnd"/>
     </w:p>
     <w:p>
       <w:pPr>
@@ -3988,8 +4507,19 @@
           <w:szCs w:val="28"/>
           <w:lang w:val="en-US"/>
         </w:rPr>
-        <w:t>mon from the Pokédex</w:t>
-      </w:r>
+        <w:t xml:space="preserve">mon from the </w:t>
+      </w:r>
+      <w:proofErr w:type="spellStart"/>
+      <w:r>
+        <w:rPr>
+          <w:rFonts w:ascii="Times New Roman" w:hAnsi="Times New Roman"/>
+          <w:sz w:val="28"/>
+          <w:szCs w:val="28"/>
+          <w:lang w:val="en-US"/>
+        </w:rPr>
+        <w:t>Pokédex</w:t>
+      </w:r>
+      <w:proofErr w:type="spellEnd"/>
     </w:p>
     <w:p>
       <w:pPr>
@@ -4192,7 +4722,17 @@
           <w:szCs w:val="28"/>
           <w:lang w:val="en-US"/>
         </w:rPr>
-        <w:t>Daily update Pok</w:t>
+        <w:t xml:space="preserve">Daily update </w:t>
+      </w:r>
+      <w:proofErr w:type="spellStart"/>
+      <w:r>
+        <w:rPr>
+          <w:rFonts w:ascii="Times New Roman" w:hAnsi="Times New Roman"/>
+          <w:sz w:val="28"/>
+          <w:szCs w:val="28"/>
+          <w:lang w:val="en-US"/>
+        </w:rPr>
+        <w:t>Pok</w:t>
       </w:r>
       <w:r>
         <w:rPr>
@@ -4210,7 +4750,17 @@
           <w:szCs w:val="28"/>
           <w:lang w:val="en-US"/>
         </w:rPr>
-        <w:t>ball number of each user</w:t>
+        <w:t>ball</w:t>
+      </w:r>
+      <w:proofErr w:type="spellEnd"/>
+      <w:r>
+        <w:rPr>
+          <w:rFonts w:ascii="Times New Roman" w:hAnsi="Times New Roman"/>
+          <w:sz w:val="28"/>
+          <w:szCs w:val="28"/>
+          <w:lang w:val="en-US"/>
+        </w:rPr>
+        <w:t xml:space="preserve"> number of each user</w:t>
       </w:r>
     </w:p>
     <w:p>
@@ -4438,6 +4988,7 @@
           <w:rFonts w:eastAsia="Times New Roman"/>
         </w:rPr>
       </w:pPr>
+      <w:bookmarkStart w:id="4" w:name="_Toc58866632"/>
       <w:r>
         <w:rPr>
           <w:noProof/>
@@ -4505,6 +5056,7 @@
         </w:rPr>
         <w:t>2.1.2 UML Use Case Diagram</w:t>
       </w:r>
+      <w:bookmarkEnd w:id="4"/>
     </w:p>
     <w:p/>
     <w:p>
@@ -4586,7 +5138,7 @@
           </mc:Choice>
           <mc:Fallback>
             <w:pict>
-              <v:oval w14:anchorId="4C29C484" id="Ovale 4" o:spid="_x0000_s1026" style="position:absolute;margin-left:2.7pt;margin-top:.8pt;width:9.2pt;height:8.35pt;z-index:251708416;visibility:visible;mso-wrap-style:square;mso-width-percent:0;mso-height-percent:0;mso-wrap-distance-left:9pt;mso-wrap-distance-top:0;mso-wrap-distance-right:9pt;mso-wrap-distance-bottom:0;mso-position-horizontal:absolute;mso-position-horizontal-relative:text;mso-position-vertical:absolute;mso-position-vertical-relative:text;mso-width-percent:0;mso-height-percent:0;mso-width-relative:margin;mso-height-relative:margin;v-text-anchor:middle" o:gfxdata="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" fillcolor="yellow" strokecolor="#1f3763 [1604]" strokeweight="1pt">
+              <v:oval w14:anchorId="072862B3" id="Ovale 4" o:spid="_x0000_s1026" style="position:absolute;margin-left:2.7pt;margin-top:.8pt;width:9.2pt;height:8.35pt;z-index:251708416;visibility:visible;mso-wrap-style:square;mso-width-percent:0;mso-height-percent:0;mso-wrap-distance-left:9pt;mso-wrap-distance-top:0;mso-wrap-distance-right:9pt;mso-wrap-distance-bottom:0;mso-position-horizontal:absolute;mso-position-horizontal-relative:text;mso-position-vertical:absolute;mso-position-vertical-relative:text;mso-width-percent:0;mso-height-percent:0;mso-width-relative:margin;mso-height-relative:margin;v-text-anchor:middle" o:gfxdata="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" fillcolor="yellow" strokecolor="#1f3763 [1604]" strokeweight="1pt">
                 <v:stroke joinstyle="miter"/>
               </v:oval>
             </w:pict>
@@ -4598,135 +5150,277 @@
         <w:t xml:space="preserve">      Browse-find-view comments and browse-find-view answers had not been reported</w:t>
       </w:r>
     </w:p>
+    <w:p>
+      <w:pPr>
+        <w:pStyle w:val="Titolo2"/>
+        <w:ind w:firstLine="1"/>
+      </w:pPr>
+      <w:bookmarkStart w:id="5" w:name="_Toc58866633"/>
+      <w:r>
+        <w:lastRenderedPageBreak/>
+        <w:t xml:space="preserve">2.2 </w:t>
+      </w:r>
+      <w:r>
+        <w:t>Non-functional requirements</w:t>
+      </w:r>
+      <w:bookmarkEnd w:id="5"/>
+    </w:p>
     <w:p/>
+    <w:p>
+      <w:pPr>
+        <w:pStyle w:val="Paragrafoelenco"/>
+        <w:numPr>
+          <w:ilvl w:val="0"/>
+          <w:numId w:val="6"/>
+        </w:numPr>
+        <w:jc w:val="both"/>
+        <w:rPr>
+          <w:sz w:val="28"/>
+          <w:szCs w:val="28"/>
+        </w:rPr>
+      </w:pPr>
+      <w:r>
+        <w:rPr>
+          <w:sz w:val="28"/>
+          <w:szCs w:val="28"/>
+        </w:rPr>
+        <w:t>The application should guarantee a high availability</w:t>
+      </w:r>
+    </w:p>
+    <w:p>
+      <w:pPr>
+        <w:pStyle w:val="Paragrafoelenco"/>
+        <w:numPr>
+          <w:ilvl w:val="0"/>
+          <w:numId w:val="6"/>
+        </w:numPr>
+        <w:jc w:val="both"/>
+        <w:rPr>
+          <w:sz w:val="28"/>
+          <w:szCs w:val="28"/>
+        </w:rPr>
+      </w:pPr>
+      <w:r>
+        <w:rPr>
+          <w:sz w:val="28"/>
+          <w:szCs w:val="28"/>
+        </w:rPr>
+        <w:t>It should be easy to use, especially for children and youngsters, and enjoyable</w:t>
+      </w:r>
+    </w:p>
+    <w:p>
+      <w:pPr>
+        <w:pStyle w:val="Paragrafoelenco"/>
+        <w:numPr>
+          <w:ilvl w:val="0"/>
+          <w:numId w:val="6"/>
+        </w:numPr>
+        <w:jc w:val="both"/>
+        <w:rPr>
+          <w:sz w:val="28"/>
+          <w:szCs w:val="28"/>
+        </w:rPr>
+      </w:pPr>
+      <w:r>
+        <w:rPr>
+          <w:sz w:val="28"/>
+          <w:szCs w:val="28"/>
+        </w:rPr>
+        <w:t>It should have a read-your-own-writes consistency on each user’s own team, so he/she can always be sure that Pokémon have been correctly caught/freed up</w:t>
+      </w:r>
+    </w:p>
+    <w:p>
+      <w:pPr>
+        <w:pStyle w:val="Paragrafoelenco"/>
+        <w:numPr>
+          <w:ilvl w:val="0"/>
+          <w:numId w:val="6"/>
+        </w:numPr>
+        <w:jc w:val="both"/>
+        <w:rPr>
+          <w:sz w:val="28"/>
+          <w:szCs w:val="28"/>
+        </w:rPr>
+      </w:pPr>
+      <w:r>
+        <w:rPr>
+          <w:sz w:val="28"/>
+          <w:szCs w:val="28"/>
+        </w:rPr>
+        <w:t>The application should always provide to</w:t>
+      </w:r>
+      <w:r>
+        <w:rPr>
+          <w:sz w:val="28"/>
+          <w:szCs w:val="28"/>
+        </w:rPr>
+        <w:t xml:space="preserve"> each</w:t>
+      </w:r>
+      <w:r>
+        <w:rPr>
+          <w:sz w:val="28"/>
+          <w:szCs w:val="28"/>
+        </w:rPr>
+        <w:t xml:space="preserve"> user the most recent version of the rankings in order to permit him/her to immediately verify his/her progresses</w:t>
+      </w:r>
+    </w:p>
+    <w:p>
+      <w:pPr>
+        <w:pStyle w:val="Paragrafoelenco"/>
+        <w:numPr>
+          <w:ilvl w:val="0"/>
+          <w:numId w:val="6"/>
+        </w:numPr>
+        <w:jc w:val="both"/>
+        <w:rPr>
+          <w:sz w:val="28"/>
+          <w:szCs w:val="28"/>
+        </w:rPr>
+      </w:pPr>
+      <w:r>
+        <w:rPr>
+          <w:sz w:val="28"/>
+          <w:szCs w:val="28"/>
+        </w:rPr>
+        <w:t>The statistics regarding usage and catch rate evolution are not needed to be real-time, they can be updated periodically and be eventually consistent</w:t>
+      </w:r>
+    </w:p>
+    <w:p>
+      <w:pPr>
+        <w:pStyle w:val="Paragrafoelenco"/>
+        <w:numPr>
+          <w:ilvl w:val="0"/>
+          <w:numId w:val="6"/>
+        </w:numPr>
+        <w:jc w:val="both"/>
+        <w:rPr>
+          <w:sz w:val="28"/>
+          <w:szCs w:val="28"/>
+        </w:rPr>
+      </w:pPr>
+      <w:r>
+        <w:rPr>
+          <w:sz w:val="28"/>
+          <w:szCs w:val="28"/>
+        </w:rPr>
+        <w:t>Posts, comments and answers must follow a causal-consistency</w:t>
+      </w:r>
+    </w:p>
+    <w:p>
+      <w:pPr>
+        <w:pStyle w:val="Paragrafoelenco"/>
+        <w:numPr>
+          <w:ilvl w:val="0"/>
+          <w:numId w:val="6"/>
+        </w:numPr>
+        <w:jc w:val="both"/>
+      </w:pPr>
+      <w:r>
+        <w:rPr>
+          <w:sz w:val="28"/>
+          <w:szCs w:val="28"/>
+        </w:rPr>
+        <w:t xml:space="preserve">Response time is an important issue: </w:t>
+      </w:r>
+      <w:r>
+        <w:rPr>
+          <w:sz w:val="28"/>
+          <w:szCs w:val="28"/>
+        </w:rPr>
+        <w:t>redundancies and larger memory consumptions are preferred over high latencies</w:t>
+      </w:r>
+    </w:p>
+    <w:p>
+      <w:pPr>
+        <w:pStyle w:val="Paragrafoelenco"/>
+        <w:numPr>
+          <w:ilvl w:val="0"/>
+          <w:numId w:val="6"/>
+        </w:numPr>
+        <w:jc w:val="both"/>
+      </w:pPr>
+      <w:r>
+        <w:rPr>
+          <w:sz w:val="28"/>
+          <w:szCs w:val="28"/>
+        </w:rPr>
+        <w:t>Passwords are crypted for security reasons</w:t>
+      </w:r>
+    </w:p>
+    <w:p>
+      <w:pPr>
+        <w:pStyle w:val="Paragrafoelenco"/>
+        <w:numPr>
+          <w:ilvl w:val="0"/>
+          <w:numId w:val="6"/>
+        </w:numPr>
+        <w:jc w:val="both"/>
+      </w:pPr>
+      <w:r>
+        <w:rPr>
+          <w:sz w:val="28"/>
+          <w:szCs w:val="28"/>
+        </w:rPr>
+        <w:t xml:space="preserve">A graphical interface and </w:t>
+      </w:r>
+      <w:r>
+        <w:rPr>
+          <w:sz w:val="28"/>
+          <w:szCs w:val="28"/>
+        </w:rPr>
+        <w:t xml:space="preserve">the </w:t>
+      </w:r>
+      <w:r>
+        <w:rPr>
+          <w:sz w:val="28"/>
+          <w:szCs w:val="28"/>
+        </w:rPr>
+        <w:t xml:space="preserve">usage of multimedia are </w:t>
+      </w:r>
+      <w:r>
+        <w:rPr>
+          <w:sz w:val="28"/>
+          <w:szCs w:val="28"/>
+        </w:rPr>
+        <w:t>crucial for an involving game experience</w:t>
+      </w:r>
+      <w:r>
+        <w:rPr>
+          <w:sz w:val="28"/>
+          <w:szCs w:val="28"/>
+        </w:rPr>
+        <w:t xml:space="preserve"> </w:t>
+      </w:r>
+    </w:p>
+    <w:p>
+      <w:pPr>
+        <w:ind w:left="340"/>
+        <w:jc w:val="both"/>
+      </w:pPr>
+    </w:p>
+    <w:p>
+      <w:pPr>
+        <w:ind w:left="340"/>
+        <w:jc w:val="both"/>
+      </w:pPr>
+    </w:p>
     <w:p/>
-    <w:p/>
-    <w:p/>
-    <w:p/>
-    <w:p/>
-    <w:p/>
-    <w:p/>
-    <w:p/>
-    <w:p/>
-    <w:p/>
-    <w:p/>
-    <w:p/>
-    <w:p/>
-    <w:p/>
-    <w:p/>
-    <w:p/>
-    <w:p/>
-    <w:p/>
-    <w:p/>
-    <w:p/>
-    <w:p/>
-    <w:p/>
-    <w:p/>
-    <w:p/>
-    <w:p/>
-    <w:p/>
-    <w:p/>
-    <w:p/>
-    <w:p/>
-    <w:p/>
-    <w:p/>
-    <w:p/>
-    <w:p/>
-    <w:p/>
-    <w:p/>
-    <w:p/>
-    <w:p/>
-    <w:p/>
-    <w:p/>
-    <w:p/>
-    <w:p/>
-    <w:p/>
-    <w:p/>
-    <w:p/>
-    <w:p/>
-    <w:p/>
-    <w:p>
-      <w:pPr>
-        <w:pStyle w:val="Corpo"/>
-        <w:rPr>
-          <w:rFonts w:ascii="Times New Roman" w:eastAsia="Times New Roman" w:hAnsi="Times New Roman" w:cs="Times New Roman"/>
-          <w:lang w:val="en-US"/>
-        </w:rPr>
-      </w:pPr>
-    </w:p>
-    <w:p>
-      <w:pPr>
-        <w:pStyle w:val="Corpo"/>
-        <w:rPr>
-          <w:rFonts w:ascii="Times New Roman" w:eastAsia="Times New Roman" w:hAnsi="Times New Roman" w:cs="Times New Roman"/>
-          <w:lang w:val="en-US"/>
-        </w:rPr>
-      </w:pPr>
-    </w:p>
-    <w:p>
-      <w:pPr>
-        <w:pStyle w:val="Corpo"/>
-        <w:rPr>
-          <w:rFonts w:ascii="Times New Roman" w:eastAsia="Times New Roman" w:hAnsi="Times New Roman" w:cs="Times New Roman"/>
-          <w:lang w:val="en-US"/>
-        </w:rPr>
-      </w:pPr>
-    </w:p>
-    <w:p>
-      <w:pPr>
-        <w:pStyle w:val="Corpo"/>
-        <w:rPr>
-          <w:rFonts w:ascii="Times New Roman" w:eastAsia="Times New Roman" w:hAnsi="Times New Roman" w:cs="Times New Roman"/>
-          <w:lang w:val="en-US"/>
-        </w:rPr>
-      </w:pPr>
-    </w:p>
-    <w:p>
-      <w:pPr>
-        <w:pStyle w:val="Corpo"/>
-        <w:rPr>
-          <w:rFonts w:ascii="Times New Roman" w:eastAsia="Times New Roman" w:hAnsi="Times New Roman" w:cs="Times New Roman"/>
-          <w:lang w:val="en-US"/>
-        </w:rPr>
-      </w:pPr>
-    </w:p>
-    <w:p>
-      <w:pPr>
-        <w:pStyle w:val="Corpo"/>
-        <w:rPr>
-          <w:rFonts w:ascii="Times New Roman" w:eastAsia="Times New Roman" w:hAnsi="Times New Roman" w:cs="Times New Roman"/>
-          <w:lang w:val="en-US"/>
-        </w:rPr>
-      </w:pPr>
-    </w:p>
-    <w:p>
-      <w:pPr>
-        <w:pStyle w:val="Corpo"/>
-        <w:rPr>
-          <w:rFonts w:ascii="Times New Roman" w:eastAsia="Times New Roman" w:hAnsi="Times New Roman" w:cs="Times New Roman"/>
-          <w:lang w:val="en-US"/>
-        </w:rPr>
-      </w:pPr>
-    </w:p>
     <w:p>
       <w:pPr>
         <w:pStyle w:val="Titolo2"/>
-        <w:numPr>
-          <w:ilvl w:val="1"/>
-          <w:numId w:val="5"/>
-        </w:numPr>
-        <w:rPr>
-          <w:rFonts w:eastAsia="Times New Roman"/>
-        </w:rPr>
-      </w:pPr>
-      <w:bookmarkStart w:id="2" w:name="_Toc56958853"/>
-      <w:r>
-        <w:rPr>
-          <w:rFonts w:eastAsia="Times New Roman"/>
-        </w:rPr>
-        <w:t>Non-functional requirements</w:t>
-      </w:r>
-      <w:bookmarkEnd w:id="2"/>
+        <w:ind w:firstLine="1"/>
+      </w:pPr>
+      <w:r>
+        <w:t xml:space="preserve"> </w:t>
+      </w:r>
+      <w:bookmarkStart w:id="6" w:name="_Toc58866634"/>
+      <w:r>
+        <w:t xml:space="preserve">2.3 </w:t>
+      </w:r>
+      <w:r>
+        <w:t>Sources, velocity properties and volume of data</w:t>
+      </w:r>
+      <w:bookmarkEnd w:id="6"/>
     </w:p>
     <w:p>
       <w:pPr>
@@ -4735,183 +5429,426 @@
     </w:p>
     <w:p>
       <w:pPr>
-        <w:pStyle w:val="Paragrafoelenco"/>
-        <w:rPr>
-          <w:lang w:val="it-IT"/>
-        </w:rPr>
-      </w:pPr>
-      <w:r>
-        <w:rPr>
-          <w:lang w:val="it-IT"/>
-        </w:rPr>
-        <w:t>//CAP scelta di due t</w:t>
-      </w:r>
-      <w:r>
-        <w:rPr>
-          <w:lang w:val="it-IT"/>
-        </w:rPr>
-        <w:t>ra 3</w:t>
-      </w:r>
-    </w:p>
-    <w:p>
-      <w:pPr>
-        <w:pStyle w:val="Paragrafoelenco"/>
-        <w:rPr>
-          <w:lang w:val="it-IT"/>
-        </w:rPr>
-      </w:pPr>
-      <w:r>
-        <w:rPr>
-          <w:lang w:val="it-IT"/>
-        </w:rPr>
-        <w:t>//liv di availability</w:t>
-      </w:r>
-    </w:p>
-    <w:p>
-      <w:pPr>
-        <w:pStyle w:val="Paragrafoelenco"/>
-        <w:rPr>
-          <w:lang w:val="it-IT"/>
-        </w:rPr>
-      </w:pPr>
-      <w:r>
-        <w:rPr>
-          <w:lang w:val="it-IT"/>
-        </w:rPr>
-        <w:t>//liv di performance</w:t>
-      </w:r>
-    </w:p>
-    <w:p>
-      <w:pPr>
-        <w:pStyle w:val="Paragrafoelenco"/>
-        <w:rPr>
-          <w:lang w:val="it-IT"/>
-        </w:rPr>
-      </w:pPr>
-      <w:r>
-        <w:rPr>
-          <w:lang w:val="it-IT"/>
-        </w:rPr>
-        <w:t>//liv di consistency</w:t>
-      </w:r>
-    </w:p>
-    <w:p>
-      <w:pPr>
-        <w:pStyle w:val="Paragrafoelenco"/>
-        <w:rPr>
-          <w:lang w:val="it-IT"/>
-        </w:rPr>
-      </w:pPr>
-      <w:r>
-        <w:rPr>
-          <w:lang w:val="it-IT"/>
-        </w:rPr>
-        <w:t>//liv di atomicness</w:t>
-      </w:r>
-    </w:p>
-    <w:p>
-      <w:pPr>
-        <w:pStyle w:val="Paragrafoelenco"/>
-      </w:pPr>
-      <w:r>
-        <w:t>//liv di persistency</w:t>
-      </w:r>
-    </w:p>
-    <w:p/>
-    <w:p>
-      <w:r>
-        <w:t>//AP</w:t>
-      </w:r>
-    </w:p>
-    <w:p>
-      <w:r>
-        <w:t>//eventual consistency: read-your-w</w:t>
-      </w:r>
-      <w:r>
-        <w:t>rites</w:t>
-      </w:r>
-    </w:p>
-    <w:p>
-      <w:r>
-        <w:t>//usability: very simple to use</w:t>
-      </w:r>
-      <w:r>
-        <w:t xml:space="preserve"> and enjoyable</w:t>
-      </w:r>
-    </w:p>
-    <w:p>
-      <w:r>
-        <w:t>//fast response time</w:t>
-      </w:r>
-    </w:p>
-    <w:p>
-      <w:r>
-        <w:t>//password must be crypted for security issues</w:t>
-      </w:r>
-    </w:p>
-    <w:p>
-      <w:r>
-        <w:t xml:space="preserve">//graphical interfaces with multimedia usage for a more interesting game experience </w:t>
-      </w:r>
-    </w:p>
-    <w:p/>
-    <w:p>
-      <w:pPr>
-        <w:pStyle w:val="Titolo2"/>
-        <w:numPr>
-          <w:ilvl w:val="1"/>
-          <w:numId w:val="5"/>
-        </w:numPr>
-      </w:pPr>
-      <w:r>
-        <w:t xml:space="preserve"> Sources, velocity properties and volume of data</w:t>
-      </w:r>
-    </w:p>
-    <w:p>
-      <w:pPr>
-        <w:pStyle w:val="Paragrafoelenco"/>
-      </w:pPr>
-    </w:p>
-    <w:p>
-      <w:pPr>
-        <w:pStyle w:val="Paragrafoelenco"/>
-      </w:pPr>
-      <w:r>
-        <w:t>Source: PokeApi with some manipulations on data</w:t>
-      </w:r>
-    </w:p>
-    <w:p>
-      <w:pPr>
-        <w:pStyle w:val="Paragrafoelenco"/>
-      </w:pPr>
-      <w:r>
-        <w:t>Velocity guaranteed on daily update of catchrates</w:t>
-      </w:r>
-    </w:p>
-    <w:p>
-      <w:pPr>
-        <w:pStyle w:val="Paragrafoelenco"/>
-      </w:pPr>
-      <w:r>
-        <w:t>Volume of data is a</w:t>
-      </w:r>
-      <w:r>
-        <w:t>round 100Mb for a dataset of 250k users and almost 1k Pokemon</w:t>
-      </w:r>
+        <w:jc w:val="both"/>
+        <w:rPr>
+          <w:sz w:val="28"/>
+          <w:szCs w:val="28"/>
+        </w:rPr>
+      </w:pPr>
+      <w:r>
+        <w:rPr>
+          <w:sz w:val="28"/>
+          <w:szCs w:val="28"/>
+        </w:rPr>
+        <w:t>Data stored in the application backend has been downloaded and imported from the following sources:</w:t>
+      </w:r>
+    </w:p>
+    <w:p>
+      <w:pPr>
+        <w:jc w:val="both"/>
+        <w:rPr>
+          <w:sz w:val="28"/>
+          <w:szCs w:val="28"/>
+        </w:rPr>
+      </w:pPr>
+      <w:hyperlink r:id="rId11" w:history="1">
+        <w:r>
+          <w:rPr>
+            <w:rStyle w:val="Collegamentoipertestuale"/>
+            <w:i/>
+            <w:iCs/>
+            <w:sz w:val="28"/>
+            <w:szCs w:val="28"/>
+          </w:rPr>
+          <w:t>https://pokeapi.co</w:t>
+        </w:r>
+      </w:hyperlink>
+      <w:r>
+        <w:rPr>
+          <w:sz w:val="28"/>
+          <w:szCs w:val="28"/>
+        </w:rPr>
+        <w:t xml:space="preserve">, </w:t>
+      </w:r>
+      <w:hyperlink r:id="rId12" w:history="1">
+        <w:r>
+          <w:rPr>
+            <w:rStyle w:val="Collegamentoipertestuale"/>
+            <w:i/>
+            <w:iCs/>
+            <w:sz w:val="28"/>
+            <w:szCs w:val="28"/>
+          </w:rPr>
+          <w:t>https://bulbapedia.bulbagarden.net/wiki</w:t>
+        </w:r>
+      </w:hyperlink>
+      <w:r>
+        <w:rPr>
+          <w:sz w:val="28"/>
+          <w:szCs w:val="28"/>
+        </w:rPr>
+        <w:t xml:space="preserve"> </w:t>
+      </w:r>
+      <w:r>
+        <w:rPr>
+          <w:sz w:val="28"/>
+          <w:szCs w:val="28"/>
+        </w:rPr>
+        <w:sym w:font="Wingdings" w:char="F0E0"/>
+      </w:r>
+      <w:r>
+        <w:rPr>
+          <w:sz w:val="28"/>
+          <w:szCs w:val="28"/>
+        </w:rPr>
+        <w:t xml:space="preserve"> </w:t>
+      </w:r>
+      <w:r>
+        <w:rPr>
+          <w:sz w:val="28"/>
+          <w:szCs w:val="28"/>
+        </w:rPr>
+        <w:t>Pok</w:t>
+      </w:r>
+      <w:r>
+        <w:rPr>
+          <w:sz w:val="28"/>
+          <w:szCs w:val="28"/>
+        </w:rPr>
+        <w:t>é</w:t>
+      </w:r>
+      <w:r>
+        <w:rPr>
+          <w:sz w:val="28"/>
+          <w:szCs w:val="28"/>
+        </w:rPr>
+        <w:t>mon data</w:t>
+      </w:r>
+    </w:p>
+    <w:p>
+      <w:pPr>
+        <w:jc w:val="both"/>
+        <w:rPr>
+          <w:sz w:val="28"/>
+          <w:szCs w:val="28"/>
+        </w:rPr>
+      </w:pPr>
+      <w:hyperlink r:id="rId13" w:history="1">
+        <w:r>
+          <w:rPr>
+            <w:rStyle w:val="Collegamentoipertestuale"/>
+            <w:i/>
+            <w:iCs/>
+            <w:sz w:val="28"/>
+            <w:szCs w:val="28"/>
+          </w:rPr>
+          <w:t>https://gist.github.com/kalinchernev/486393efcca01623b18d</w:t>
+        </w:r>
+      </w:hyperlink>
+      <w:r>
+        <w:rPr>
+          <w:sz w:val="28"/>
+          <w:szCs w:val="28"/>
+        </w:rPr>
+        <w:t xml:space="preserve"> </w:t>
+      </w:r>
+      <w:r>
+        <w:rPr>
+          <w:sz w:val="28"/>
+          <w:szCs w:val="28"/>
+        </w:rPr>
+        <w:sym w:font="Wingdings" w:char="F0E0"/>
+      </w:r>
+      <w:r>
+        <w:rPr>
+          <w:sz w:val="28"/>
+          <w:szCs w:val="28"/>
+        </w:rPr>
+        <w:t xml:space="preserve"> Countries data</w:t>
+      </w:r>
+    </w:p>
+    <w:p>
+      <w:pPr>
+        <w:jc w:val="both"/>
+        <w:rPr>
+          <w:sz w:val="28"/>
+          <w:szCs w:val="28"/>
+        </w:rPr>
+      </w:pPr>
+      <w:hyperlink r:id="rId14" w:history="1">
+        <w:r>
+          <w:rPr>
+            <w:rStyle w:val="Collegamentoipertestuale"/>
+            <w:i/>
+            <w:iCs/>
+            <w:sz w:val="28"/>
+            <w:szCs w:val="28"/>
+          </w:rPr>
+          <w:t>https://github.com/smashew/NameDatabases/blob/master/NamesDatabases/surnames/all.txt</w:t>
+        </w:r>
+      </w:hyperlink>
+      <w:r>
+        <w:rPr>
+          <w:sz w:val="28"/>
+          <w:szCs w:val="28"/>
+        </w:rPr>
+        <w:t xml:space="preserve"> </w:t>
+      </w:r>
+      <w:r>
+        <w:rPr>
+          <w:sz w:val="28"/>
+          <w:szCs w:val="28"/>
+        </w:rPr>
+        <w:sym w:font="Wingdings" w:char="F0E0"/>
+      </w:r>
+      <w:r>
+        <w:rPr>
+          <w:sz w:val="28"/>
+          <w:szCs w:val="28"/>
+        </w:rPr>
+        <w:t xml:space="preserve"> Data for</w:t>
+      </w:r>
+      <w:r>
+        <w:rPr>
+          <w:sz w:val="28"/>
+          <w:szCs w:val="28"/>
+        </w:rPr>
+        <w:t xml:space="preserve"> the generation of realistic users</w:t>
+      </w:r>
+    </w:p>
+    <w:p>
+      <w:pPr>
+        <w:jc w:val="both"/>
+        <w:rPr>
+          <w:sz w:val="28"/>
+          <w:szCs w:val="28"/>
+        </w:rPr>
+      </w:pPr>
+    </w:p>
+    <w:p>
+      <w:pPr>
+        <w:jc w:val="both"/>
+        <w:rPr>
+          <w:sz w:val="28"/>
+          <w:szCs w:val="28"/>
+        </w:rPr>
+      </w:pPr>
+      <w:r>
+        <w:rPr>
+          <w:sz w:val="28"/>
+          <w:szCs w:val="28"/>
+        </w:rPr>
+        <w:t xml:space="preserve">All the imported data has been modified, updated and preprocessed in order to satisfy the application needs. </w:t>
+      </w:r>
+    </w:p>
+    <w:p>
+      <w:pPr>
+        <w:jc w:val="both"/>
+        <w:rPr>
+          <w:sz w:val="28"/>
+          <w:szCs w:val="28"/>
+        </w:rPr>
+      </w:pPr>
+      <w:r>
+        <w:rPr>
+          <w:sz w:val="28"/>
+          <w:szCs w:val="28"/>
+        </w:rPr>
+        <w:t xml:space="preserve">Users added have the only purpose of showing </w:t>
+      </w:r>
+      <w:r>
+        <w:rPr>
+          <w:sz w:val="28"/>
+          <w:szCs w:val="28"/>
+        </w:rPr>
+        <w:t>the</w:t>
+      </w:r>
+      <w:r>
+        <w:rPr>
+          <w:sz w:val="28"/>
+          <w:szCs w:val="28"/>
+        </w:rPr>
+        <w:t xml:space="preserve"> </w:t>
+      </w:r>
+      <w:r>
+        <w:rPr>
+          <w:sz w:val="28"/>
+          <w:szCs w:val="28"/>
+        </w:rPr>
+        <w:t xml:space="preserve">application functionalities, </w:t>
+      </w:r>
+      <w:r>
+        <w:rPr>
+          <w:sz w:val="28"/>
+          <w:szCs w:val="28"/>
+        </w:rPr>
+        <w:t>privacy issues</w:t>
+      </w:r>
+      <w:r>
+        <w:rPr>
+          <w:sz w:val="28"/>
+          <w:szCs w:val="28"/>
+        </w:rPr>
+        <w:t xml:space="preserve"> they are not real people;</w:t>
+      </w:r>
+      <w:r>
+        <w:rPr>
+          <w:sz w:val="28"/>
+          <w:szCs w:val="28"/>
+        </w:rPr>
+        <w:t xml:space="preserve"> anyway they have been created using realistic criteria</w:t>
+      </w:r>
+      <w:r>
+        <w:rPr>
+          <w:sz w:val="28"/>
+          <w:szCs w:val="28"/>
+        </w:rPr>
+        <w:t>.</w:t>
+      </w:r>
+    </w:p>
+    <w:p>
+      <w:pPr>
+        <w:jc w:val="both"/>
+        <w:rPr>
+          <w:sz w:val="28"/>
+          <w:szCs w:val="28"/>
+        </w:rPr>
+      </w:pPr>
+    </w:p>
+    <w:p>
+      <w:pPr>
+        <w:jc w:val="both"/>
+        <w:rPr>
+          <w:sz w:val="28"/>
+          <w:szCs w:val="28"/>
+        </w:rPr>
+      </w:pPr>
+      <w:r>
+        <w:rPr>
+          <w:sz w:val="28"/>
+          <w:szCs w:val="28"/>
+        </w:rPr>
+        <w:t>Velocity</w:t>
+      </w:r>
+      <w:r>
+        <w:rPr>
+          <w:sz w:val="28"/>
+          <w:szCs w:val="28"/>
+        </w:rPr>
+        <w:t xml:space="preserve"> is</w:t>
+      </w:r>
+      <w:r>
+        <w:rPr>
+          <w:sz w:val="28"/>
+          <w:szCs w:val="28"/>
+        </w:rPr>
+        <w:t xml:space="preserve"> guaranteed </w:t>
+      </w:r>
+      <w:r>
+        <w:rPr>
+          <w:sz w:val="28"/>
+          <w:szCs w:val="28"/>
+        </w:rPr>
+        <w:t xml:space="preserve">by the dynamic </w:t>
+      </w:r>
+      <w:r>
+        <w:rPr>
+          <w:i/>
+          <w:iCs/>
+          <w:sz w:val="28"/>
+          <w:szCs w:val="28"/>
+        </w:rPr>
+        <w:t xml:space="preserve">catch rate </w:t>
+      </w:r>
+      <w:r>
+        <w:rPr>
+          <w:sz w:val="28"/>
+          <w:szCs w:val="28"/>
+        </w:rPr>
+        <w:t xml:space="preserve">mechanism: the popularity of a Pokémon influences both its </w:t>
+      </w:r>
+      <w:r>
+        <w:rPr>
+          <w:i/>
+          <w:iCs/>
+          <w:sz w:val="28"/>
+          <w:szCs w:val="28"/>
+        </w:rPr>
+        <w:t>catch rate</w:t>
+      </w:r>
+      <w:r>
+        <w:t xml:space="preserve"> </w:t>
+      </w:r>
+      <w:r>
+        <w:rPr>
+          <w:sz w:val="28"/>
+          <w:szCs w:val="28"/>
+        </w:rPr>
+        <w:t>an</w:t>
+      </w:r>
+      <w:r>
+        <w:rPr>
+          <w:sz w:val="28"/>
+          <w:szCs w:val="28"/>
+        </w:rPr>
+        <w:t xml:space="preserve">d the amount of points that it will provide. As a consequence, users are continuously stimulated by catching new Pokémon, in order to try to raise their amount of points: in this way old teams’ data becomes quickly out-of-date. </w:t>
+      </w:r>
+    </w:p>
+    <w:p>
+      <w:pPr>
+        <w:jc w:val="both"/>
+        <w:rPr>
+          <w:sz w:val="28"/>
+          <w:szCs w:val="28"/>
+        </w:rPr>
+      </w:pPr>
+      <w:r>
+        <w:rPr>
+          <w:sz w:val="28"/>
+          <w:szCs w:val="28"/>
+        </w:rPr>
+        <w:t>Volume of data</w:t>
+      </w:r>
+      <w:r>
+        <w:rPr>
+          <w:sz w:val="28"/>
+          <w:szCs w:val="28"/>
+        </w:rPr>
+        <w:t>, considering 250K users, almost 1K Pokémon and about 500K posts is no lower than 100Mb</w:t>
+      </w:r>
+    </w:p>
+    <w:p>
+      <w:pPr>
+        <w:jc w:val="both"/>
+        <w:rPr>
+          <w:sz w:val="28"/>
+          <w:szCs w:val="28"/>
+        </w:rPr>
+      </w:pPr>
+    </w:p>
+    <w:p>
+      <w:pPr>
+        <w:jc w:val="both"/>
+        <w:rPr>
+          <w:sz w:val="28"/>
+          <w:szCs w:val="28"/>
+        </w:rPr>
+      </w:pPr>
     </w:p>
     <w:p>
       <w:pPr>
         <w:pStyle w:val="Titolo2"/>
         <w:ind w:left="720"/>
       </w:pPr>
-      <w:bookmarkStart w:id="3" w:name="_Toc56958854"/>
-      <w:r>
+      <w:bookmarkStart w:id="7" w:name="_Toc58866635"/>
+      <w:r>
+        <w:lastRenderedPageBreak/>
         <w:t>3.4</w:t>
       </w:r>
       <w:r>
         <w:t>Uml Relation Diagram</w:t>
       </w:r>
-      <w:bookmarkEnd w:id="3"/>
+      <w:bookmarkEnd w:id="7"/>
     </w:p>
     <w:p>
       <w:pPr>
@@ -5261,7 +6198,7 @@
                     <pic:cNvPicPr/>
                   </pic:nvPicPr>
                   <pic:blipFill>
-                    <a:blip r:embed="rId11">
+                    <a:blip r:embed="rId15">
                       <a:extLst>
                         <a:ext uri="{28A0092B-C50C-407E-A947-70E740481C1C}">
                           <a14:useLocalDpi xmlns:a14="http://schemas.microsoft.com/office/drawing/2010/main" val="0"/>
@@ -5379,14 +6316,32 @@
           <w:szCs w:val="28"/>
           <w:lang w:val="it-IT"/>
         </w:rPr>
-        <w:t>//chiedere a Ducange come r</w:t>
-      </w:r>
+        <w:t xml:space="preserve">//chiedere a </w:t>
+      </w:r>
+      <w:proofErr w:type="spellStart"/>
       <w:r>
         <w:rPr>
           <w:sz w:val="28"/>
           <w:szCs w:val="28"/>
           <w:lang w:val="it-IT"/>
         </w:rPr>
+        <w:t>Ducange</w:t>
+      </w:r>
+      <w:proofErr w:type="spellEnd"/>
+      <w:r>
+        <w:rPr>
+          <w:sz w:val="28"/>
+          <w:szCs w:val="28"/>
+          <w:lang w:val="it-IT"/>
+        </w:rPr>
+        <w:t xml:space="preserve"> come r</w:t>
+      </w:r>
+      <w:r>
+        <w:rPr>
+          <w:sz w:val="28"/>
+          <w:szCs w:val="28"/>
+          <w:lang w:val="it-IT"/>
+        </w:rPr>
         <w:t>appresentare la relazione follow Utenti-Utenti</w:t>
       </w:r>
     </w:p>
@@ -5549,11 +6504,12 @@
       <w:pPr>
         <w:pStyle w:val="Titolo1"/>
       </w:pPr>
-      <w:bookmarkStart w:id="4" w:name="_Toc56958855"/>
-      <w:r>
+      <w:bookmarkStart w:id="8" w:name="_Toc58866636"/>
+      <w:r>
+        <w:lastRenderedPageBreak/>
         <w:t>4.Queries and Database Structure</w:t>
       </w:r>
-      <w:bookmarkEnd w:id="4"/>
+      <w:bookmarkEnd w:id="8"/>
       <w:r>
         <w:t xml:space="preserve"> </w:t>
       </w:r>
@@ -5562,11 +6518,11 @@
       <w:pPr>
         <w:pStyle w:val="Titolo2"/>
       </w:pPr>
-      <w:bookmarkStart w:id="5" w:name="_Toc56958856"/>
+      <w:bookmarkStart w:id="9" w:name="_Toc58866637"/>
       <w:r>
         <w:t>4.1 Main DB queries</w:t>
       </w:r>
-      <w:bookmarkEnd w:id="5"/>
+      <w:bookmarkEnd w:id="9"/>
     </w:p>
     <w:p>
       <w:pPr>
@@ -5660,7 +6616,27 @@
           <w:szCs w:val="28"/>
           <w:lang w:val="en-US"/>
         </w:rPr>
-        <w:t>Retrieve Pokemon catch rates</w:t>
+        <w:t xml:space="preserve">Retrieve </w:t>
+      </w:r>
+      <w:proofErr w:type="spellStart"/>
+      <w:r>
+        <w:rPr>
+          <w:rFonts w:ascii="Times New Roman" w:hAnsi="Times New Roman"/>
+          <w:sz w:val="28"/>
+          <w:szCs w:val="28"/>
+          <w:lang w:val="en-US"/>
+        </w:rPr>
+        <w:t>Pokemon</w:t>
+      </w:r>
+      <w:proofErr w:type="spellEnd"/>
+      <w:r>
+        <w:rPr>
+          <w:rFonts w:ascii="Times New Roman" w:hAnsi="Times New Roman"/>
+          <w:sz w:val="28"/>
+          <w:szCs w:val="28"/>
+          <w:lang w:val="en-US"/>
+        </w:rPr>
+        <w:t xml:space="preserve"> catch rates</w:t>
       </w:r>
     </w:p>
     <w:p>
@@ -5686,6 +6662,7 @@
         </w:rPr>
         <w:t xml:space="preserve">Retrieve </w:t>
       </w:r>
+      <w:proofErr w:type="spellStart"/>
       <w:r>
         <w:rPr>
           <w:rFonts w:ascii="Times New Roman" w:hAnsi="Times New Roman"/>
@@ -5704,6 +6681,7 @@
         </w:rPr>
         <w:t>okemon</w:t>
       </w:r>
+      <w:proofErr w:type="spellEnd"/>
       <w:r>
         <w:rPr>
           <w:rFonts w:ascii="Times New Roman" w:hAnsi="Times New Roman"/>
@@ -5836,6 +6814,7 @@
         </w:rPr>
         <w:t xml:space="preserve">Analytics: most popular </w:t>
       </w:r>
+      <w:proofErr w:type="spellStart"/>
       <w:r>
         <w:rPr>
           <w:rFonts w:ascii="Times New Roman" w:hAnsi="Times New Roman"/>
@@ -5854,6 +6833,7 @@
         </w:rPr>
         <w:t>okemons</w:t>
       </w:r>
+      <w:proofErr w:type="spellEnd"/>
       <w:r>
         <w:rPr>
           <w:rFonts w:ascii="Times New Roman" w:hAnsi="Times New Roman"/>
@@ -5906,8 +6886,19 @@
           <w:szCs w:val="28"/>
           <w:lang w:val="en-US"/>
         </w:rPr>
-        <w:t xml:space="preserve"> [among friends/by country], evolution on time of catchRates</w:t>
-      </w:r>
+        <w:t xml:space="preserve"> [among friends/by country], evolution on time of </w:t>
+      </w:r>
+      <w:proofErr w:type="spellStart"/>
+      <w:r>
+        <w:rPr>
+          <w:rFonts w:ascii="Times New Roman" w:hAnsi="Times New Roman"/>
+          <w:sz w:val="28"/>
+          <w:szCs w:val="28"/>
+          <w:lang w:val="en-US"/>
+        </w:rPr>
+        <w:t>catchRates</w:t>
+      </w:r>
+      <w:proofErr w:type="spellEnd"/>
     </w:p>
     <w:p>
       <w:pPr>
@@ -5930,7 +6921,6 @@
           <w:szCs w:val="28"/>
           <w:lang w:val="en-US"/>
         </w:rPr>
-        <w:lastRenderedPageBreak/>
         <w:t xml:space="preserve">Analytics: evolution on time of # of users/logins per day </w:t>
       </w:r>
       <w:r>
@@ -6132,8 +7122,19 @@
           <w:szCs w:val="28"/>
           <w:lang w:val="en-US"/>
         </w:rPr>
-        <w:t xml:space="preserve"> Pokemons</w:t>
-      </w:r>
+        <w:t xml:space="preserve"> </w:t>
+      </w:r>
+      <w:proofErr w:type="spellStart"/>
+      <w:r>
+        <w:rPr>
+          <w:rFonts w:ascii="Times New Roman" w:hAnsi="Times New Roman"/>
+          <w:sz w:val="28"/>
+          <w:szCs w:val="28"/>
+          <w:lang w:val="en-US"/>
+        </w:rPr>
+        <w:t>Pokemons</w:t>
+      </w:r>
+      <w:proofErr w:type="spellEnd"/>
       <w:r>
         <w:rPr>
           <w:rFonts w:ascii="Times New Roman" w:hAnsi="Times New Roman"/>
@@ -6151,11 +7152,11 @@
       <w:pPr>
         <w:pStyle w:val="Titolo2"/>
       </w:pPr>
-      <w:bookmarkStart w:id="6" w:name="_Toc56958857"/>
+      <w:bookmarkStart w:id="10" w:name="_Toc58866638"/>
       <w:r>
         <w:t>4.2 Json collections</w:t>
       </w:r>
-      <w:bookmarkEnd w:id="6"/>
+      <w:bookmarkEnd w:id="10"/>
     </w:p>
     <w:p>
       <w:pPr>
@@ -6241,7 +7242,23 @@
           <w:sz w:val="28"/>
           <w:szCs w:val="28"/>
         </w:rPr>
-        <w:t>Furthermore, a Team is an Array of Pokemon: that means that it is possible to replicate each Pokemon’s attribute into it. Anyway this solution is not scalable: the system is made of several Pokemon shared among many users, and each Pokemon is characterized by an high amount of attributes</w:t>
+        <w:t xml:space="preserve">Furthermore, a Team is an Array of Pokemon: that means that it is possible to replicate each </w:t>
+      </w:r>
+      <w:proofErr w:type="spellStart"/>
+      <w:r>
+        <w:rPr>
+          <w:sz w:val="28"/>
+          <w:szCs w:val="28"/>
+        </w:rPr>
+        <w:t>Pokemon’s</w:t>
+      </w:r>
+      <w:proofErr w:type="spellEnd"/>
+      <w:r>
+        <w:rPr>
+          <w:sz w:val="28"/>
+          <w:szCs w:val="28"/>
+        </w:rPr>
+        <w:t xml:space="preserve"> attribute into it. Anyway this solution is not scalable: the system is made of several Pokemon shared among many users, and each Pokemon is characterized by an high amount of attributes</w:t>
       </w:r>
       <w:r>
         <w:rPr>
@@ -6295,6 +7312,7 @@
           <w:sz w:val="28"/>
           <w:szCs w:val="28"/>
         </w:rPr>
+        <w:lastRenderedPageBreak/>
         <w:drawing>
           <wp:anchor distT="0" distB="0" distL="114300" distR="114300" simplePos="0" relativeHeight="251684864" behindDoc="0" locked="0" layoutInCell="1" allowOverlap="1" wp14:anchorId="10B61D70" wp14:editId="6324EF40">
             <wp:simplePos x="0" y="0"/>
@@ -6319,7 +7337,7 @@
                     <pic:cNvPicPr/>
                   </pic:nvPicPr>
                   <pic:blipFill rotWithShape="1">
-                    <a:blip r:embed="rId12">
+                    <a:blip r:embed="rId16">
                       <a:extLst>
                         <a:ext uri="{28A0092B-C50C-407E-A947-70E740481C1C}">
                           <a14:useLocalDpi xmlns:a14="http://schemas.microsoft.com/office/drawing/2010/main" val="0"/>
@@ -6388,7 +7406,7 @@
                     <pic:cNvPicPr/>
                   </pic:nvPicPr>
                   <pic:blipFill rotWithShape="1">
-                    <a:blip r:embed="rId13">
+                    <a:blip r:embed="rId17">
                       <a:extLst>
                         <a:ext uri="{28A0092B-C50C-407E-A947-70E740481C1C}">
                           <a14:useLocalDpi xmlns:a14="http://schemas.microsoft.com/office/drawing/2010/main" val="0"/>
@@ -6905,20 +7923,25 @@
         <w:pStyle w:val="Titolo1"/>
         <w:jc w:val="both"/>
       </w:pPr>
-      <w:bookmarkStart w:id="7" w:name="_Toc56958858"/>
     </w:p>
     <w:p>
       <w:pPr>
         <w:pStyle w:val="Titolo1"/>
         <w:jc w:val="both"/>
       </w:pPr>
+      <w:bookmarkStart w:id="11" w:name="_Toc58866639"/>
       <w:r>
         <w:t xml:space="preserve">5 </w:t>
       </w:r>
-      <w:bookmarkEnd w:id="7"/>
-      <w:r>
-        <w:t>Graph db</w:t>
-      </w:r>
+      <w:r>
+        <w:t xml:space="preserve">Graph </w:t>
+      </w:r>
+      <w:proofErr w:type="spellStart"/>
+      <w:r>
+        <w:t>db</w:t>
+      </w:r>
+      <w:bookmarkEnd w:id="11"/>
+      <w:proofErr w:type="spellEnd"/>
     </w:p>
     <w:p/>
     <w:p>
@@ -6936,12 +7959,26 @@
         <w:rPr>
           <w:lang w:val="it-IT"/>
         </w:rPr>
-        <w:t xml:space="preserve">Query su graph e </w:t>
-      </w:r>
+        <w:t xml:space="preserve">Query su </w:t>
+      </w:r>
+      <w:proofErr w:type="spellStart"/>
       <w:r>
         <w:rPr>
           <w:lang w:val="it-IT"/>
         </w:rPr>
+        <w:t>graph</w:t>
+      </w:r>
+      <w:proofErr w:type="spellEnd"/>
+      <w:r>
+        <w:rPr>
+          <w:lang w:val="it-IT"/>
+        </w:rPr>
+        <w:t xml:space="preserve"> e </w:t>
+      </w:r>
+      <w:r>
+        <w:rPr>
+          <w:lang w:val="it-IT"/>
+        </w:rPr>
         <w:t>traduzione delle query</w:t>
       </w:r>
     </w:p>
@@ -6957,7 +7994,15 @@
         <w:ind w:left="12" w:hanging="12"/>
       </w:pPr>
       <w:r>
-        <w:t>Retrieve of Pokemons composing a team</w:t>
+        <w:t xml:space="preserve">Retrieve of </w:t>
+      </w:r>
+      <w:proofErr w:type="spellStart"/>
+      <w:r>
+        <w:t>Pokemons</w:t>
+      </w:r>
+      <w:proofErr w:type="spellEnd"/>
+      <w:r>
+        <w:t xml:space="preserve"> composing a team</w:t>
       </w:r>
       <w:r>
         <w:tab/>
@@ -6970,7 +8015,15 @@
         <w:sym w:font="Wingdings" w:char="F0E8"/>
       </w:r>
       <w:r>
-        <w:t xml:space="preserve"> Retrieve Pokemon Nodes connected to a User node</w:t>
+        <w:t xml:space="preserve"> Retrieve </w:t>
+      </w:r>
+      <w:proofErr w:type="spellStart"/>
+      <w:r>
+        <w:t>Pokemon</w:t>
+      </w:r>
+      <w:proofErr w:type="spellEnd"/>
+      <w:r>
+        <w:t xml:space="preserve"> Nodes connected to a User node</w:t>
       </w:r>
     </w:p>
     <w:p>
@@ -6989,8 +8042,13 @@
     </w:p>
     <w:p>
       <w:r>
-        <w:t>Retrieve most popular pokemon</w:t>
-      </w:r>
+        <w:t xml:space="preserve">Retrieve most popular </w:t>
+      </w:r>
+      <w:proofErr w:type="spellStart"/>
+      <w:r>
+        <w:t>pokemon</w:t>
+      </w:r>
+      <w:proofErr w:type="spellEnd"/>
       <w:r>
         <w:t xml:space="preserve"> </w:t>
       </w:r>
@@ -6998,7 +8056,15 @@
         <w:sym w:font="Wingdings" w:char="F0E8"/>
       </w:r>
       <w:r>
-        <w:t xml:space="preserve"> Count # of edges associated to each Pokemon Node</w:t>
+        <w:t xml:space="preserve"> Count # of edges associated to each </w:t>
+      </w:r>
+      <w:proofErr w:type="spellStart"/>
+      <w:r>
+        <w:t>Pokemon</w:t>
+      </w:r>
+      <w:proofErr w:type="spellEnd"/>
+      <w:r>
+        <w:t xml:space="preserve"> Node</w:t>
       </w:r>
     </w:p>
     <w:p/>
@@ -7019,7 +8085,21 @@
         <w:rPr>
           <w:lang w:val="it-IT"/>
         </w:rPr>
-        <w:t>Struttura del db (nodi-archi)</w:t>
+        <w:t xml:space="preserve">Struttura del </w:t>
+      </w:r>
+      <w:proofErr w:type="spellStart"/>
+      <w:r>
+        <w:rPr>
+          <w:lang w:val="it-IT"/>
+        </w:rPr>
+        <w:t>db</w:t>
+      </w:r>
+      <w:proofErr w:type="spellEnd"/>
+      <w:r>
+        <w:rPr>
+          <w:lang w:val="it-IT"/>
+        </w:rPr>
+        <w:t xml:space="preserve"> (nodi-archi)</w:t>
       </w:r>
     </w:p>
     <w:p>
@@ -7103,7 +8183,21 @@
                               <w:rPr>
                                 <w:lang w:val="it-IT"/>
                               </w:rPr>
-                              <w:t>{pokId}</w:t>
+                              <w:t>{</w:t>
+                            </w:r>
+                            <w:proofErr w:type="spellStart"/>
+                            <w:r>
+                              <w:rPr>
+                                <w:lang w:val="it-IT"/>
+                              </w:rPr>
+                              <w:t>pokId</w:t>
+                            </w:r>
+                            <w:proofErr w:type="spellEnd"/>
+                            <w:r>
+                              <w:rPr>
+                                <w:lang w:val="it-IT"/>
+                              </w:rPr>
+                              <w:t>}</w:t>
                             </w:r>
                           </w:p>
                         </w:txbxContent>
@@ -7151,7 +8245,21 @@
                         <w:rPr>
                           <w:lang w:val="it-IT"/>
                         </w:rPr>
-                        <w:t>{pokId}</w:t>
+                        <w:t>{</w:t>
+                      </w:r>
+                      <w:proofErr w:type="spellStart"/>
+                      <w:r>
+                        <w:rPr>
+                          <w:lang w:val="it-IT"/>
+                        </w:rPr>
+                        <w:t>pokId</w:t>
+                      </w:r>
+                      <w:proofErr w:type="spellEnd"/>
+                      <w:r>
+                        <w:rPr>
+                          <w:lang w:val="it-IT"/>
+                        </w:rPr>
+                        <w:t>}</w:t>
                       </w:r>
                     </w:p>
                   </w:txbxContent>
@@ -7431,12 +8539,14 @@
                                 <w:lang w:val="it-IT"/>
                               </w:rPr>
                             </w:pPr>
+                            <w:proofErr w:type="spellStart"/>
                             <w:r>
                               <w:rPr>
                                 <w:lang w:val="it-IT"/>
                               </w:rPr>
                               <w:t>has</w:t>
                             </w:r>
+                            <w:proofErr w:type="spellEnd"/>
                           </w:p>
                         </w:txbxContent>
                       </wps:txbx>
@@ -7466,12 +8576,14 @@
                           <w:lang w:val="it-IT"/>
                         </w:rPr>
                       </w:pPr>
+                      <w:proofErr w:type="spellStart"/>
                       <w:r>
                         <w:rPr>
                           <w:lang w:val="it-IT"/>
                         </w:rPr>
                         <w:t>has</w:t>
                       </w:r>
+                      <w:proofErr w:type="spellEnd"/>
                     </w:p>
                   </w:txbxContent>
                 </v:textbox>
@@ -8148,17 +9260,17 @@
   <w:abstractNum w:abstractNumId="1" w15:restartNumberingAfterBreak="0">
     <w:nsid w:val="2DD803F2"/>
     <w:multiLevelType w:val="hybridMultilevel"/>
-    <w:tmpl w:val="B3DEFE36"/>
-    <w:lvl w:ilvl="0" w:tplc="04100001">
+    <w:tmpl w:val="E0B65F3A"/>
+    <w:lvl w:ilvl="0" w:tplc="6186CB6E">
       <w:start w:val="1"/>
       <w:numFmt w:val="bullet"/>
-      <w:lvlText w:val=""/>
+      <w:lvlText w:val=""/>
       <w:lvlJc w:val="left"/>
       <w:pPr>
-        <w:ind w:left="960" w:hanging="360"/>
+        <w:ind w:left="794" w:hanging="454"/>
       </w:pPr>
       <w:rPr>
-        <w:rFonts w:ascii="Symbol" w:hAnsi="Symbol" w:hint="default"/>
+        <w:rFonts w:ascii="Wingdings" w:hAnsi="Wingdings" w:hint="default"/>
       </w:rPr>
     </w:lvl>
     <w:lvl w:ilvl="1" w:tplc="BA388C84">
@@ -9363,7 +10475,6 @@
   <w:style w:type="character" w:default="1" w:styleId="Carpredefinitoparagrafo">
     <w:name w:val="Default Paragraph Font"/>
     <w:uiPriority w:val="1"/>
-    <w:semiHidden/>
     <w:unhideWhenUsed/>
   </w:style>
   <w:style w:type="table" w:default="1" w:styleId="Tabellanormale">
@@ -9638,6 +10749,31 @@
       <w:bdr w:val="nil"/>
       <w:lang w:val="en-US"/>
     </w:rPr>
+  </w:style>
+  <w:style w:type="character" w:styleId="Menzionenonrisolta">
+    <w:name w:val="Unresolved Mention"/>
+    <w:basedOn w:val="Carpredefinitoparagrafo"/>
+    <w:uiPriority w:val="99"/>
+    <w:semiHidden/>
+    <w:unhideWhenUsed/>
+    <w:rsid w:val="00C1595D"/>
+    <w:rPr>
+      <w:color w:val="605E5C"/>
+      <w:shd w:val="clear" w:color="auto" w:fill="E1DFDD"/>
+    </w:rPr>
+  </w:style>
+  <w:style w:type="paragraph" w:styleId="Sommario3">
+    <w:name w:val="toc 3"/>
+    <w:basedOn w:val="Normale"/>
+    <w:next w:val="Normale"/>
+    <w:autoRedefine/>
+    <w:uiPriority w:val="39"/>
+    <w:unhideWhenUsed/>
+    <w:rsid w:val="00DB3AA3"/>
+    <w:pPr>
+      <w:spacing w:after="100"/>
+      <w:ind w:left="480"/>
+    </w:pPr>
   </w:style>
 </w:styles>
 </file>

</xml_diff>

<commit_message>
Changed uml entity diagram. Need for a meeting to discuss it
</commit_message>
<xml_diff>
--- a/Documentation/PokeMongo Documentation.docx
+++ b/Documentation/PokeMongo Documentation.docx
@@ -5837,16 +5837,79 @@
     </w:p>
     <w:p>
       <w:pPr>
-        <w:pStyle w:val="Titolo2"/>
-        <w:ind w:left="720"/>
+        <w:jc w:val="both"/>
+        <w:rPr>
+          <w:sz w:val="28"/>
+          <w:szCs w:val="28"/>
+        </w:rPr>
+      </w:pPr>
+    </w:p>
+    <w:p>
+      <w:pPr>
+        <w:jc w:val="both"/>
+        <w:rPr>
+          <w:sz w:val="28"/>
+          <w:szCs w:val="28"/>
+        </w:rPr>
+      </w:pPr>
+    </w:p>
+    <w:p>
+      <w:pPr>
+        <w:rPr>
+          <w:rFonts w:asciiTheme="majorHAnsi" w:eastAsiaTheme="majorEastAsia" w:hAnsiTheme="majorHAnsi" w:cstheme="majorBidi"/>
+          <w:color w:val="2F5496" w:themeColor="accent1" w:themeShade="BF"/>
+          <w:sz w:val="32"/>
+          <w:szCs w:val="26"/>
+        </w:rPr>
       </w:pPr>
       <w:bookmarkStart w:id="7" w:name="_Toc58866635"/>
       <w:r>
+        <w:rPr>
+          <w:rFonts w:asciiTheme="majorHAnsi" w:eastAsiaTheme="majorEastAsia" w:hAnsiTheme="majorHAnsi" w:cstheme="majorBidi"/>
+          <w:color w:val="2F5496" w:themeColor="accent1" w:themeShade="BF"/>
+          <w:sz w:val="32"/>
+          <w:szCs w:val="26"/>
+        </w:rPr>
         <w:lastRenderedPageBreak/>
-        <w:t>3.4</w:t>
-      </w:r>
-      <w:r>
-        <w:t>Uml Relation Diagram</w:t>
+        <w:t>2</w:t>
+      </w:r>
+      <w:r>
+        <w:rPr>
+          <w:rFonts w:asciiTheme="majorHAnsi" w:eastAsiaTheme="majorEastAsia" w:hAnsiTheme="majorHAnsi" w:cstheme="majorBidi"/>
+          <w:color w:val="2F5496" w:themeColor="accent1" w:themeShade="BF"/>
+          <w:sz w:val="32"/>
+          <w:szCs w:val="26"/>
+        </w:rPr>
+        <w:t>.4</w:t>
+      </w:r>
+      <w:r>
+        <w:rPr>
+          <w:rFonts w:asciiTheme="majorHAnsi" w:eastAsiaTheme="majorEastAsia" w:hAnsiTheme="majorHAnsi" w:cstheme="majorBidi"/>
+          <w:color w:val="2F5496" w:themeColor="accent1" w:themeShade="BF"/>
+          <w:sz w:val="32"/>
+          <w:szCs w:val="26"/>
+        </w:rPr>
+        <w:t xml:space="preserve"> </w:t>
+      </w:r>
+      <w:proofErr w:type="spellStart"/>
+      <w:r>
+        <w:rPr>
+          <w:rFonts w:asciiTheme="majorHAnsi" w:eastAsiaTheme="majorEastAsia" w:hAnsiTheme="majorHAnsi" w:cstheme="majorBidi"/>
+          <w:color w:val="2F5496" w:themeColor="accent1" w:themeShade="BF"/>
+          <w:sz w:val="32"/>
+          <w:szCs w:val="26"/>
+        </w:rPr>
+        <w:t>Uml</w:t>
+      </w:r>
+      <w:proofErr w:type="spellEnd"/>
+      <w:r>
+        <w:rPr>
+          <w:rFonts w:asciiTheme="majorHAnsi" w:eastAsiaTheme="majorEastAsia" w:hAnsiTheme="majorHAnsi" w:cstheme="majorBidi"/>
+          <w:color w:val="2F5496" w:themeColor="accent1" w:themeShade="BF"/>
+          <w:sz w:val="32"/>
+          <w:szCs w:val="26"/>
+        </w:rPr>
+        <w:t xml:space="preserve"> Relation Diagram</w:t>
       </w:r>
       <w:bookmarkEnd w:id="7"/>
     </w:p>
@@ -5854,6 +5917,65 @@
       <w:pPr>
         <w:pStyle w:val="Paragrafoelenco"/>
       </w:pPr>
+      <w:r>
+        <w:rPr>
+          <w:noProof/>
+          <w:sz w:val="28"/>
+          <w:szCs w:val="28"/>
+        </w:rPr>
+        <w:drawing>
+          <wp:anchor distT="0" distB="0" distL="114300" distR="114300" simplePos="0" relativeHeight="251709440" behindDoc="0" locked="0" layoutInCell="1" allowOverlap="1" wp14:anchorId="486F7E87" wp14:editId="26C08890">
+            <wp:simplePos x="0" y="0"/>
+            <wp:positionH relativeFrom="margin">
+              <wp:align>right</wp:align>
+            </wp:positionH>
+            <wp:positionV relativeFrom="paragraph">
+              <wp:posOffset>211484</wp:posOffset>
+            </wp:positionV>
+            <wp:extent cx="6120130" cy="5261610"/>
+            <wp:effectExtent l="0" t="0" r="0" b="0"/>
+            <wp:wrapSquare wrapText="bothSides"/>
+            <wp:docPr id="5" name="Immagine 5"/>
+            <wp:cNvGraphicFramePr>
+              <a:graphicFrameLocks xmlns:a="http://schemas.openxmlformats.org/drawingml/2006/main" noChangeAspect="1"/>
+            </wp:cNvGraphicFramePr>
+            <a:graphic xmlns:a="http://schemas.openxmlformats.org/drawingml/2006/main">
+              <a:graphicData uri="http://schemas.openxmlformats.org/drawingml/2006/picture">
+                <pic:pic xmlns:pic="http://schemas.openxmlformats.org/drawingml/2006/picture">
+                  <pic:nvPicPr>
+                    <pic:cNvPr id="5" name="Immagine 5"/>
+                    <pic:cNvPicPr/>
+                  </pic:nvPicPr>
+                  <pic:blipFill>
+                    <a:blip r:embed="rId15">
+                      <a:extLst>
+                        <a:ext uri="{28A0092B-C50C-407E-A947-70E740481C1C}">
+                          <a14:useLocalDpi xmlns:a14="http://schemas.microsoft.com/office/drawing/2010/main" val="0"/>
+                        </a:ext>
+                      </a:extLst>
+                    </a:blip>
+                    <a:stretch>
+                      <a:fillRect/>
+                    </a:stretch>
+                  </pic:blipFill>
+                  <pic:spPr>
+                    <a:xfrm>
+                      <a:off x="0" y="0"/>
+                      <a:ext cx="6120130" cy="5261610"/>
+                    </a:xfrm>
+                    <a:prstGeom prst="rect">
+                      <a:avLst/>
+                    </a:prstGeom>
+                  </pic:spPr>
+                </pic:pic>
+              </a:graphicData>
+            </a:graphic>
+            <wp14:sizeRelH relativeFrom="margin">
+              <wp14:pctWidth>0</wp14:pctWidth>
+            </wp14:sizeRelH>
+          </wp:anchor>
+        </w:drawing>
+      </w:r>
       <w:r>
         <w:rPr>
           <w:noProof/>
@@ -5900,16 +6022,6 @@
                       </wps:spPr>
                       <wps:txbx>
                         <w:txbxContent>
-                          <w:p>
-                            <w:pPr>
-                              <w:rPr>
-                                <w:lang w:val="it-IT"/>
-                              </w:rPr>
-                            </w:pPr>
-                            <w:r>
-                              <w:t>0..*</w:t>
-                            </w:r>
-                          </w:p>
                           <w:p/>
                         </w:txbxContent>
                       </wps:txbx>
@@ -5937,16 +6049,6 @@
               <v:shape id="Casella di testo 2" o:spid="_x0000_s1026" type="#_x0000_t202" style="position:absolute;left:0;text-align:left;margin-left:74.7pt;margin-top:12pt;width:185.9pt;height:16.7pt;z-index:251689984;visibility:visible;mso-wrap-style:square;mso-width-percent:400;mso-height-percent:0;mso-wrap-distance-left:9pt;mso-wrap-distance-top:3.6pt;mso-wrap-distance-right:9pt;mso-wrap-distance-bottom:3.6pt;mso-position-horizontal:absolute;mso-position-horizontal-relative:text;mso-position-vertical:absolute;mso-position-vertical-relative:text;mso-width-percent:400;mso-height-percent:0;mso-width-relative:margin;mso-height-relative:margin;v-text-anchor:top" o:gfxdata="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" filled="f" stroked="f">
                 <v:textbox inset="0,0,0,0">
                   <w:txbxContent>
-                    <w:p>
-                      <w:pPr>
-                        <w:rPr>
-                          <w:lang w:val="it-IT"/>
-                        </w:rPr>
-                      </w:pPr>
-                      <w:r>
-                        <w:t>0..*</w:t>
-                      </w:r>
-                    </w:p>
                     <w:p/>
                   </w:txbxContent>
                 </v:textbox>
@@ -5965,269 +6067,28 @@
     <w:p>
       <w:pPr>
         <w:pStyle w:val="Paragrafoelenco"/>
-      </w:pPr>
-      <w:r>
-        <w:rPr>
-          <w:noProof/>
-          <w:bdr w:val="none" w:sz="0" w:space="0" w:color="auto"/>
-        </w:rPr>
-        <mc:AlternateContent>
-          <mc:Choice Requires="wps">
-            <w:drawing>
-              <wp:anchor distT="0" distB="0" distL="114300" distR="114300" simplePos="0" relativeHeight="251687936" behindDoc="0" locked="0" layoutInCell="1" allowOverlap="1" wp14:anchorId="7E215DC4" wp14:editId="16C69D29">
-                <wp:simplePos x="0" y="0"/>
-                <wp:positionH relativeFrom="column">
-                  <wp:posOffset>513287</wp:posOffset>
-                </wp:positionH>
-                <wp:positionV relativeFrom="paragraph">
-                  <wp:posOffset>89062</wp:posOffset>
-                </wp:positionV>
-                <wp:extent cx="0" cy="308345"/>
-                <wp:effectExtent l="76200" t="0" r="57150" b="53975"/>
-                <wp:wrapNone/>
-                <wp:docPr id="15" name="Connettore 2 15"/>
-                <wp:cNvGraphicFramePr/>
-                <a:graphic xmlns:a="http://schemas.openxmlformats.org/drawingml/2006/main">
-                  <a:graphicData uri="http://schemas.microsoft.com/office/word/2010/wordprocessingShape">
-                    <wps:wsp>
-                      <wps:cNvCnPr/>
-                      <wps:spPr>
-                        <a:xfrm>
-                          <a:off x="0" y="0"/>
-                          <a:ext cx="0" cy="308345"/>
-                        </a:xfrm>
-                        <a:prstGeom prst="straightConnector1">
-                          <a:avLst/>
-                        </a:prstGeom>
-                        <a:ln>
-                          <a:tailEnd type="triangle"/>
-                        </a:ln>
-                      </wps:spPr>
-                      <wps:style>
-                        <a:lnRef idx="1">
-                          <a:schemeClr val="accent1"/>
-                        </a:lnRef>
-                        <a:fillRef idx="0">
-                          <a:schemeClr val="accent1"/>
-                        </a:fillRef>
-                        <a:effectRef idx="0">
-                          <a:schemeClr val="accent1"/>
-                        </a:effectRef>
-                        <a:fontRef idx="minor">
-                          <a:schemeClr val="tx1"/>
-                        </a:fontRef>
-                      </wps:style>
-                      <wps:bodyPr/>
-                    </wps:wsp>
-                  </a:graphicData>
-                </a:graphic>
-              </wp:anchor>
-            </w:drawing>
-          </mc:Choice>
-          <mc:Fallback>
-            <w:pict>
-              <v:shapetype w14:anchorId="087E8FC5" id="_x0000_t32" coordsize="21600,21600" o:spt="32" o:oned="t" path="m,l21600,21600e" filled="f">
-                <v:path arrowok="t" fillok="f" o:connecttype="none"/>
-                <o:lock v:ext="edit" shapetype="t"/>
-              </v:shapetype>
-              <v:shape id="Connettore 2 15" o:spid="_x0000_s1026" type="#_x0000_t32" style="position:absolute;margin-left:40.4pt;margin-top:7pt;width:0;height:24.3pt;z-index:251687936;visibility:visible;mso-wrap-style:square;mso-wrap-distance-left:9pt;mso-wrap-distance-top:0;mso-wrap-distance-right:9pt;mso-wrap-distance-bottom:0;mso-position-horizontal:absolute;mso-position-horizontal-relative:text;mso-position-vertical:absolute;mso-position-vertical-relative:text" o:gfxdata="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" strokecolor="#4472c4 [3204]" strokeweight=".5pt">
-                <v:stroke endarrow="block" joinstyle="miter"/>
-              </v:shape>
-            </w:pict>
-          </mc:Fallback>
-        </mc:AlternateContent>
-      </w:r>
-      <w:r>
-        <w:rPr>
-          <w:noProof/>
-          <w:bdr w:val="none" w:sz="0" w:space="0" w:color="auto"/>
-        </w:rPr>
-        <mc:AlternateContent>
-          <mc:Choice Requires="wps">
-            <w:drawing>
-              <wp:anchor distT="0" distB="0" distL="114300" distR="114300" simplePos="0" relativeHeight="251686912" behindDoc="0" locked="0" layoutInCell="1" allowOverlap="1" wp14:anchorId="0B1FF62B" wp14:editId="47035B90">
-                <wp:simplePos x="0" y="0"/>
-                <wp:positionH relativeFrom="column">
-                  <wp:posOffset>492022</wp:posOffset>
-                </wp:positionH>
-                <wp:positionV relativeFrom="paragraph">
-                  <wp:posOffset>57165</wp:posOffset>
-                </wp:positionV>
-                <wp:extent cx="903767" cy="0"/>
-                <wp:effectExtent l="0" t="0" r="0" b="0"/>
-                <wp:wrapNone/>
-                <wp:docPr id="9" name="Connettore diritto 9"/>
-                <wp:cNvGraphicFramePr/>
-                <a:graphic xmlns:a="http://schemas.openxmlformats.org/drawingml/2006/main">
-                  <a:graphicData uri="http://schemas.microsoft.com/office/word/2010/wordprocessingShape">
-                    <wps:wsp>
-                      <wps:cNvCnPr/>
-                      <wps:spPr>
-                        <a:xfrm flipH="1">
-                          <a:off x="0" y="0"/>
-                          <a:ext cx="903767" cy="0"/>
-                        </a:xfrm>
-                        <a:prstGeom prst="line">
-                          <a:avLst/>
-                        </a:prstGeom>
-                      </wps:spPr>
-                      <wps:style>
-                        <a:lnRef idx="1">
-                          <a:schemeClr val="accent1"/>
-                        </a:lnRef>
-                        <a:fillRef idx="0">
-                          <a:schemeClr val="accent1"/>
-                        </a:fillRef>
-                        <a:effectRef idx="0">
-                          <a:schemeClr val="accent1"/>
-                        </a:effectRef>
-                        <a:fontRef idx="minor">
-                          <a:schemeClr val="tx1"/>
-                        </a:fontRef>
-                      </wps:style>
-                      <wps:bodyPr/>
-                    </wps:wsp>
-                  </a:graphicData>
-                </a:graphic>
-              </wp:anchor>
-            </w:drawing>
-          </mc:Choice>
-          <mc:Fallback>
-            <w:pict>
-              <v:line w14:anchorId="3B31941B" id="Connettore diritto 9" o:spid="_x0000_s1026" style="position:absolute;flip:x;z-index:251686912;visibility:visible;mso-wrap-style:square;mso-wrap-distance-left:9pt;mso-wrap-distance-top:0;mso-wrap-distance-right:9pt;mso-wrap-distance-bottom:0;mso-position-horizontal:absolute;mso-position-horizontal-relative:text;mso-position-vertical:absolute;mso-position-vertical-relative:text" from="38.75pt,4.5pt" to="109.9pt,4.5pt" o:gfxdata="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" strokecolor="#4472c4 [3204]" strokeweight=".5pt">
-                <v:stroke joinstyle="miter"/>
-              </v:line>
-            </w:pict>
-          </mc:Fallback>
-        </mc:AlternateContent>
-      </w:r>
-      <w:r>
-        <w:rPr>
-          <w:noProof/>
-          <w:bdr w:val="none" w:sz="0" w:space="0" w:color="auto"/>
-        </w:rPr>
-        <mc:AlternateContent>
-          <mc:Choice Requires="wps">
-            <w:drawing>
-              <wp:anchor distT="0" distB="0" distL="114300" distR="114300" simplePos="0" relativeHeight="251685888" behindDoc="0" locked="0" layoutInCell="1" allowOverlap="1" wp14:anchorId="14401337" wp14:editId="6D7041E0">
-                <wp:simplePos x="0" y="0"/>
-                <wp:positionH relativeFrom="column">
-                  <wp:posOffset>1395789</wp:posOffset>
-                </wp:positionH>
-                <wp:positionV relativeFrom="paragraph">
-                  <wp:posOffset>14635</wp:posOffset>
-                </wp:positionV>
-                <wp:extent cx="10633" cy="361507"/>
-                <wp:effectExtent l="0" t="0" r="27940" b="19685"/>
-                <wp:wrapNone/>
-                <wp:docPr id="6" name="Connettore diritto 6"/>
-                <wp:cNvGraphicFramePr/>
-                <a:graphic xmlns:a="http://schemas.openxmlformats.org/drawingml/2006/main">
-                  <a:graphicData uri="http://schemas.microsoft.com/office/word/2010/wordprocessingShape">
-                    <wps:wsp>
-                      <wps:cNvCnPr/>
-                      <wps:spPr>
-                        <a:xfrm flipV="1">
-                          <a:off x="0" y="0"/>
-                          <a:ext cx="10633" cy="361507"/>
-                        </a:xfrm>
-                        <a:prstGeom prst="line">
-                          <a:avLst/>
-                        </a:prstGeom>
-                      </wps:spPr>
-                      <wps:style>
-                        <a:lnRef idx="1">
-                          <a:schemeClr val="accent1"/>
-                        </a:lnRef>
-                        <a:fillRef idx="0">
-                          <a:schemeClr val="accent1"/>
-                        </a:fillRef>
-                        <a:effectRef idx="0">
-                          <a:schemeClr val="accent1"/>
-                        </a:effectRef>
-                        <a:fontRef idx="minor">
-                          <a:schemeClr val="tx1"/>
-                        </a:fontRef>
-                      </wps:style>
-                      <wps:bodyPr/>
-                    </wps:wsp>
-                  </a:graphicData>
-                </a:graphic>
-              </wp:anchor>
-            </w:drawing>
-          </mc:Choice>
-          <mc:Fallback>
-            <w:pict>
-              <v:line w14:anchorId="7E197DF5" id="Connettore diritto 6" o:spid="_x0000_s1026" style="position:absolute;flip:y;z-index:251685888;visibility:visible;mso-wrap-style:square;mso-wrap-distance-left:9pt;mso-wrap-distance-top:0;mso-wrap-distance-right:9pt;mso-wrap-distance-bottom:0;mso-position-horizontal:absolute;mso-position-horizontal-relative:text;mso-position-vertical:absolute;mso-position-vertical-relative:text" from="109.9pt,1.15pt" to="110.75pt,29.6pt" o:gfxdata="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" strokecolor="#4472c4 [3204]" strokeweight=".5pt">
-                <v:stroke joinstyle="miter"/>
-              </v:line>
-            </w:pict>
-          </mc:Fallback>
-        </mc:AlternateContent>
-      </w:r>
+        <w:rPr>
+          <w:sz w:val="28"/>
+          <w:szCs w:val="28"/>
+        </w:rPr>
+      </w:pPr>
     </w:p>
     <w:p>
       <w:pPr>
         <w:pStyle w:val="Paragrafoelenco"/>
-      </w:pPr>
-      <w:r>
-        <w:rPr>
-          <w:noProof/>
-        </w:rPr>
-        <w:drawing>
-          <wp:anchor distT="0" distB="0" distL="114300" distR="114300" simplePos="0" relativeHeight="251682816" behindDoc="0" locked="0" layoutInCell="1" allowOverlap="1" wp14:anchorId="76E817F4" wp14:editId="32D77956">
-            <wp:simplePos x="0" y="0"/>
-            <wp:positionH relativeFrom="column">
-              <wp:posOffset>219842</wp:posOffset>
-            </wp:positionH>
-            <wp:positionV relativeFrom="paragraph">
-              <wp:posOffset>201570</wp:posOffset>
-            </wp:positionV>
-            <wp:extent cx="6120130" cy="524510"/>
-            <wp:effectExtent l="0" t="0" r="0" b="8890"/>
-            <wp:wrapSquare wrapText="bothSides"/>
-            <wp:docPr id="12" name="Immagine 12"/>
-            <wp:cNvGraphicFramePr>
-              <a:graphicFrameLocks xmlns:a="http://schemas.openxmlformats.org/drawingml/2006/main" noChangeAspect="1"/>
-            </wp:cNvGraphicFramePr>
-            <a:graphic xmlns:a="http://schemas.openxmlformats.org/drawingml/2006/main">
-              <a:graphicData uri="http://schemas.openxmlformats.org/drawingml/2006/picture">
-                <pic:pic xmlns:pic="http://schemas.openxmlformats.org/drawingml/2006/picture">
-                  <pic:nvPicPr>
-                    <pic:cNvPr id="1" name=""/>
-                    <pic:cNvPicPr/>
-                  </pic:nvPicPr>
-                  <pic:blipFill>
-                    <a:blip r:embed="rId15">
-                      <a:extLst>
-                        <a:ext uri="{28A0092B-C50C-407E-A947-70E740481C1C}">
-                          <a14:useLocalDpi xmlns:a14="http://schemas.microsoft.com/office/drawing/2010/main" val="0"/>
-                        </a:ext>
-                      </a:extLst>
-                    </a:blip>
-                    <a:stretch>
-                      <a:fillRect/>
-                    </a:stretch>
-                  </pic:blipFill>
-                  <pic:spPr>
-                    <a:xfrm>
-                      <a:off x="0" y="0"/>
-                      <a:ext cx="6120130" cy="524510"/>
-                    </a:xfrm>
-                    <a:prstGeom prst="rect">
-                      <a:avLst/>
-                    </a:prstGeom>
-                  </pic:spPr>
-                </pic:pic>
-              </a:graphicData>
-            </a:graphic>
-          </wp:anchor>
-        </w:drawing>
-      </w:r>
+        <w:rPr>
+          <w:sz w:val="28"/>
+          <w:szCs w:val="28"/>
+        </w:rPr>
+      </w:pPr>
     </w:p>
     <w:p>
       <w:pPr>
         <w:pStyle w:val="Paragrafoelenco"/>
+        <w:rPr>
+          <w:sz w:val="28"/>
+          <w:szCs w:val="28"/>
+        </w:rPr>
       </w:pPr>
     </w:p>
     <w:p>
@@ -6241,6 +6102,33 @@
     </w:p>
     <w:p>
       <w:pPr>
+        <w:pStyle w:val="Paragrafoelenco"/>
+        <w:rPr>
+          <w:sz w:val="28"/>
+          <w:szCs w:val="28"/>
+        </w:rPr>
+      </w:pPr>
+    </w:p>
+    <w:p>
+      <w:pPr>
+        <w:pStyle w:val="Paragrafoelenco"/>
+        <w:rPr>
+          <w:sz w:val="28"/>
+          <w:szCs w:val="28"/>
+        </w:rPr>
+      </w:pPr>
+    </w:p>
+    <w:p>
+      <w:pPr>
+        <w:pStyle w:val="Paragrafoelenco"/>
+        <w:rPr>
+          <w:sz w:val="28"/>
+          <w:szCs w:val="28"/>
+        </w:rPr>
+      </w:pPr>
+    </w:p>
+    <w:p>
+      <w:pPr>
         <w:jc w:val="both"/>
         <w:rPr>
           <w:sz w:val="28"/>
@@ -6303,210 +6191,63 @@
     </w:p>
     <w:p>
       <w:pPr>
-        <w:jc w:val="both"/>
-        <w:rPr>
-          <w:sz w:val="28"/>
-          <w:szCs w:val="28"/>
-          <w:lang w:val="it-IT"/>
-        </w:rPr>
-      </w:pPr>
-      <w:r>
-        <w:rPr>
-          <w:sz w:val="28"/>
-          <w:szCs w:val="28"/>
-          <w:lang w:val="it-IT"/>
-        </w:rPr>
-        <w:t xml:space="preserve">//chiedere a </w:t>
-      </w:r>
-      <w:proofErr w:type="spellStart"/>
-      <w:r>
-        <w:rPr>
-          <w:sz w:val="28"/>
-          <w:szCs w:val="28"/>
-          <w:lang w:val="it-IT"/>
-        </w:rPr>
-        <w:t>Ducange</w:t>
-      </w:r>
-      <w:proofErr w:type="spellEnd"/>
-      <w:r>
-        <w:rPr>
-          <w:sz w:val="28"/>
-          <w:szCs w:val="28"/>
-          <w:lang w:val="it-IT"/>
-        </w:rPr>
-        <w:t xml:space="preserve"> come r</w:t>
-      </w:r>
-      <w:r>
-        <w:rPr>
-          <w:sz w:val="28"/>
-          <w:szCs w:val="28"/>
-          <w:lang w:val="it-IT"/>
-        </w:rPr>
-        <w:t>appresentare la relazione follow Utenti-Utenti</w:t>
-      </w:r>
-    </w:p>
-    <w:p>
-      <w:pPr>
         <w:pStyle w:val="Titolo1"/>
-        <w:rPr>
-          <w:lang w:val="it-IT"/>
-        </w:rPr>
       </w:pPr>
     </w:p>
     <w:p>
       <w:pPr>
         <w:pStyle w:val="Titolo1"/>
-        <w:rPr>
-          <w:lang w:val="it-IT"/>
-        </w:rPr>
       </w:pPr>
     </w:p>
     <w:p>
       <w:pPr>
         <w:pStyle w:val="Titolo1"/>
-        <w:rPr>
-          <w:lang w:val="it-IT"/>
-        </w:rPr>
       </w:pPr>
     </w:p>
     <w:p>
       <w:pPr>
         <w:pStyle w:val="Titolo1"/>
-        <w:rPr>
-          <w:lang w:val="it-IT"/>
-        </w:rPr>
       </w:pPr>
     </w:p>
     <w:p>
       <w:pPr>
         <w:pStyle w:val="Titolo1"/>
-        <w:rPr>
-          <w:lang w:val="it-IT"/>
-        </w:rPr>
       </w:pPr>
     </w:p>
     <w:p>
       <w:pPr>
         <w:pStyle w:val="Titolo1"/>
-        <w:rPr>
-          <w:lang w:val="it-IT"/>
-        </w:rPr>
       </w:pPr>
     </w:p>
     <w:p>
       <w:pPr>
         <w:pStyle w:val="Titolo1"/>
-        <w:rPr>
-          <w:lang w:val="it-IT"/>
-        </w:rPr>
       </w:pPr>
     </w:p>
     <w:p>
       <w:pPr>
         <w:pStyle w:val="Titolo1"/>
-        <w:rPr>
-          <w:lang w:val="it-IT"/>
-        </w:rPr>
-      </w:pPr>
-    </w:p>
-    <w:p>
-      <w:pPr>
-        <w:rPr>
-          <w:lang w:val="it-IT"/>
-        </w:rPr>
-      </w:pPr>
-    </w:p>
-    <w:p>
-      <w:pPr>
-        <w:rPr>
-          <w:lang w:val="it-IT"/>
-        </w:rPr>
-      </w:pPr>
-    </w:p>
-    <w:p>
-      <w:pPr>
-        <w:rPr>
-          <w:lang w:val="it-IT"/>
-        </w:rPr>
-      </w:pPr>
-    </w:p>
-    <w:p>
-      <w:pPr>
-        <w:rPr>
-          <w:lang w:val="it-IT"/>
-        </w:rPr>
-      </w:pPr>
-    </w:p>
-    <w:p>
-      <w:pPr>
-        <w:rPr>
-          <w:lang w:val="it-IT"/>
-        </w:rPr>
-      </w:pPr>
-    </w:p>
-    <w:p>
-      <w:pPr>
-        <w:rPr>
-          <w:lang w:val="it-IT"/>
-        </w:rPr>
-      </w:pPr>
-    </w:p>
-    <w:p>
-      <w:pPr>
-        <w:rPr>
-          <w:lang w:val="it-IT"/>
-        </w:rPr>
-      </w:pPr>
-    </w:p>
-    <w:p>
-      <w:pPr>
-        <w:rPr>
-          <w:lang w:val="it-IT"/>
-        </w:rPr>
-      </w:pPr>
-    </w:p>
-    <w:p>
-      <w:pPr>
-        <w:rPr>
-          <w:lang w:val="it-IT"/>
-        </w:rPr>
-      </w:pPr>
-    </w:p>
-    <w:p>
-      <w:pPr>
-        <w:rPr>
-          <w:lang w:val="it-IT"/>
-        </w:rPr>
-      </w:pPr>
-    </w:p>
-    <w:p>
-      <w:pPr>
-        <w:rPr>
-          <w:lang w:val="it-IT"/>
-        </w:rPr>
-      </w:pPr>
-    </w:p>
-    <w:p>
-      <w:pPr>
-        <w:rPr>
-          <w:lang w:val="it-IT"/>
-        </w:rPr>
-      </w:pPr>
-    </w:p>
-    <w:p>
-      <w:pPr>
-        <w:rPr>
-          <w:lang w:val="it-IT"/>
-        </w:rPr>
-      </w:pPr>
-    </w:p>
+      </w:pPr>
+    </w:p>
+    <w:p/>
+    <w:p/>
+    <w:p/>
+    <w:p/>
+    <w:p/>
+    <w:p/>
+    <w:p/>
+    <w:p/>
+    <w:p/>
+    <w:p/>
+    <w:p/>
+    <w:p/>
+    <w:p/>
     <w:p>
       <w:pPr>
         <w:pStyle w:val="Titolo1"/>
       </w:pPr>
       <w:bookmarkStart w:id="8" w:name="_Toc58866636"/>
       <w:r>
-        <w:lastRenderedPageBreak/>
         <w:t>4.Queries and Database Structure</w:t>
       </w:r>
       <w:bookmarkEnd w:id="8"/>
@@ -6921,6 +6662,7 @@
           <w:szCs w:val="28"/>
           <w:lang w:val="en-US"/>
         </w:rPr>
+        <w:lastRenderedPageBreak/>
         <w:t xml:space="preserve">Analytics: evolution on time of # of users/logins per day </w:t>
       </w:r>
       <w:r>
@@ -7312,7 +7054,6 @@
           <w:sz w:val="28"/>
           <w:szCs w:val="28"/>
         </w:rPr>
-        <w:lastRenderedPageBreak/>
         <w:drawing>
           <wp:anchor distT="0" distB="0" distL="114300" distR="114300" simplePos="0" relativeHeight="251684864" behindDoc="0" locked="0" layoutInCell="1" allowOverlap="1" wp14:anchorId="10B61D70" wp14:editId="6324EF40">
             <wp:simplePos x="0" y="0"/>
@@ -10475,6 +10216,7 @@
   <w:style w:type="character" w:default="1" w:styleId="Carpredefinitoparagrafo">
     <w:name w:val="Default Paragraph Font"/>
     <w:uiPriority w:val="1"/>
+    <w:semiHidden/>
     <w:unhideWhenUsed/>
   </w:style>
   <w:style w:type="table" w:default="1" w:styleId="Tabellanormale">

</xml_diff>

<commit_message>
Changed uml entity diagram with a forgotten relationship. Documented the entire analysis stage. Created a desirable structure for documentation
</commit_message>
<xml_diff>
--- a/Documentation/PokeMongo Documentation.docx
+++ b/Documentation/PokeMongo Documentation.docx
@@ -7479,7 +7479,11 @@
         <w:t>4.4.3 Usage Statistics</w:t>
       </w:r>
     </w:p>
-    <w:p/>
+    <w:p>
+      <w:r>
+        <w:t>4.4.4 Dynamic Catch Rate</w:t>
+      </w:r>
+    </w:p>
     <w:p>
       <w:pPr>
         <w:pStyle w:val="Titolo1"/>

</xml_diff>

<commit_message>
Changed doc after meeting
</commit_message>
<xml_diff>
--- a/Documentation/PokeMongo Documentation.docx
+++ b/Documentation/PokeMongo Documentation.docx
@@ -313,7 +313,7 @@
           <w:r>
             <w:fldChar w:fldCharType="separate"/>
           </w:r>
-          <w:hyperlink w:anchor="_Toc58866628" w:history="1">
+          <w:hyperlink w:anchor="_Toc58939543" w:history="1">
             <w:r>
               <w:rPr>
                 <w:rStyle w:val="Collegamentoipertestuale"/>
@@ -360,7 +360,7 @@
                 <w:noProof/>
                 <w:webHidden/>
               </w:rPr>
-              <w:instrText xml:space="preserve"> PAGEREF _Toc58866628 \h </w:instrText>
+              <w:instrText xml:space="preserve"> PAGEREF _Toc58939543 \h </w:instrText>
             </w:r>
             <w:r>
               <w:rPr>
@@ -407,7 +407,7 @@
               <w:lang w:val="it-IT" w:eastAsia="it-IT"/>
             </w:rPr>
           </w:pPr>
-          <w:hyperlink w:anchor="_Toc58866629" w:history="1">
+          <w:hyperlink w:anchor="_Toc58939544" w:history="1">
             <w:r>
               <w:rPr>
                 <w:rStyle w:val="Collegamentoipertestuale"/>
@@ -452,7 +452,7 @@
                 <w:noProof/>
                 <w:webHidden/>
               </w:rPr>
-              <w:instrText xml:space="preserve"> PAGEREF _Toc58866629 \h </w:instrText>
+              <w:instrText xml:space="preserve"> PAGEREF _Toc58939544 \h </w:instrText>
             </w:r>
             <w:r>
               <w:rPr>
@@ -498,7 +498,7 @@
               <w:lang w:val="it-IT" w:eastAsia="it-IT"/>
             </w:rPr>
           </w:pPr>
-          <w:hyperlink w:anchor="_Toc58866630" w:history="1">
+          <w:hyperlink w:anchor="_Toc58939545" w:history="1">
             <w:r>
               <w:rPr>
                 <w:rStyle w:val="Collegamentoipertestuale"/>
@@ -525,7 +525,7 @@
                 <w:noProof/>
                 <w:webHidden/>
               </w:rPr>
-              <w:instrText xml:space="preserve"> PAGEREF _Toc58866630 \h </w:instrText>
+              <w:instrText xml:space="preserve"> PAGEREF _Toc58939545 \h </w:instrText>
             </w:r>
             <w:r>
               <w:rPr>
@@ -571,7 +571,7 @@
               <w:lang w:val="it-IT" w:eastAsia="it-IT"/>
             </w:rPr>
           </w:pPr>
-          <w:hyperlink w:anchor="_Toc58866631" w:history="1">
+          <w:hyperlink w:anchor="_Toc58939546" w:history="1">
             <w:r>
               <w:rPr>
                 <w:rStyle w:val="Collegamentoipertestuale"/>
@@ -598,7 +598,7 @@
                 <w:noProof/>
                 <w:webHidden/>
               </w:rPr>
-              <w:instrText xml:space="preserve"> PAGEREF _Toc58866631 \h </w:instrText>
+              <w:instrText xml:space="preserve"> PAGEREF _Toc58939546 \h </w:instrText>
             </w:r>
             <w:r>
               <w:rPr>
@@ -644,7 +644,7 @@
               <w:lang w:val="it-IT" w:eastAsia="it-IT"/>
             </w:rPr>
           </w:pPr>
-          <w:hyperlink w:anchor="_Toc58866632" w:history="1">
+          <w:hyperlink w:anchor="_Toc58939547" w:history="1">
             <w:r>
               <w:rPr>
                 <w:rStyle w:val="Collegamentoipertestuale"/>
@@ -672,7 +672,80 @@
                 <w:noProof/>
                 <w:webHidden/>
               </w:rPr>
-              <w:instrText xml:space="preserve"> PAGEREF _Toc58866632 \h </w:instrText>
+              <w:instrText xml:space="preserve"> PAGEREF _Toc58939547 \h </w:instrText>
+            </w:r>
+            <w:r>
+              <w:rPr>
+                <w:noProof/>
+                <w:webHidden/>
+              </w:rPr>
+            </w:r>
+            <w:r>
+              <w:rPr>
+                <w:noProof/>
+                <w:webHidden/>
+              </w:rPr>
+              <w:fldChar w:fldCharType="separate"/>
+            </w:r>
+            <w:r>
+              <w:rPr>
+                <w:noProof/>
+                <w:webHidden/>
+              </w:rPr>
+              <w:t>6</w:t>
+            </w:r>
+            <w:r>
+              <w:rPr>
+                <w:noProof/>
+                <w:webHidden/>
+              </w:rPr>
+              <w:fldChar w:fldCharType="end"/>
+            </w:r>
+          </w:hyperlink>
+        </w:p>
+        <w:p>
+          <w:pPr>
+            <w:pStyle w:val="Sommario2"/>
+            <w:tabs>
+              <w:tab w:val="right" w:leader="dot" w:pos="9628"/>
+            </w:tabs>
+            <w:rPr>
+              <w:rFonts w:asciiTheme="minorHAnsi" w:eastAsiaTheme="minorEastAsia" w:hAnsiTheme="minorHAnsi" w:cstheme="minorBidi"/>
+              <w:noProof/>
+              <w:sz w:val="22"/>
+              <w:szCs w:val="22"/>
+              <w:bdr w:val="none" w:sz="0" w:space="0" w:color="auto"/>
+              <w:lang w:val="it-IT" w:eastAsia="it-IT"/>
+            </w:rPr>
+          </w:pPr>
+          <w:hyperlink w:anchor="_Toc58939548" w:history="1">
+            <w:r>
+              <w:rPr>
+                <w:rStyle w:val="Collegamentoipertestuale"/>
+                <w:noProof/>
+              </w:rPr>
+              <w:t>2.2 Non-functional requirements</w:t>
+            </w:r>
+            <w:r>
+              <w:rPr>
+                <w:noProof/>
+                <w:webHidden/>
+              </w:rPr>
+              <w:tab/>
+            </w:r>
+            <w:r>
+              <w:rPr>
+                <w:noProof/>
+                <w:webHidden/>
+              </w:rPr>
+              <w:fldChar w:fldCharType="begin"/>
+            </w:r>
+            <w:r>
+              <w:rPr>
+                <w:noProof/>
+                <w:webHidden/>
+              </w:rPr>
+              <w:instrText xml:space="preserve"> PAGEREF _Toc58939548 \h </w:instrText>
             </w:r>
             <w:r>
               <w:rPr>
@@ -718,80 +791,7 @@
               <w:lang w:val="it-IT" w:eastAsia="it-IT"/>
             </w:rPr>
           </w:pPr>
-          <w:hyperlink w:anchor="_Toc58866633" w:history="1">
-            <w:r>
-              <w:rPr>
-                <w:rStyle w:val="Collegamentoipertestuale"/>
-                <w:noProof/>
-              </w:rPr>
-              <w:t>2.2 Non-functional requirements</w:t>
-            </w:r>
-            <w:r>
-              <w:rPr>
-                <w:noProof/>
-                <w:webHidden/>
-              </w:rPr>
-              <w:tab/>
-            </w:r>
-            <w:r>
-              <w:rPr>
-                <w:noProof/>
-                <w:webHidden/>
-              </w:rPr>
-              <w:fldChar w:fldCharType="begin"/>
-            </w:r>
-            <w:r>
-              <w:rPr>
-                <w:noProof/>
-                <w:webHidden/>
-              </w:rPr>
-              <w:instrText xml:space="preserve"> PAGEREF _Toc58866633 \h </w:instrText>
-            </w:r>
-            <w:r>
-              <w:rPr>
-                <w:noProof/>
-                <w:webHidden/>
-              </w:rPr>
-            </w:r>
-            <w:r>
-              <w:rPr>
-                <w:noProof/>
-                <w:webHidden/>
-              </w:rPr>
-              <w:fldChar w:fldCharType="separate"/>
-            </w:r>
-            <w:r>
-              <w:rPr>
-                <w:noProof/>
-                <w:webHidden/>
-              </w:rPr>
-              <w:t>8</w:t>
-            </w:r>
-            <w:r>
-              <w:rPr>
-                <w:noProof/>
-                <w:webHidden/>
-              </w:rPr>
-              <w:fldChar w:fldCharType="end"/>
-            </w:r>
-          </w:hyperlink>
-        </w:p>
-        <w:p>
-          <w:pPr>
-            <w:pStyle w:val="Sommario2"/>
-            <w:tabs>
-              <w:tab w:val="right" w:leader="dot" w:pos="9628"/>
-            </w:tabs>
-            <w:rPr>
-              <w:rFonts w:asciiTheme="minorHAnsi" w:eastAsiaTheme="minorEastAsia" w:hAnsiTheme="minorHAnsi" w:cstheme="minorBidi"/>
-              <w:noProof/>
-              <w:sz w:val="22"/>
-              <w:szCs w:val="22"/>
-              <w:bdr w:val="none" w:sz="0" w:space="0" w:color="auto"/>
-              <w:lang w:val="it-IT" w:eastAsia="it-IT"/>
-            </w:rPr>
-          </w:pPr>
-          <w:hyperlink w:anchor="_Toc58866634" w:history="1">
+          <w:hyperlink w:anchor="_Toc58939549" w:history="1">
             <w:r>
               <w:rPr>
                 <w:rStyle w:val="Collegamentoipertestuale"/>
@@ -818,7 +818,7 @@
                 <w:noProof/>
                 <w:webHidden/>
               </w:rPr>
-              <w:instrText xml:space="preserve"> PAGEREF _Toc58866634 \h </w:instrText>
+              <w:instrText xml:space="preserve"> PAGEREF _Toc58939549 \h </w:instrText>
             </w:r>
             <w:r>
               <w:rPr>
@@ -838,7 +838,7 @@
                 <w:noProof/>
                 <w:webHidden/>
               </w:rPr>
-              <w:t>8</w:t>
+              <w:t>7</w:t>
             </w:r>
             <w:r>
               <w:rPr>
@@ -864,13 +864,13 @@
               <w:lang w:val="it-IT" w:eastAsia="it-IT"/>
             </w:rPr>
           </w:pPr>
-          <w:hyperlink w:anchor="_Toc58866635" w:history="1">
+          <w:hyperlink w:anchor="_Toc58939550" w:history="1">
             <w:r>
               <w:rPr>
                 <w:rStyle w:val="Collegamentoipertestuale"/>
                 <w:noProof/>
               </w:rPr>
-              <w:t>3.4Uml Relation Diagram</w:t>
+              <w:t>2.5 Main application queries</w:t>
             </w:r>
             <w:r>
               <w:rPr>
@@ -891,7 +891,7 @@
                 <w:noProof/>
                 <w:webHidden/>
               </w:rPr>
-              <w:instrText xml:space="preserve"> PAGEREF _Toc58866635 \h </w:instrText>
+              <w:instrText xml:space="preserve"> PAGEREF _Toc58939550 \h </w:instrText>
             </w:r>
             <w:r>
               <w:rPr>
@@ -937,13 +937,13 @@
               <w:lang w:val="it-IT" w:eastAsia="it-IT"/>
             </w:rPr>
           </w:pPr>
-          <w:hyperlink w:anchor="_Toc58866636" w:history="1">
+          <w:hyperlink w:anchor="_Toc58939551" w:history="1">
             <w:r>
               <w:rPr>
                 <w:rStyle w:val="Collegamentoipertestuale"/>
                 <w:noProof/>
               </w:rPr>
-              <w:t>4.Queries and Database Structure</w:t>
+              <w:t>3 Project Stage</w:t>
             </w:r>
             <w:r>
               <w:rPr>
@@ -964,153 +964,7 @@
                 <w:noProof/>
                 <w:webHidden/>
               </w:rPr>
-              <w:instrText xml:space="preserve"> PAGEREF _Toc58866636 \h </w:instrText>
-            </w:r>
-            <w:r>
-              <w:rPr>
-                <w:noProof/>
-                <w:webHidden/>
-              </w:rPr>
-            </w:r>
-            <w:r>
-              <w:rPr>
-                <w:noProof/>
-                <w:webHidden/>
-              </w:rPr>
-              <w:fldChar w:fldCharType="separate"/>
-            </w:r>
-            <w:r>
-              <w:rPr>
-                <w:noProof/>
-                <w:webHidden/>
-              </w:rPr>
-              <w:t>10</w:t>
-            </w:r>
-            <w:r>
-              <w:rPr>
-                <w:noProof/>
-                <w:webHidden/>
-              </w:rPr>
-              <w:fldChar w:fldCharType="end"/>
-            </w:r>
-          </w:hyperlink>
-        </w:p>
-        <w:p>
-          <w:pPr>
-            <w:pStyle w:val="Sommario2"/>
-            <w:tabs>
-              <w:tab w:val="right" w:leader="dot" w:pos="9628"/>
-            </w:tabs>
-            <w:rPr>
-              <w:rFonts w:asciiTheme="minorHAnsi" w:eastAsiaTheme="minorEastAsia" w:hAnsiTheme="minorHAnsi" w:cstheme="minorBidi"/>
-              <w:noProof/>
-              <w:sz w:val="22"/>
-              <w:szCs w:val="22"/>
-              <w:bdr w:val="none" w:sz="0" w:space="0" w:color="auto"/>
-              <w:lang w:val="it-IT" w:eastAsia="it-IT"/>
-            </w:rPr>
-          </w:pPr>
-          <w:hyperlink w:anchor="_Toc58866637" w:history="1">
-            <w:r>
-              <w:rPr>
-                <w:rStyle w:val="Collegamentoipertestuale"/>
-                <w:noProof/>
-              </w:rPr>
-              <w:t>4.1 Main DB queries</w:t>
-            </w:r>
-            <w:r>
-              <w:rPr>
-                <w:noProof/>
-                <w:webHidden/>
-              </w:rPr>
-              <w:tab/>
-            </w:r>
-            <w:r>
-              <w:rPr>
-                <w:noProof/>
-                <w:webHidden/>
-              </w:rPr>
-              <w:fldChar w:fldCharType="begin"/>
-            </w:r>
-            <w:r>
-              <w:rPr>
-                <w:noProof/>
-                <w:webHidden/>
-              </w:rPr>
-              <w:instrText xml:space="preserve"> PAGEREF _Toc58866637 \h </w:instrText>
-            </w:r>
-            <w:r>
-              <w:rPr>
-                <w:noProof/>
-                <w:webHidden/>
-              </w:rPr>
-            </w:r>
-            <w:r>
-              <w:rPr>
-                <w:noProof/>
-                <w:webHidden/>
-              </w:rPr>
-              <w:fldChar w:fldCharType="separate"/>
-            </w:r>
-            <w:r>
-              <w:rPr>
-                <w:noProof/>
-                <w:webHidden/>
-              </w:rPr>
-              <w:t>10</w:t>
-            </w:r>
-            <w:r>
-              <w:rPr>
-                <w:noProof/>
-                <w:webHidden/>
-              </w:rPr>
-              <w:fldChar w:fldCharType="end"/>
-            </w:r>
-          </w:hyperlink>
-        </w:p>
-        <w:p>
-          <w:pPr>
-            <w:pStyle w:val="Sommario2"/>
-            <w:tabs>
-              <w:tab w:val="right" w:leader="dot" w:pos="9628"/>
-            </w:tabs>
-            <w:rPr>
-              <w:rFonts w:asciiTheme="minorHAnsi" w:eastAsiaTheme="minorEastAsia" w:hAnsiTheme="minorHAnsi" w:cstheme="minorBidi"/>
-              <w:noProof/>
-              <w:sz w:val="22"/>
-              <w:szCs w:val="22"/>
-              <w:bdr w:val="none" w:sz="0" w:space="0" w:color="auto"/>
-              <w:lang w:val="it-IT" w:eastAsia="it-IT"/>
-            </w:rPr>
-          </w:pPr>
-          <w:hyperlink w:anchor="_Toc58866638" w:history="1">
-            <w:r>
-              <w:rPr>
-                <w:rStyle w:val="Collegamentoipertestuale"/>
-                <w:noProof/>
-              </w:rPr>
-              <w:t>4.2 Json collections</w:t>
-            </w:r>
-            <w:r>
-              <w:rPr>
-                <w:noProof/>
-                <w:webHidden/>
-              </w:rPr>
-              <w:tab/>
-            </w:r>
-            <w:r>
-              <w:rPr>
-                <w:noProof/>
-                <w:webHidden/>
-              </w:rPr>
-              <w:fldChar w:fldCharType="begin"/>
-            </w:r>
-            <w:r>
-              <w:rPr>
-                <w:noProof/>
-                <w:webHidden/>
-              </w:rPr>
-              <w:instrText xml:space="preserve"> PAGEREF _Toc58866638 \h </w:instrText>
+              <w:instrText xml:space="preserve"> PAGEREF _Toc58939551 \h </w:instrText>
             </w:r>
             <w:r>
               <w:rPr>
@@ -1156,13 +1010,13 @@
               <w:lang w:val="it-IT" w:eastAsia="it-IT"/>
             </w:rPr>
           </w:pPr>
-          <w:hyperlink w:anchor="_Toc58866639" w:history="1">
+          <w:hyperlink w:anchor="_Toc58939552" w:history="1">
             <w:r>
               <w:rPr>
                 <w:rStyle w:val="Collegamentoipertestuale"/>
                 <w:noProof/>
               </w:rPr>
-              <w:t>5 Graph db</w:t>
+              <w:t>4 Implementation Stage</w:t>
             </w:r>
             <w:r>
               <w:rPr>
@@ -1183,7 +1037,7 @@
                 <w:noProof/>
                 <w:webHidden/>
               </w:rPr>
-              <w:instrText xml:space="preserve"> PAGEREF _Toc58866639 \h </w:instrText>
+              <w:instrText xml:space="preserve"> PAGEREF _Toc58939552 \h </w:instrText>
             </w:r>
             <w:r>
               <w:rPr>
@@ -1203,7 +1057,80 @@
                 <w:noProof/>
                 <w:webHidden/>
               </w:rPr>
-              <w:t>11</w:t>
+              <w:t>10</w:t>
+            </w:r>
+            <w:r>
+              <w:rPr>
+                <w:noProof/>
+                <w:webHidden/>
+              </w:rPr>
+              <w:fldChar w:fldCharType="end"/>
+            </w:r>
+          </w:hyperlink>
+        </w:p>
+        <w:p>
+          <w:pPr>
+            <w:pStyle w:val="Sommario1"/>
+            <w:tabs>
+              <w:tab w:val="right" w:leader="dot" w:pos="9628"/>
+            </w:tabs>
+            <w:rPr>
+              <w:rFonts w:asciiTheme="minorHAnsi" w:eastAsiaTheme="minorEastAsia" w:hAnsiTheme="minorHAnsi" w:cstheme="minorBidi"/>
+              <w:noProof/>
+              <w:sz w:val="22"/>
+              <w:szCs w:val="22"/>
+              <w:bdr w:val="none" w:sz="0" w:space="0" w:color="auto"/>
+              <w:lang w:val="it-IT" w:eastAsia="it-IT"/>
+            </w:rPr>
+          </w:pPr>
+          <w:hyperlink w:anchor="_Toc58939553" w:history="1">
+            <w:r>
+              <w:rPr>
+                <w:rStyle w:val="Collegamentoipertestuale"/>
+                <w:noProof/>
+              </w:rPr>
+              <w:t>5 Test stage</w:t>
+            </w:r>
+            <w:r>
+              <w:rPr>
+                <w:noProof/>
+                <w:webHidden/>
+              </w:rPr>
+              <w:tab/>
+            </w:r>
+            <w:r>
+              <w:rPr>
+                <w:noProof/>
+                <w:webHidden/>
+              </w:rPr>
+              <w:fldChar w:fldCharType="begin"/>
+            </w:r>
+            <w:r>
+              <w:rPr>
+                <w:noProof/>
+                <w:webHidden/>
+              </w:rPr>
+              <w:instrText xml:space="preserve"> PAGEREF _Toc58939553 \h </w:instrText>
+            </w:r>
+            <w:r>
+              <w:rPr>
+                <w:noProof/>
+                <w:webHidden/>
+              </w:rPr>
+            </w:r>
+            <w:r>
+              <w:rPr>
+                <w:noProof/>
+                <w:webHidden/>
+              </w:rPr>
+              <w:fldChar w:fldCharType="separate"/>
+            </w:r>
+            <w:r>
+              <w:rPr>
+                <w:noProof/>
+                <w:webHidden/>
+              </w:rPr>
+              <w:t>10</w:t>
             </w:r>
             <w:r>
               <w:rPr>
@@ -1551,7 +1478,7 @@
           <w:rFonts w:eastAsia="Times New Roman"/>
         </w:rPr>
       </w:pPr>
-      <w:bookmarkStart w:id="0" w:name="_Toc58866628"/>
+      <w:bookmarkStart w:id="0" w:name="_Toc58939543"/>
       <w:r>
         <w:rPr>
           <w:rFonts w:eastAsia="Times New Roman"/>
@@ -1589,7 +1516,21 @@
           <w:sz w:val="28"/>
           <w:szCs w:val="28"/>
         </w:rPr>
-        <w:t xml:space="preserve"> the set of Pokemon available in the environment</w:t>
+        <w:t xml:space="preserve"> the set of Pok</w:t>
+      </w:r>
+      <w:r>
+        <w:rPr>
+          <w:sz w:val="28"/>
+          <w:szCs w:val="28"/>
+        </w:rPr>
+        <w:t>é</w:t>
+      </w:r>
+      <w:r>
+        <w:rPr>
+          <w:sz w:val="28"/>
+          <w:szCs w:val="28"/>
+        </w:rPr>
+        <w:t>mon available in the environment</w:t>
       </w:r>
       <w:r>
         <w:rPr>
@@ -2518,7 +2459,7 @@
           <w:numId w:val="5"/>
         </w:numPr>
       </w:pPr>
-      <w:bookmarkStart w:id="1" w:name="_Toc58866629"/>
+      <w:bookmarkStart w:id="1" w:name="_Toc58939544"/>
       <w:r>
         <w:lastRenderedPageBreak/>
         <w:t>Analysis stage</w:t>
@@ -2530,7 +2471,7 @@
         <w:pStyle w:val="Titolo2"/>
         <w:ind w:firstLine="1"/>
       </w:pPr>
-      <w:bookmarkStart w:id="2" w:name="_Toc58866630"/>
+      <w:bookmarkStart w:id="2" w:name="_Toc58939545"/>
       <w:r>
         <w:t>2</w:t>
       </w:r>
@@ -2549,7 +2490,7 @@
       <w:r>
         <w:tab/>
       </w:r>
-      <w:bookmarkStart w:id="3" w:name="_Toc58866631"/>
+      <w:bookmarkStart w:id="3" w:name="_Toc58939546"/>
       <w:r>
         <w:t>2.1.1 Use Cases List</w:t>
       </w:r>
@@ -4759,7 +4700,7 @@
           <w:rFonts w:eastAsia="Times New Roman"/>
         </w:rPr>
       </w:pPr>
-      <w:bookmarkStart w:id="4" w:name="_Toc58866632"/>
+      <w:bookmarkStart w:id="4" w:name="_Toc58939547"/>
       <w:r>
         <w:rPr>
           <w:noProof/>
@@ -4926,7 +4867,7 @@
         <w:pStyle w:val="Titolo2"/>
         <w:ind w:firstLine="1"/>
       </w:pPr>
-      <w:bookmarkStart w:id="5" w:name="_Toc58866633"/>
+      <w:bookmarkStart w:id="5" w:name="_Toc58939548"/>
       <w:r>
         <w:lastRenderedPageBreak/>
         <w:t xml:space="preserve">2.2 </w:t>
@@ -5184,7 +5125,7 @@
       <w:r>
         <w:t xml:space="preserve"> </w:t>
       </w:r>
-      <w:bookmarkStart w:id="6" w:name="_Toc58866634"/>
+      <w:bookmarkStart w:id="6" w:name="_Toc58939549"/>
       <w:r>
         <w:t xml:space="preserve">2.3 </w:t>
       </w:r>
@@ -5633,7 +5574,6 @@
           <w:szCs w:val="26"/>
         </w:rPr>
       </w:pPr>
-      <w:bookmarkStart w:id="7" w:name="_Toc58866635"/>
       <w:r>
         <w:rPr>
           <w:noProof/>
@@ -5757,7 +5697,6 @@
         </w:rPr>
         <w:t xml:space="preserve"> Relation Diagram</w:t>
       </w:r>
-      <w:bookmarkEnd w:id="7"/>
     </w:p>
     <w:p>
       <w:pPr>
@@ -6143,7 +6082,7 @@
       <w:pPr>
         <w:pStyle w:val="Titolo2"/>
       </w:pPr>
-      <w:bookmarkStart w:id="8" w:name="_Toc58866637"/>
+      <w:bookmarkStart w:id="7" w:name="_Toc58939550"/>
       <w:r>
         <w:lastRenderedPageBreak/>
         <w:t>2.5</w:t>
@@ -6157,7 +6096,7 @@
       <w:r>
         <w:t xml:space="preserve"> queries</w:t>
       </w:r>
-      <w:bookmarkEnd w:id="8"/>
+      <w:bookmarkEnd w:id="7"/>
     </w:p>
     <w:p>
       <w:pPr>
@@ -7126,43 +7065,7 @@
           <w:szCs w:val="28"/>
           <w:lang w:val="en-US"/>
         </w:rPr>
-        <w:t xml:space="preserve">ranking of </w:t>
-      </w:r>
-      <w:r>
-        <w:rPr>
-          <w:rFonts w:ascii="Times New Roman" w:hAnsi="Times New Roman"/>
-          <w:sz w:val="28"/>
-          <w:szCs w:val="28"/>
-          <w:lang w:val="en-US"/>
-        </w:rPr>
-        <w:t>best teams</w:t>
-      </w:r>
-      <w:r>
-        <w:rPr>
-          <w:rFonts w:ascii="Times New Roman" w:hAnsi="Times New Roman"/>
-          <w:sz w:val="28"/>
-          <w:szCs w:val="28"/>
-          <w:lang w:val="en-US"/>
-        </w:rPr>
-        <w:t xml:space="preserve"> in </w:t>
-      </w:r>
-      <w:r>
-        <w:rPr>
-          <w:rFonts w:ascii="Times New Roman" w:hAnsi="Times New Roman"/>
-          <w:sz w:val="28"/>
-          <w:szCs w:val="28"/>
-          <w:lang w:val="en-US"/>
-        </w:rPr>
-        <w:t xml:space="preserve">the </w:t>
-      </w:r>
-      <w:r>
-        <w:rPr>
-          <w:rFonts w:ascii="Times New Roman" w:hAnsi="Times New Roman"/>
-          <w:sz w:val="28"/>
-          <w:szCs w:val="28"/>
-          <w:lang w:val="en-US"/>
-        </w:rPr>
-        <w:t>world/each country/among friends</w:t>
+        <w:t>ranking of best teams in the world/each country/among friends</w:t>
       </w:r>
     </w:p>
     <w:p>
@@ -7293,10 +7196,12 @@
       <w:pPr>
         <w:pStyle w:val="Titolo1"/>
       </w:pPr>
+      <w:bookmarkStart w:id="8" w:name="_Toc58939551"/>
       <w:r>
         <w:lastRenderedPageBreak/>
         <w:t>3 Project Stage</w:t>
       </w:r>
+      <w:bookmarkEnd w:id="8"/>
     </w:p>
     <w:p>
       <w:r>
@@ -7414,9 +7319,11 @@
       <w:pPr>
         <w:pStyle w:val="Titolo1"/>
       </w:pPr>
+      <w:bookmarkStart w:id="9" w:name="_Toc58939552"/>
       <w:r>
         <w:t>4 Implementation Stage</w:t>
       </w:r>
+      <w:bookmarkEnd w:id="9"/>
     </w:p>
     <w:p>
       <w:r>
@@ -7426,6 +7333,16 @@
         <w:t>structure and information hiding</w:t>
       </w:r>
     </w:p>
+    <w:p>
+      <w:r>
+        <w:t>4.1.1 Packaging strategy and information hiding</w:t>
+      </w:r>
+    </w:p>
+    <w:p>
+      <w:r>
+        <w:t>4.1.2 UML package diagram</w:t>
+      </w:r>
+    </w:p>
     <w:p/>
     <w:p>
       <w:r>
@@ -7484,13 +7401,32 @@
         <w:t>4.4.4 Dynamic Catch Rate</w:t>
       </w:r>
     </w:p>
+    <w:p/>
+    <w:p>
+      <w:r>
+        <w:t>4.5 Business logic</w:t>
+      </w:r>
+    </w:p>
+    <w:p>
+      <w:r>
+        <w:t>4.5.1 Points computing</w:t>
+      </w:r>
+    </w:p>
+    <w:p>
+      <w:r>
+        <w:t>4.5.2 Dynamic Catch Rate computing</w:t>
+      </w:r>
+    </w:p>
     <w:p>
       <w:pPr>
         <w:pStyle w:val="Titolo1"/>
       </w:pPr>
-      <w:r>
+      <w:bookmarkStart w:id="10" w:name="_Toc58939553"/>
+      <w:r>
+        <w:lastRenderedPageBreak/>
         <w:t>5 Test stage</w:t>
       </w:r>
+      <w:bookmarkEnd w:id="10"/>
     </w:p>
     <w:p>
       <w:r>
@@ -7499,12 +7435,29 @@
     </w:p>
     <w:p>
       <w:r>
-        <w:t>5.2 Robustness</w:t>
-      </w:r>
-    </w:p>
-    <w:p>
-      <w:r>
-        <w:t>5.3 Performances</w:t>
+        <w:t>5.2 Unit Tests</w:t>
+      </w:r>
+    </w:p>
+    <w:p>
+      <w:r>
+        <w:t>5.</w:t>
+      </w:r>
+      <w:r>
+        <w:t>3</w:t>
+      </w:r>
+      <w:r>
+        <w:t xml:space="preserve"> Robustness</w:t>
+      </w:r>
+    </w:p>
+    <w:p>
+      <w:r>
+        <w:t>5.</w:t>
+      </w:r>
+      <w:r>
+        <w:t>4</w:t>
+      </w:r>
+      <w:r>
+        <w:t xml:space="preserve"> Performance</w:t>
       </w:r>
     </w:p>
     <w:p/>

</xml_diff>

<commit_message>
Edited connection points on uml-diagram - Registered user remade.rp Exported it as png and added into documentation
</commit_message>
<xml_diff>
--- a/Documentation/PokeMongo Documentation.docx
+++ b/Documentation/PokeMongo Documentation.docx
@@ -148,6 +148,7 @@
           <w:lang w:val="it-IT"/>
         </w:rPr>
       </w:pPr>
+      <w:proofErr w:type="spellStart"/>
       <w:r>
         <w:rPr>
           <w:i/>
@@ -157,7 +158,29 @@
           <w:szCs w:val="48"/>
           <w:lang w:val="it-IT"/>
         </w:rPr>
-        <w:t>PokeMongo: Project Documentation</w:t>
+        <w:t>PokeMongo</w:t>
+      </w:r>
+      <w:proofErr w:type="spellEnd"/>
+      <w:r>
+        <w:rPr>
+          <w:i/>
+          <w:iCs/>
+          <w:color w:val="4472C4" w:themeColor="accent1"/>
+          <w:sz w:val="48"/>
+          <w:szCs w:val="48"/>
+          <w:lang w:val="it-IT"/>
+        </w:rPr>
+        <w:t xml:space="preserve">: Project </w:t>
+      </w:r>
+      <w:r>
+        <w:rPr>
+          <w:i/>
+          <w:iCs/>
+          <w:color w:val="4472C4" w:themeColor="accent1"/>
+          <w:sz w:val="48"/>
+          <w:szCs w:val="48"/>
+        </w:rPr>
+        <w:t>Documentation</w:t>
       </w:r>
     </w:p>
     <w:p>
@@ -242,8 +265,39 @@
           <w:szCs w:val="40"/>
           <w:lang w:val="it-IT"/>
         </w:rPr>
-        <w:t>Edoardo Fazzari, Mirco Ramo, Olgerti Xhanej</w:t>
-      </w:r>
+        <w:t xml:space="preserve">Edoardo Fazzari, Mirco Ramo, </w:t>
+      </w:r>
+      <w:proofErr w:type="spellStart"/>
+      <w:r>
+        <w:rPr>
+          <w:color w:val="000000" w:themeColor="text1"/>
+          <w:sz w:val="40"/>
+          <w:szCs w:val="40"/>
+          <w:lang w:val="it-IT"/>
+        </w:rPr>
+        <w:t>Olgerti</w:t>
+      </w:r>
+      <w:proofErr w:type="spellEnd"/>
+      <w:r>
+        <w:rPr>
+          <w:color w:val="000000" w:themeColor="text1"/>
+          <w:sz w:val="40"/>
+          <w:szCs w:val="40"/>
+          <w:lang w:val="it-IT"/>
+        </w:rPr>
+        <w:t xml:space="preserve"> </w:t>
+      </w:r>
+      <w:proofErr w:type="spellStart"/>
+      <w:r>
+        <w:rPr>
+          <w:color w:val="000000" w:themeColor="text1"/>
+          <w:sz w:val="40"/>
+          <w:szCs w:val="40"/>
+          <w:lang w:val="it-IT"/>
+        </w:rPr>
+        <w:t>Xhanej</w:t>
+      </w:r>
+      <w:proofErr w:type="spellEnd"/>
     </w:p>
     <w:sdt>
       <w:sdtPr>
@@ -1497,12 +1551,21 @@
           <w:szCs w:val="28"/>
         </w:rPr>
       </w:pPr>
-      <w:r>
-        <w:rPr>
-          <w:sz w:val="28"/>
-          <w:szCs w:val="28"/>
-        </w:rPr>
-        <w:t xml:space="preserve">PokeMongo is a gaming application in which users compete each other to build up the best Team choosing </w:t>
+      <w:proofErr w:type="spellStart"/>
+      <w:r>
+        <w:rPr>
+          <w:sz w:val="28"/>
+          <w:szCs w:val="28"/>
+        </w:rPr>
+        <w:t>PokeMongo</w:t>
+      </w:r>
+      <w:proofErr w:type="spellEnd"/>
+      <w:r>
+        <w:rPr>
+          <w:sz w:val="28"/>
+          <w:szCs w:val="28"/>
+        </w:rPr>
+        <w:t xml:space="preserve"> is a gaming application in which users compete each other to build up the best Team choosing </w:t>
       </w:r>
       <w:r>
         <w:rPr>
@@ -1828,7 +1891,15 @@
           <w:sz w:val="28"/>
           <w:szCs w:val="28"/>
         </w:rPr>
-        <w:t>mon using the Pok</w:t>
+        <w:t xml:space="preserve">mon using the </w:t>
+      </w:r>
+      <w:proofErr w:type="spellStart"/>
+      <w:r>
+        <w:rPr>
+          <w:sz w:val="28"/>
+          <w:szCs w:val="28"/>
+        </w:rPr>
+        <w:t>Pok</w:t>
       </w:r>
       <w:r>
         <w:rPr>
@@ -1842,8 +1913,17 @@
           <w:sz w:val="28"/>
           <w:szCs w:val="28"/>
         </w:rPr>
-        <w:t xml:space="preserve">dex tool, in which he/she can </w:t>
-      </w:r>
+        <w:t>dex</w:t>
+      </w:r>
+      <w:proofErr w:type="spellEnd"/>
+      <w:r>
+        <w:rPr>
+          <w:sz w:val="28"/>
+          <w:szCs w:val="28"/>
+        </w:rPr>
+        <w:t xml:space="preserve"> tool, in which he/she can </w:t>
+      </w:r>
+      <w:proofErr w:type="spellStart"/>
       <w:r>
         <w:rPr>
           <w:sz w:val="28"/>
@@ -1851,6 +1931,7 @@
         </w:rPr>
         <w:t>lookup</w:t>
       </w:r>
+      <w:proofErr w:type="spellEnd"/>
       <w:r>
         <w:rPr>
           <w:sz w:val="28"/>
@@ -2018,8 +2099,9 @@
           <w:sz w:val="28"/>
           <w:szCs w:val="28"/>
         </w:rPr>
-        <w:t>Catch ‘em‘</w:t>
-      </w:r>
+        <w:t>Catch ‘</w:t>
+      </w:r>
+      <w:proofErr w:type="spellStart"/>
       <w:r>
         <w:rPr>
           <w:i/>
@@ -2027,8 +2109,9 @@
           <w:sz w:val="28"/>
           <w:szCs w:val="28"/>
         </w:rPr>
-        <w:t xml:space="preserve"> </w:t>
-      </w:r>
+        <w:t>em</w:t>
+      </w:r>
+      <w:proofErr w:type="spellEnd"/>
       <w:r>
         <w:rPr>
           <w:i/>
@@ -2036,142 +2119,7 @@
           <w:sz w:val="28"/>
           <w:szCs w:val="28"/>
         </w:rPr>
-        <w:t>all</w:t>
-      </w:r>
-      <w:r>
-        <w:rPr>
-          <w:sz w:val="28"/>
-          <w:szCs w:val="28"/>
-        </w:rPr>
-        <w:t xml:space="preserve">, i.e. to </w:t>
-      </w:r>
-      <w:r>
-        <w:rPr>
-          <w:sz w:val="28"/>
-          <w:szCs w:val="28"/>
-        </w:rPr>
-        <w:t>try to get a new</w:t>
-      </w:r>
-      <w:r>
-        <w:rPr>
-          <w:sz w:val="28"/>
-          <w:szCs w:val="28"/>
-        </w:rPr>
-        <w:t xml:space="preserve"> Pok</w:t>
-      </w:r>
-      <w:r>
-        <w:rPr>
-          <w:sz w:val="28"/>
-          <w:szCs w:val="28"/>
-        </w:rPr>
-        <w:t>é</w:t>
-      </w:r>
-      <w:r>
-        <w:rPr>
-          <w:sz w:val="28"/>
-          <w:szCs w:val="28"/>
-        </w:rPr>
-        <w:t>mon in order to create/update his</w:t>
-      </w:r>
-      <w:r>
-        <w:rPr>
-          <w:sz w:val="28"/>
-          <w:szCs w:val="28"/>
-        </w:rPr>
-        <w:t>/her</w:t>
-      </w:r>
-      <w:r>
-        <w:rPr>
-          <w:sz w:val="28"/>
-          <w:szCs w:val="28"/>
-        </w:rPr>
-        <w:t xml:space="preserve"> own team. Thus, it is provided to the user a prefix number of daily Pok</w:t>
-      </w:r>
-      <w:r>
-        <w:rPr>
-          <w:sz w:val="28"/>
-          <w:szCs w:val="28"/>
-        </w:rPr>
-        <w:t>é</w:t>
-      </w:r>
-      <w:r>
-        <w:rPr>
-          <w:sz w:val="28"/>
-          <w:szCs w:val="28"/>
-        </w:rPr>
-        <w:t xml:space="preserve">ball to be used to try to </w:t>
-      </w:r>
-      <w:r>
-        <w:rPr>
-          <w:sz w:val="28"/>
-          <w:szCs w:val="28"/>
-        </w:rPr>
-        <w:t>capture</w:t>
-      </w:r>
-      <w:r>
-        <w:rPr>
-          <w:sz w:val="28"/>
-          <w:szCs w:val="28"/>
-        </w:rPr>
-        <w:t xml:space="preserve"> them.</w:t>
-      </w:r>
-      <w:r>
-        <w:rPr>
-          <w:sz w:val="28"/>
-          <w:szCs w:val="28"/>
-        </w:rPr>
-        <w:t xml:space="preserve"> At each Pok</w:t>
-      </w:r>
-      <w:r>
-        <w:rPr>
-          <w:sz w:val="28"/>
-          <w:szCs w:val="28"/>
-        </w:rPr>
-        <w:t>é</w:t>
-      </w:r>
-      <w:r>
-        <w:rPr>
-          <w:sz w:val="28"/>
-          <w:szCs w:val="28"/>
-        </w:rPr>
-        <w:t xml:space="preserve">mon </w:t>
-      </w:r>
-      <w:r>
-        <w:rPr>
-          <w:sz w:val="28"/>
-          <w:szCs w:val="28"/>
-        </w:rPr>
-        <w:t>is associated a probability to catch it, the higher the Pok</w:t>
-      </w:r>
-      <w:r>
-        <w:rPr>
-          <w:sz w:val="28"/>
-          <w:szCs w:val="28"/>
-        </w:rPr>
-        <w:t>é</w:t>
-      </w:r>
-      <w:r>
-        <w:rPr>
-          <w:sz w:val="28"/>
-          <w:szCs w:val="28"/>
-        </w:rPr>
-        <w:t>mon’s value, the lower the probability.</w:t>
-      </w:r>
-    </w:p>
-    <w:p>
-      <w:pPr>
-        <w:jc w:val="both"/>
-        <w:rPr>
-          <w:sz w:val="28"/>
-          <w:szCs w:val="28"/>
-        </w:rPr>
-      </w:pPr>
-      <w:r>
-        <w:rPr>
-          <w:sz w:val="28"/>
-          <w:szCs w:val="28"/>
-        </w:rPr>
-        <w:t xml:space="preserve">Furthermore, the user can exploit the social network structure of the application to make new friends and discover new Pokémon. Indeed, he/she can search for new friends by username or choosing them among the provided </w:t>
+        <w:t>‘</w:t>
       </w:r>
       <w:r>
         <w:rPr>
@@ -2180,30 +2128,7 @@
           <w:sz w:val="28"/>
           <w:szCs w:val="28"/>
         </w:rPr>
-        <w:t>recommended friends</w:t>
-      </w:r>
-      <w:r>
-        <w:rPr>
-          <w:sz w:val="28"/>
-          <w:szCs w:val="28"/>
-        </w:rPr>
-        <w:t xml:space="preserve"> list.</w:t>
-      </w:r>
-    </w:p>
-    <w:p>
-      <w:pPr>
-        <w:jc w:val="both"/>
-        <w:rPr>
-          <w:sz w:val="28"/>
-          <w:szCs w:val="28"/>
-        </w:rPr>
-      </w:pPr>
-      <w:r>
-        <w:rPr>
-          <w:sz w:val="28"/>
-          <w:szCs w:val="28"/>
-        </w:rPr>
-        <w:t xml:space="preserve">The user can choose his/her favorite Pokémon, obtaining in this way a shortcut to catch it faster, and can </w:t>
+        <w:t xml:space="preserve"> </w:t>
       </w:r>
       <w:r>
         <w:rPr>
@@ -2212,14 +2137,158 @@
           <w:sz w:val="28"/>
           <w:szCs w:val="28"/>
         </w:rPr>
-        <w:t>post</w:t>
-      </w:r>
-      <w:r>
-        <w:rPr>
-          <w:sz w:val="28"/>
-          <w:szCs w:val="28"/>
-        </w:rPr>
-        <w:t xml:space="preserve"> or </w:t>
+        <w:t>all</w:t>
+      </w:r>
+      <w:r>
+        <w:rPr>
+          <w:sz w:val="28"/>
+          <w:szCs w:val="28"/>
+        </w:rPr>
+        <w:t xml:space="preserve">, i.e. to </w:t>
+      </w:r>
+      <w:r>
+        <w:rPr>
+          <w:sz w:val="28"/>
+          <w:szCs w:val="28"/>
+        </w:rPr>
+        <w:t>try to get a new</w:t>
+      </w:r>
+      <w:r>
+        <w:rPr>
+          <w:sz w:val="28"/>
+          <w:szCs w:val="28"/>
+        </w:rPr>
+        <w:t xml:space="preserve"> Pok</w:t>
+      </w:r>
+      <w:r>
+        <w:rPr>
+          <w:sz w:val="28"/>
+          <w:szCs w:val="28"/>
+        </w:rPr>
+        <w:t>é</w:t>
+      </w:r>
+      <w:r>
+        <w:rPr>
+          <w:sz w:val="28"/>
+          <w:szCs w:val="28"/>
+        </w:rPr>
+        <w:t>mon in order to create/update his</w:t>
+      </w:r>
+      <w:r>
+        <w:rPr>
+          <w:sz w:val="28"/>
+          <w:szCs w:val="28"/>
+        </w:rPr>
+        <w:t>/her</w:t>
+      </w:r>
+      <w:r>
+        <w:rPr>
+          <w:sz w:val="28"/>
+          <w:szCs w:val="28"/>
+        </w:rPr>
+        <w:t xml:space="preserve"> own team. Thus, it is provided to the user a prefix number of daily </w:t>
+      </w:r>
+      <w:proofErr w:type="spellStart"/>
+      <w:r>
+        <w:rPr>
+          <w:sz w:val="28"/>
+          <w:szCs w:val="28"/>
+        </w:rPr>
+        <w:t>Pok</w:t>
+      </w:r>
+      <w:r>
+        <w:rPr>
+          <w:sz w:val="28"/>
+          <w:szCs w:val="28"/>
+        </w:rPr>
+        <w:t>é</w:t>
+      </w:r>
+      <w:r>
+        <w:rPr>
+          <w:sz w:val="28"/>
+          <w:szCs w:val="28"/>
+        </w:rPr>
+        <w:t>ball</w:t>
+      </w:r>
+      <w:proofErr w:type="spellEnd"/>
+      <w:r>
+        <w:rPr>
+          <w:sz w:val="28"/>
+          <w:szCs w:val="28"/>
+        </w:rPr>
+        <w:t xml:space="preserve"> to be used to try to </w:t>
+      </w:r>
+      <w:r>
+        <w:rPr>
+          <w:sz w:val="28"/>
+          <w:szCs w:val="28"/>
+        </w:rPr>
+        <w:t>capture</w:t>
+      </w:r>
+      <w:r>
+        <w:rPr>
+          <w:sz w:val="28"/>
+          <w:szCs w:val="28"/>
+        </w:rPr>
+        <w:t xml:space="preserve"> them.</w:t>
+      </w:r>
+      <w:r>
+        <w:rPr>
+          <w:sz w:val="28"/>
+          <w:szCs w:val="28"/>
+        </w:rPr>
+        <w:t xml:space="preserve"> At each Pok</w:t>
+      </w:r>
+      <w:r>
+        <w:rPr>
+          <w:sz w:val="28"/>
+          <w:szCs w:val="28"/>
+        </w:rPr>
+        <w:t>é</w:t>
+      </w:r>
+      <w:r>
+        <w:rPr>
+          <w:sz w:val="28"/>
+          <w:szCs w:val="28"/>
+        </w:rPr>
+        <w:t xml:space="preserve">mon </w:t>
+      </w:r>
+      <w:r>
+        <w:rPr>
+          <w:sz w:val="28"/>
+          <w:szCs w:val="28"/>
+        </w:rPr>
+        <w:t>is associated a probability to catch it, the higher the Pok</w:t>
+      </w:r>
+      <w:r>
+        <w:rPr>
+          <w:sz w:val="28"/>
+          <w:szCs w:val="28"/>
+        </w:rPr>
+        <w:t>é</w:t>
+      </w:r>
+      <w:r>
+        <w:rPr>
+          <w:sz w:val="28"/>
+          <w:szCs w:val="28"/>
+        </w:rPr>
+        <w:t>mon’s value, the lower the probability.</w:t>
+      </w:r>
+    </w:p>
+    <w:p>
+      <w:pPr>
+        <w:jc w:val="both"/>
+        <w:rPr>
+          <w:sz w:val="28"/>
+          <w:szCs w:val="28"/>
+        </w:rPr>
+      </w:pPr>
+      <w:r>
+        <w:rPr>
+          <w:sz w:val="28"/>
+          <w:szCs w:val="28"/>
+        </w:rPr>
+        <w:t xml:space="preserve">Furthermore, the user can exploit the social network structure of the application to make new friends and discover new Pokémon. Indeed, he/she can search for new friends by username or choosing them among the provided </w:t>
       </w:r>
       <w:r>
         <w:rPr>
@@ -2228,14 +2297,30 @@
           <w:sz w:val="28"/>
           <w:szCs w:val="28"/>
         </w:rPr>
-        <w:t>answer</w:t>
-      </w:r>
-      <w:r>
-        <w:rPr>
-          <w:sz w:val="28"/>
-          <w:szCs w:val="28"/>
-        </w:rPr>
-        <w:t xml:space="preserve"> to </w:t>
+        <w:t>recommended friends</w:t>
+      </w:r>
+      <w:r>
+        <w:rPr>
+          <w:sz w:val="28"/>
+          <w:szCs w:val="28"/>
+        </w:rPr>
+        <w:t xml:space="preserve"> list.</w:t>
+      </w:r>
+    </w:p>
+    <w:p>
+      <w:pPr>
+        <w:jc w:val="both"/>
+        <w:rPr>
+          <w:sz w:val="28"/>
+          <w:szCs w:val="28"/>
+        </w:rPr>
+      </w:pPr>
+      <w:r>
+        <w:rPr>
+          <w:sz w:val="28"/>
+          <w:szCs w:val="28"/>
+        </w:rPr>
+        <w:t xml:space="preserve">The user can choose his/her favorite Pokémon, obtaining in this way a shortcut to catch it faster, and can </w:t>
       </w:r>
       <w:r>
         <w:rPr>
@@ -2244,59 +2329,14 @@
           <w:sz w:val="28"/>
           <w:szCs w:val="28"/>
         </w:rPr>
-        <w:t>posts</w:t>
-      </w:r>
-      <w:r>
-        <w:rPr>
-          <w:sz w:val="28"/>
-          <w:szCs w:val="28"/>
-        </w:rPr>
-        <w:t xml:space="preserve"> in order to express his/her opinion on that Pokémon.</w:t>
-      </w:r>
-    </w:p>
-    <w:p>
-      <w:pPr>
-        <w:jc w:val="both"/>
-      </w:pPr>
-    </w:p>
-    <w:p>
-      <w:pPr>
-        <w:jc w:val="both"/>
-        <w:rPr>
-          <w:sz w:val="28"/>
-          <w:szCs w:val="28"/>
-        </w:rPr>
-      </w:pPr>
-      <w:r>
-        <w:t>I</w:t>
-      </w:r>
-      <w:r>
-        <w:rPr>
-          <w:sz w:val="28"/>
-          <w:szCs w:val="28"/>
-        </w:rPr>
-        <w:t>n</w:t>
-      </w:r>
-      <w:r>
-        <w:rPr>
-          <w:sz w:val="28"/>
-          <w:szCs w:val="28"/>
-        </w:rPr>
-        <w:t xml:space="preserve"> </w:t>
-      </w:r>
-      <w:r>
-        <w:rPr>
-          <w:sz w:val="28"/>
-          <w:szCs w:val="28"/>
-        </w:rPr>
-        <w:t xml:space="preserve">addition, to </w:t>
-      </w:r>
-      <w:r>
-        <w:rPr>
-          <w:sz w:val="28"/>
-          <w:szCs w:val="28"/>
-        </w:rPr>
-        <w:t xml:space="preserve">extend the dynamic behavior of the application, the </w:t>
+        <w:t>post</w:t>
+      </w:r>
+      <w:r>
+        <w:rPr>
+          <w:sz w:val="28"/>
+          <w:szCs w:val="28"/>
+        </w:rPr>
+        <w:t xml:space="preserve"> or </w:t>
       </w:r>
       <w:r>
         <w:rPr>
@@ -2305,7 +2345,14 @@
           <w:sz w:val="28"/>
           <w:szCs w:val="28"/>
         </w:rPr>
-        <w:t>catch rate</w:t>
+        <w:t>answer</w:t>
+      </w:r>
+      <w:r>
+        <w:rPr>
+          <w:sz w:val="28"/>
+          <w:szCs w:val="28"/>
+        </w:rPr>
+        <w:t xml:space="preserve"> to </w:t>
       </w:r>
       <w:r>
         <w:rPr>
@@ -2314,6 +2361,44 @@
           <w:sz w:val="28"/>
           <w:szCs w:val="28"/>
         </w:rPr>
+        <w:t>posts</w:t>
+      </w:r>
+      <w:r>
+        <w:rPr>
+          <w:sz w:val="28"/>
+          <w:szCs w:val="28"/>
+        </w:rPr>
+        <w:t xml:space="preserve"> in order to express his/her opinion on that Pokémon.</w:t>
+      </w:r>
+    </w:p>
+    <w:p>
+      <w:pPr>
+        <w:jc w:val="both"/>
+      </w:pPr>
+    </w:p>
+    <w:p>
+      <w:pPr>
+        <w:jc w:val="both"/>
+        <w:rPr>
+          <w:sz w:val="28"/>
+          <w:szCs w:val="28"/>
+        </w:rPr>
+      </w:pPr>
+      <w:r>
+        <w:t>I</w:t>
+      </w:r>
+      <w:r>
+        <w:rPr>
+          <w:sz w:val="28"/>
+          <w:szCs w:val="28"/>
+        </w:rPr>
+        <w:t>n</w:t>
+      </w:r>
+      <w:r>
+        <w:rPr>
+          <w:sz w:val="28"/>
+          <w:szCs w:val="28"/>
+        </w:rPr>
         <w:t xml:space="preserve"> </w:t>
       </w:r>
       <w:r>
@@ -2321,7 +2406,55 @@
           <w:sz w:val="28"/>
           <w:szCs w:val="28"/>
         </w:rPr>
-        <w:t xml:space="preserve">(i.e. the probability to get a Pokémon using a Pokéball) changes in time depending on the number of users </w:t>
+        <w:t xml:space="preserve">addition, to </w:t>
+      </w:r>
+      <w:r>
+        <w:rPr>
+          <w:sz w:val="28"/>
+          <w:szCs w:val="28"/>
+        </w:rPr>
+        <w:t xml:space="preserve">extend the dynamic behavior of the application, the </w:t>
+      </w:r>
+      <w:r>
+        <w:rPr>
+          <w:i/>
+          <w:iCs/>
+          <w:sz w:val="28"/>
+          <w:szCs w:val="28"/>
+        </w:rPr>
+        <w:t>catch rate</w:t>
+      </w:r>
+      <w:r>
+        <w:rPr>
+          <w:i/>
+          <w:iCs/>
+          <w:sz w:val="28"/>
+          <w:szCs w:val="28"/>
+        </w:rPr>
+        <w:t xml:space="preserve"> </w:t>
+      </w:r>
+      <w:r>
+        <w:rPr>
+          <w:sz w:val="28"/>
+          <w:szCs w:val="28"/>
+        </w:rPr>
+        <w:t xml:space="preserve">(i.e. the probability to get a Pokémon using a </w:t>
+      </w:r>
+      <w:proofErr w:type="spellStart"/>
+      <w:r>
+        <w:rPr>
+          <w:sz w:val="28"/>
+          <w:szCs w:val="28"/>
+        </w:rPr>
+        <w:t>Pokéball</w:t>
+      </w:r>
+      <w:proofErr w:type="spellEnd"/>
+      <w:r>
+        <w:rPr>
+          <w:sz w:val="28"/>
+          <w:szCs w:val="28"/>
+        </w:rPr>
+        <w:t xml:space="preserve">) changes in time depending on the number of users </w:t>
       </w:r>
       <w:r>
         <w:rPr>
@@ -2667,7 +2800,27 @@
           <w:szCs w:val="28"/>
           <w:lang w:val="en-US"/>
         </w:rPr>
-        <w:t>Consult Pokédex:</w:t>
+        <w:t xml:space="preserve">Consult </w:t>
+      </w:r>
+      <w:proofErr w:type="spellStart"/>
+      <w:r>
+        <w:rPr>
+          <w:rFonts w:ascii="Times New Roman" w:hAnsi="Times New Roman"/>
+          <w:sz w:val="28"/>
+          <w:szCs w:val="28"/>
+          <w:lang w:val="en-US"/>
+        </w:rPr>
+        <w:t>Pokédex</w:t>
+      </w:r>
+      <w:proofErr w:type="spellEnd"/>
+      <w:r>
+        <w:rPr>
+          <w:rFonts w:ascii="Times New Roman" w:hAnsi="Times New Roman"/>
+          <w:sz w:val="28"/>
+          <w:szCs w:val="28"/>
+          <w:lang w:val="en-US"/>
+        </w:rPr>
+        <w:t>:</w:t>
       </w:r>
     </w:p>
     <w:p>
@@ -2739,7 +2892,27 @@
           <w:szCs w:val="28"/>
           <w:lang w:val="en-US"/>
         </w:rPr>
-        <w:t>Search by Pokédex ID</w:t>
+        <w:t xml:space="preserve">Search by </w:t>
+      </w:r>
+      <w:proofErr w:type="spellStart"/>
+      <w:r>
+        <w:rPr>
+          <w:rFonts w:ascii="Times New Roman" w:hAnsi="Times New Roman"/>
+          <w:sz w:val="28"/>
+          <w:szCs w:val="28"/>
+          <w:lang w:val="en-US"/>
+        </w:rPr>
+        <w:t>Pokédex</w:t>
+      </w:r>
+      <w:proofErr w:type="spellEnd"/>
+      <w:r>
+        <w:rPr>
+          <w:rFonts w:ascii="Times New Roman" w:hAnsi="Times New Roman"/>
+          <w:sz w:val="28"/>
+          <w:szCs w:val="28"/>
+          <w:lang w:val="en-US"/>
+        </w:rPr>
+        <w:t xml:space="preserve"> ID</w:t>
       </w:r>
     </w:p>
     <w:p>
@@ -3754,7 +3927,27 @@
           <w:szCs w:val="28"/>
           <w:lang w:val="en-US"/>
         </w:rPr>
-        <w:t xml:space="preserve"> Pokemon to add to </w:t>
+        <w:t xml:space="preserve"> </w:t>
+      </w:r>
+      <w:proofErr w:type="spellStart"/>
+      <w:r>
+        <w:rPr>
+          <w:rFonts w:ascii="Times New Roman" w:hAnsi="Times New Roman"/>
+          <w:sz w:val="28"/>
+          <w:szCs w:val="28"/>
+          <w:lang w:val="en-US"/>
+        </w:rPr>
+        <w:t>Pokemon</w:t>
+      </w:r>
+      <w:proofErr w:type="spellEnd"/>
+      <w:r>
+        <w:rPr>
+          <w:rFonts w:ascii="Times New Roman" w:hAnsi="Times New Roman"/>
+          <w:sz w:val="28"/>
+          <w:szCs w:val="28"/>
+          <w:lang w:val="en-US"/>
+        </w:rPr>
+        <w:t xml:space="preserve"> to add to </w:t>
       </w:r>
       <w:r>
         <w:rPr>
@@ -3988,8 +4181,19 @@
           <w:szCs w:val="28"/>
           <w:lang w:val="en-US"/>
         </w:rPr>
-        <w:t>See the remaining daily Pokéballs</w:t>
-      </w:r>
+        <w:t xml:space="preserve">See the remaining daily </w:t>
+      </w:r>
+      <w:proofErr w:type="spellStart"/>
+      <w:r>
+        <w:rPr>
+          <w:rFonts w:ascii="Times New Roman" w:hAnsi="Times New Roman"/>
+          <w:sz w:val="28"/>
+          <w:szCs w:val="28"/>
+          <w:lang w:val="en-US"/>
+        </w:rPr>
+        <w:t>Pokéballs</w:t>
+      </w:r>
+      <w:proofErr w:type="spellEnd"/>
     </w:p>
     <w:p>
       <w:pPr>
@@ -4162,8 +4366,19 @@
           <w:szCs w:val="28"/>
           <w:lang w:val="en-US"/>
         </w:rPr>
-        <w:t>mon to the Pokédex</w:t>
-      </w:r>
+        <w:t xml:space="preserve">mon to the </w:t>
+      </w:r>
+      <w:proofErr w:type="spellStart"/>
+      <w:r>
+        <w:rPr>
+          <w:rFonts w:ascii="Times New Roman" w:hAnsi="Times New Roman"/>
+          <w:sz w:val="28"/>
+          <w:szCs w:val="28"/>
+          <w:lang w:val="en-US"/>
+        </w:rPr>
+        <w:t>Pokédex</w:t>
+      </w:r>
+      <w:proofErr w:type="spellEnd"/>
     </w:p>
     <w:p>
       <w:pPr>
@@ -4222,8 +4437,19 @@
           <w:szCs w:val="28"/>
           <w:lang w:val="en-US"/>
         </w:rPr>
-        <w:t>mon from the Pokédex</w:t>
-      </w:r>
+        <w:t xml:space="preserve">mon from the </w:t>
+      </w:r>
+      <w:proofErr w:type="spellStart"/>
+      <w:r>
+        <w:rPr>
+          <w:rFonts w:ascii="Times New Roman" w:hAnsi="Times New Roman"/>
+          <w:sz w:val="28"/>
+          <w:szCs w:val="28"/>
+          <w:lang w:val="en-US"/>
+        </w:rPr>
+        <w:t>Pokédex</w:t>
+      </w:r>
+      <w:proofErr w:type="spellEnd"/>
     </w:p>
     <w:p>
       <w:pPr>
@@ -4498,7 +4724,17 @@
           <w:szCs w:val="28"/>
           <w:lang w:val="en-US"/>
         </w:rPr>
-        <w:t>Daily update Pok</w:t>
+        <w:t xml:space="preserve">Daily update </w:t>
+      </w:r>
+      <w:proofErr w:type="spellStart"/>
+      <w:r>
+        <w:rPr>
+          <w:rFonts w:ascii="Times New Roman" w:hAnsi="Times New Roman"/>
+          <w:sz w:val="28"/>
+          <w:szCs w:val="28"/>
+          <w:lang w:val="en-US"/>
+        </w:rPr>
+        <w:t>Pok</w:t>
       </w:r>
       <w:r>
         <w:rPr>
@@ -4516,7 +4752,17 @@
           <w:szCs w:val="28"/>
           <w:lang w:val="en-US"/>
         </w:rPr>
-        <w:t>ball number of each user</w:t>
+        <w:t>ball</w:t>
+      </w:r>
+      <w:proofErr w:type="spellEnd"/>
+      <w:r>
+        <w:rPr>
+          <w:rFonts w:ascii="Times New Roman" w:hAnsi="Times New Roman"/>
+          <w:sz w:val="28"/>
+          <w:szCs w:val="28"/>
+          <w:lang w:val="en-US"/>
+        </w:rPr>
+        <w:t xml:space="preserve"> number of each user</w:t>
       </w:r>
     </w:p>
     <w:p>
@@ -4724,18 +4970,26 @@
         </w:rPr>
         <w:lastRenderedPageBreak/>
         <w:drawing>
-          <wp:anchor distT="0" distB="0" distL="114300" distR="114300" simplePos="0" relativeHeight="251707392" behindDoc="0" locked="0" layoutInCell="1" allowOverlap="1" wp14:anchorId="0FEA9C8E" wp14:editId="060D0CAE">
+          <wp:anchor distT="0" distB="0" distL="114300" distR="114300" simplePos="0" relativeHeight="251710464" behindDoc="1" locked="0" layoutInCell="1" allowOverlap="1" wp14:anchorId="51ED7091" wp14:editId="4B998A12">
             <wp:simplePos x="0" y="0"/>
             <wp:positionH relativeFrom="margin">
-              <wp:posOffset>-295275</wp:posOffset>
+              <wp:posOffset>-377190</wp:posOffset>
             </wp:positionH>
             <wp:positionV relativeFrom="paragraph">
-              <wp:posOffset>342900</wp:posOffset>
+              <wp:posOffset>384175</wp:posOffset>
             </wp:positionV>
-            <wp:extent cx="6793865" cy="8133715"/>
-            <wp:effectExtent l="0" t="0" r="6985" b="635"/>
-            <wp:wrapSquare wrapText="bothSides"/>
-            <wp:docPr id="3" name="Immagine 3"/>
+            <wp:extent cx="6877050" cy="7477125"/>
+            <wp:effectExtent l="0" t="0" r="0" b="9525"/>
+            <wp:wrapTight wrapText="bothSides">
+              <wp:wrapPolygon edited="0">
+                <wp:start x="0" y="0"/>
+                <wp:lineTo x="0" y="21572"/>
+                <wp:lineTo x="21540" y="21572"/>
+                <wp:lineTo x="21540" y="0"/>
+                <wp:lineTo x="0" y="0"/>
+              </wp:wrapPolygon>
+            </wp:wrapTight>
+            <wp:docPr id="6" name="Immagine 6"/>
             <wp:cNvGraphicFramePr>
               <a:graphicFrameLocks xmlns:a="http://schemas.openxmlformats.org/drawingml/2006/main" noChangeAspect="1"/>
             </wp:cNvGraphicFramePr>
@@ -4743,11 +4997,11 @@
               <a:graphicData uri="http://schemas.openxmlformats.org/drawingml/2006/picture">
                 <pic:pic xmlns:pic="http://schemas.openxmlformats.org/drawingml/2006/picture">
                   <pic:nvPicPr>
-                    <pic:cNvPr id="3" name="Immagine 3"/>
+                    <pic:cNvPr id="6" name="Immagine 6"/>
                     <pic:cNvPicPr/>
                   </pic:nvPicPr>
                   <pic:blipFill>
-                    <a:blip r:embed="rId10">
+                    <a:blip r:embed="rId10" cstate="print">
                       <a:extLst>
                         <a:ext uri="{28A0092B-C50C-407E-A947-70E740481C1C}">
                           <a14:useLocalDpi xmlns:a14="http://schemas.microsoft.com/office/drawing/2010/main" val="0"/>
@@ -4761,7 +5015,7 @@
                   <pic:spPr>
                     <a:xfrm>
                       <a:off x="0" y="0"/>
-                      <a:ext cx="6793865" cy="8133715"/>
+                      <a:ext cx="6877050" cy="7477125"/>
                     </a:xfrm>
                     <a:prstGeom prst="rect">
                       <a:avLst/>
@@ -4788,6 +5042,8 @@
       <w:bookmarkEnd w:id="4"/>
     </w:p>
     <w:p/>
+    <w:p/>
+    <w:p/>
     <w:p>
       <w:r>
         <w:t>(*) Only for the user who created the post</w:t>
@@ -4802,7 +5058,7 @@
         <mc:AlternateContent>
           <mc:Choice Requires="wps">
             <w:drawing>
-              <wp:anchor distT="0" distB="0" distL="114300" distR="114300" simplePos="0" relativeHeight="251708416" behindDoc="0" locked="0" layoutInCell="1" allowOverlap="1" wp14:anchorId="53C5FB47" wp14:editId="7D173342">
+              <wp:anchor distT="0" distB="0" distL="114300" distR="114300" simplePos="0" relativeHeight="251708416" behindDoc="0" locked="0" layoutInCell="1" allowOverlap="1" wp14:anchorId="53C5FB47" wp14:editId="150F8904">
                 <wp:simplePos x="0" y="0"/>
                 <wp:positionH relativeFrom="column">
                   <wp:posOffset>34600</wp:posOffset>
@@ -4828,7 +5084,7 @@
                           <a:avLst/>
                         </a:prstGeom>
                         <a:solidFill>
-                          <a:srgbClr val="FFFF00"/>
+                          <a:srgbClr val="C00000"/>
                         </a:solidFill>
                       </wps:spPr>
                       <wps:style>
@@ -4867,7 +5123,7 @@
           </mc:Choice>
           <mc:Fallback>
             <w:pict>
-              <v:oval w14:anchorId="072862B3" id="Ovale 4" o:spid="_x0000_s1026" style="position:absolute;margin-left:2.7pt;margin-top:.8pt;width:9.2pt;height:8.35pt;z-index:251708416;visibility:visible;mso-wrap-style:square;mso-width-percent:0;mso-height-percent:0;mso-wrap-distance-left:9pt;mso-wrap-distance-top:0;mso-wrap-distance-right:9pt;mso-wrap-distance-bottom:0;mso-position-horizontal:absolute;mso-position-horizontal-relative:text;mso-position-vertical:absolute;mso-position-vertical-relative:text;mso-width-percent:0;mso-height-percent:0;mso-width-relative:margin;mso-height-relative:margin;v-text-anchor:middle" o:gfxdata="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" fillcolor="yellow" strokecolor="#1f3763 [1604]" strokeweight="1pt">
+              <v:oval w14:anchorId="60AD118D" id="Ovale 4" o:spid="_x0000_s1026" style="position:absolute;margin-left:2.7pt;margin-top:.8pt;width:9.2pt;height:8.35pt;z-index:251708416;visibility:visible;mso-wrap-style:square;mso-width-percent:0;mso-height-percent:0;mso-wrap-distance-left:9pt;mso-wrap-distance-top:0;mso-wrap-distance-right:9pt;mso-wrap-distance-bottom:0;mso-position-horizontal:absolute;mso-position-horizontal-relative:text;mso-position-vertical:absolute;mso-position-vertical-relative:text;mso-width-percent:0;mso-height-percent:0;mso-width-relative:margin;mso-height-relative:margin;v-text-anchor:middle" o:gfxdata="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" fillcolor="#c00000" strokecolor="#1f3763 [1604]" strokeweight="1pt">
                 <v:stroke joinstyle="miter"/>
               </v:oval>
             </w:pict>
@@ -7166,12 +7422,25 @@
       <w:bookmarkEnd w:id="8"/>
     </w:p>
     <w:p>
+      <w:pPr>
+        <w:pStyle w:val="Titolo2"/>
+      </w:pPr>
       <w:r>
         <w:t>3.1 Adopted Databases</w:t>
       </w:r>
     </w:p>
     <w:p/>
     <w:p>
+      <w:pPr>
+        <w:rPr>
+          <w:sz w:val="28"/>
+          <w:szCs w:val="28"/>
+        </w:rPr>
+      </w:pPr>
+    </w:p>
+    <w:p/>
+    <w:p/>
+    <w:p>
       <w:r>
         <w:t>3.2 Document Database</w:t>
       </w:r>
@@ -7329,8 +7598,13 @@
     </w:p>
     <w:p>
       <w:r>
-        <w:t>4.3.3 Password Encryptor</w:t>
-      </w:r>
+        <w:t xml:space="preserve">4.3.3 Password </w:t>
+      </w:r>
+      <w:proofErr w:type="spellStart"/>
+      <w:r>
+        <w:t>Encryptor</w:t>
+      </w:r>
+      <w:proofErr w:type="spellEnd"/>
     </w:p>
     <w:p>
       <w:r>
@@ -7385,7 +7659,6 @@
       </w:pPr>
       <w:bookmarkStart w:id="10" w:name="_Toc58939553"/>
       <w:r>
-        <w:lastRenderedPageBreak/>
         <w:t>5 Test stage</w:t>
       </w:r>
       <w:bookmarkEnd w:id="10"/>
@@ -7468,6 +7741,7 @@
         <w:docPartUnique/>
       </w:docPartObj>
     </w:sdtPr>
+    <w:sdtEndPr/>
     <w:sdtContent>
       <w:p>
         <w:pPr>

</xml_diff>

<commit_message>
Started chapter 3 of doc
</commit_message>
<xml_diff>
--- a/Documentation/PokeMongo Documentation.docx
+++ b/Documentation/PokeMongo Documentation.docx
@@ -5123,7 +5123,7 @@
           </mc:Choice>
           <mc:Fallback>
             <w:pict>
-              <v:oval w14:anchorId="60AD118D" id="Ovale 4" o:spid="_x0000_s1026" style="position:absolute;margin-left:2.7pt;margin-top:.8pt;width:9.2pt;height:8.35pt;z-index:251708416;visibility:visible;mso-wrap-style:square;mso-width-percent:0;mso-height-percent:0;mso-wrap-distance-left:9pt;mso-wrap-distance-top:0;mso-wrap-distance-right:9pt;mso-wrap-distance-bottom:0;mso-position-horizontal:absolute;mso-position-horizontal-relative:text;mso-position-vertical:absolute;mso-position-vertical-relative:text;mso-width-percent:0;mso-height-percent:0;mso-width-relative:margin;mso-height-relative:margin;v-text-anchor:middle" o:gfxdata="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" fillcolor="#c00000" strokecolor="#1f3763 [1604]" strokeweight="1pt">
+              <v:oval w14:anchorId="328104C7" id="Ovale 4" o:spid="_x0000_s1026" style="position:absolute;margin-left:2.7pt;margin-top:.8pt;width:9.2pt;height:8.35pt;z-index:251708416;visibility:visible;mso-wrap-style:square;mso-width-percent:0;mso-height-percent:0;mso-wrap-distance-left:9pt;mso-wrap-distance-top:0;mso-wrap-distance-right:9pt;mso-wrap-distance-bottom:0;mso-position-horizontal:absolute;mso-position-horizontal-relative:text;mso-position-vertical:absolute;mso-position-vertical-relative:text;mso-width-percent:0;mso-height-percent:0;mso-width-relative:margin;mso-height-relative:margin;v-text-anchor:middle" o:gfxdata="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" fillcolor="#c00000" strokecolor="#1f3763 [1604]" strokeweight="1pt">
                 <v:stroke joinstyle="miter"/>
               </v:oval>
             </w:pict>
@@ -7432,6 +7432,287 @@
     <w:p/>
     <w:p>
       <w:pPr>
+        <w:jc w:val="both"/>
+        <w:rPr>
+          <w:sz w:val="28"/>
+          <w:szCs w:val="28"/>
+        </w:rPr>
+      </w:pPr>
+      <w:r>
+        <w:rPr>
+          <w:sz w:val="28"/>
+          <w:szCs w:val="28"/>
+        </w:rPr>
+        <w:t>According to concept presented int the previous chapter we can make the following considerations:</w:t>
+      </w:r>
+    </w:p>
+    <w:p>
+      <w:pPr>
+        <w:rPr>
+          <w:sz w:val="28"/>
+          <w:szCs w:val="28"/>
+        </w:rPr>
+      </w:pPr>
+    </w:p>
+    <w:p>
+      <w:pPr>
+        <w:pStyle w:val="Paragrafoelenco"/>
+        <w:numPr>
+          <w:ilvl w:val="0"/>
+          <w:numId w:val="8"/>
+        </w:numPr>
+        <w:jc w:val="both"/>
+        <w:rPr>
+          <w:sz w:val="28"/>
+          <w:szCs w:val="28"/>
+        </w:rPr>
+      </w:pPr>
+      <w:r>
+        <w:rPr>
+          <w:sz w:val="28"/>
+          <w:szCs w:val="28"/>
+        </w:rPr>
+        <w:t>Because of the performance constraint, a fast backend is required. Moreover, since the aim is to spread the application worldwide, the database infrastructure should be easy to distribute</w:t>
+      </w:r>
+      <w:r>
+        <w:rPr>
+          <w:sz w:val="28"/>
+          <w:szCs w:val="28"/>
+        </w:rPr>
+        <w:t>.</w:t>
+      </w:r>
+    </w:p>
+    <w:p>
+      <w:pPr>
+        <w:pStyle w:val="Paragrafoelenco"/>
+        <w:numPr>
+          <w:ilvl w:val="0"/>
+          <w:numId w:val="8"/>
+        </w:numPr>
+        <w:jc w:val="both"/>
+        <w:rPr>
+          <w:sz w:val="28"/>
+          <w:szCs w:val="28"/>
+        </w:rPr>
+      </w:pPr>
+      <w:r>
+        <w:rPr>
+          <w:sz w:val="28"/>
+          <w:szCs w:val="28"/>
+        </w:rPr>
+        <w:t>Pokémon must store heterogeneous data like URLs, different kinds of bios, float arrays and so on</w:t>
+      </w:r>
+      <w:r>
+        <w:rPr>
+          <w:sz w:val="28"/>
+          <w:szCs w:val="28"/>
+        </w:rPr>
+        <w:t>.</w:t>
+      </w:r>
+    </w:p>
+    <w:p>
+      <w:pPr>
+        <w:pStyle w:val="Paragrafoelenco"/>
+        <w:numPr>
+          <w:ilvl w:val="0"/>
+          <w:numId w:val="8"/>
+        </w:numPr>
+        <w:jc w:val="both"/>
+        <w:rPr>
+          <w:sz w:val="28"/>
+          <w:szCs w:val="28"/>
+        </w:rPr>
+      </w:pPr>
+      <w:r>
+        <w:rPr>
+          <w:sz w:val="28"/>
+          <w:szCs w:val="28"/>
+        </w:rPr>
+        <w:t xml:space="preserve">Users </w:t>
+      </w:r>
+      <w:r>
+        <w:rPr>
+          <w:sz w:val="28"/>
+          <w:szCs w:val="28"/>
+        </w:rPr>
+        <w:t>are divided into normal users and admins. Although the second ones are few, a denormalized approach could be better to handle the fact that these 2 categories have very different attributes</w:t>
+      </w:r>
+      <w:r>
+        <w:rPr>
+          <w:sz w:val="28"/>
+          <w:szCs w:val="28"/>
+        </w:rPr>
+        <w:t>.</w:t>
+      </w:r>
+    </w:p>
+    <w:p>
+      <w:pPr>
+        <w:pStyle w:val="Paragrafoelenco"/>
+        <w:numPr>
+          <w:ilvl w:val="0"/>
+          <w:numId w:val="8"/>
+        </w:numPr>
+        <w:jc w:val="both"/>
+        <w:rPr>
+          <w:sz w:val="28"/>
+          <w:szCs w:val="28"/>
+        </w:rPr>
+      </w:pPr>
+      <w:r>
+        <w:rPr>
+          <w:sz w:val="28"/>
+          <w:szCs w:val="28"/>
+        </w:rPr>
+        <w:t>Rankings are real-time OLAP queries: they need fast aggregation strategies.</w:t>
+      </w:r>
+    </w:p>
+    <w:p>
+      <w:pPr>
+        <w:pStyle w:val="Paragrafoelenco"/>
+        <w:numPr>
+          <w:ilvl w:val="0"/>
+          <w:numId w:val="8"/>
+        </w:numPr>
+        <w:jc w:val="both"/>
+        <w:rPr>
+          <w:sz w:val="28"/>
+          <w:szCs w:val="28"/>
+        </w:rPr>
+      </w:pPr>
+      <w:r>
+        <w:rPr>
+          <w:sz w:val="28"/>
+          <w:szCs w:val="28"/>
+        </w:rPr>
+        <w:t>Favorite Pokémon, friends, posts and answers together form a real Social Network</w:t>
+      </w:r>
+      <w:r>
+        <w:rPr>
+          <w:sz w:val="28"/>
+          <w:szCs w:val="28"/>
+        </w:rPr>
+        <w:t>.</w:t>
+      </w:r>
+    </w:p>
+    <w:p>
+      <w:pPr>
+        <w:pStyle w:val="Paragrafoelenco"/>
+        <w:numPr>
+          <w:ilvl w:val="0"/>
+          <w:numId w:val="8"/>
+        </w:numPr>
+        <w:jc w:val="both"/>
+        <w:rPr>
+          <w:sz w:val="28"/>
+          <w:szCs w:val="28"/>
+        </w:rPr>
+      </w:pPr>
+      <w:r>
+        <w:rPr>
+          <w:sz w:val="28"/>
+          <w:szCs w:val="28"/>
+        </w:rPr>
+        <w:t xml:space="preserve">A Team, in a normalized relational model, could be seen as a relationship table between Users and Pokémon. Anyway a huge table with a lot of duplicated </w:t>
+      </w:r>
+      <w:proofErr w:type="spellStart"/>
+      <w:r>
+        <w:rPr>
+          <w:sz w:val="28"/>
+          <w:szCs w:val="28"/>
+        </w:rPr>
+        <w:t>PokémonID</w:t>
+      </w:r>
+      <w:proofErr w:type="spellEnd"/>
+      <w:r>
+        <w:rPr>
+          <w:sz w:val="28"/>
+          <w:szCs w:val="28"/>
+        </w:rPr>
+        <w:t xml:space="preserve"> is not scalable for the requirements of this application. </w:t>
+      </w:r>
+      <w:r>
+        <w:rPr>
+          <w:sz w:val="28"/>
+          <w:szCs w:val="28"/>
+        </w:rPr>
+        <w:t>We need to find the best way to perform quickly both the retrieving of a user’s team and the ranking of the most used Pokémon, optimizing if possible memory consumption.</w:t>
+      </w:r>
+    </w:p>
+    <w:p>
+      <w:pPr>
+        <w:jc w:val="both"/>
+        <w:rPr>
+          <w:sz w:val="28"/>
+          <w:szCs w:val="28"/>
+        </w:rPr>
+      </w:pPr>
+    </w:p>
+    <w:p>
+      <w:pPr>
+        <w:jc w:val="both"/>
+        <w:rPr>
+          <w:sz w:val="28"/>
+          <w:szCs w:val="28"/>
+        </w:rPr>
+      </w:pPr>
+      <w:r>
+        <w:rPr>
+          <w:sz w:val="28"/>
+          <w:szCs w:val="28"/>
+        </w:rPr>
+        <w:t>The points 1 to 4 guided the choice of a Document Database for handling User and Pokémon data. The flexibility, denormalization and performance of this kind of the database make it the most appropriate one.</w:t>
+      </w:r>
+    </w:p>
+    <w:p>
+      <w:pPr>
+        <w:jc w:val="both"/>
+        <w:rPr>
+          <w:sz w:val="28"/>
+          <w:szCs w:val="28"/>
+        </w:rPr>
+      </w:pPr>
+    </w:p>
+    <w:p>
+      <w:pPr>
+        <w:jc w:val="both"/>
+        <w:rPr>
+          <w:sz w:val="28"/>
+          <w:szCs w:val="28"/>
+        </w:rPr>
+      </w:pPr>
+      <w:r>
+        <w:rPr>
+          <w:sz w:val="28"/>
+          <w:szCs w:val="28"/>
+        </w:rPr>
+        <w:t xml:space="preserve">The point 5 is best handled by a Graph DB, optimized for networks and different kinds of relationships. Moreover, we realized that the best </w:t>
+      </w:r>
+      <w:r>
+        <w:rPr>
+          <w:sz w:val="28"/>
+          <w:szCs w:val="28"/>
+        </w:rPr>
+        <w:t xml:space="preserve">way to handle a team is to decompose it in a set of Graph Relationships (USER – OWNS </w:t>
+      </w:r>
+      <w:r>
+        <w:rPr>
+          <w:sz w:val="28"/>
+          <w:szCs w:val="28"/>
+        </w:rPr>
+        <w:sym w:font="Wingdings" w:char="F0E0"/>
+      </w:r>
+      <w:r>
+        <w:rPr>
+          <w:sz w:val="28"/>
+          <w:szCs w:val="28"/>
+        </w:rPr>
+        <w:t xml:space="preserve"> POKEMON).  Indeed, in this way queries mentioned at point 6 are very fast (just counting incoming/outcoming edges, see paragraph 3.3.1), and there are no useless, waste-memory repetitions of User IDs/Pokémon IDs. </w:t>
+      </w:r>
+    </w:p>
+    <w:p>
+      <w:pPr>
+        <w:ind w:left="360"/>
+        <w:jc w:val="both"/>
         <w:rPr>
           <w:sz w:val="28"/>
           <w:szCs w:val="28"/>
@@ -7439,35 +7720,40 @@
       </w:pPr>
     </w:p>
     <w:p/>
+    <w:p>
+      <w:pPr>
+        <w:pStyle w:val="Titolo2"/>
+      </w:pPr>
+      <w:r>
+        <w:t>3.2 Document Database</w:t>
+      </w:r>
+    </w:p>
+    <w:p>
+      <w:pPr>
+        <w:pStyle w:val="Titolo3"/>
+      </w:pPr>
+      <w:r>
+        <w:t>3.2.1 Queries handled</w:t>
+      </w:r>
+    </w:p>
+    <w:p>
+      <w:r>
+        <w:t>3.2.2 Entities handled</w:t>
+      </w:r>
+    </w:p>
+    <w:p>
+      <w:r>
+        <w:t>3.2.3 Collection structure</w:t>
+      </w:r>
+    </w:p>
+    <w:p>
+      <w:r>
+        <w:t>3.2.4 Indexes</w:t>
+      </w:r>
+    </w:p>
     <w:p/>
     <w:p>
       <w:r>
-        <w:t>3.2 Document Database</w:t>
-      </w:r>
-    </w:p>
-    <w:p>
-      <w:r>
-        <w:t>3.2.1 Queries handled</w:t>
-      </w:r>
-    </w:p>
-    <w:p>
-      <w:r>
-        <w:t>3.2.2 Entities handled</w:t>
-      </w:r>
-    </w:p>
-    <w:p>
-      <w:r>
-        <w:t>3.2.3 Collection structure</w:t>
-      </w:r>
-    </w:p>
-    <w:p>
-      <w:r>
-        <w:t>3.2.4 Indexes</w:t>
-      </w:r>
-    </w:p>
-    <w:p/>
-    <w:p>
-      <w:r>
         <w:t>3.3 Graph Database</w:t>
       </w:r>
     </w:p>
@@ -7483,6 +7769,7 @@
     </w:p>
     <w:p>
       <w:r>
+        <w:lastRenderedPageBreak/>
         <w:t xml:space="preserve">3.3.3 Graph Structure  </w:t>
       </w:r>
     </w:p>
@@ -8624,6 +8911,119 @@
     <w:tmpl w:val="9DEAC594"/>
     <w:numStyleLink w:val="Puntoelenco1"/>
   </w:abstractNum>
+  <w:abstractNum w:abstractNumId="7" w15:restartNumberingAfterBreak="0">
+    <w:nsid w:val="7107662A"/>
+    <w:multiLevelType w:val="hybridMultilevel"/>
+    <w:tmpl w:val="9E140AB6"/>
+    <w:lvl w:ilvl="0" w:tplc="0410000F">
+      <w:start w:val="1"/>
+      <w:numFmt w:val="decimal"/>
+      <w:lvlText w:val="%1."/>
+      <w:lvlJc w:val="left"/>
+      <w:pPr>
+        <w:ind w:left="720" w:hanging="360"/>
+      </w:pPr>
+      <w:rPr>
+        <w:rFonts w:hint="default"/>
+      </w:rPr>
+    </w:lvl>
+    <w:lvl w:ilvl="1" w:tplc="04100003" w:tentative="1">
+      <w:start w:val="1"/>
+      <w:numFmt w:val="bullet"/>
+      <w:lvlText w:val="o"/>
+      <w:lvlJc w:val="left"/>
+      <w:pPr>
+        <w:ind w:left="1440" w:hanging="360"/>
+      </w:pPr>
+      <w:rPr>
+        <w:rFonts w:ascii="Courier New" w:hAnsi="Courier New" w:cs="Courier New" w:hint="default"/>
+      </w:rPr>
+    </w:lvl>
+    <w:lvl w:ilvl="2" w:tplc="04100005" w:tentative="1">
+      <w:start w:val="1"/>
+      <w:numFmt w:val="bullet"/>
+      <w:lvlText w:val=""/>
+      <w:lvlJc w:val="left"/>
+      <w:pPr>
+        <w:ind w:left="2160" w:hanging="360"/>
+      </w:pPr>
+      <w:rPr>
+        <w:rFonts w:ascii="Wingdings" w:hAnsi="Wingdings" w:hint="default"/>
+      </w:rPr>
+    </w:lvl>
+    <w:lvl w:ilvl="3" w:tplc="04100001" w:tentative="1">
+      <w:start w:val="1"/>
+      <w:numFmt w:val="bullet"/>
+      <w:lvlText w:val=""/>
+      <w:lvlJc w:val="left"/>
+      <w:pPr>
+        <w:ind w:left="2880" w:hanging="360"/>
+      </w:pPr>
+      <w:rPr>
+        <w:rFonts w:ascii="Symbol" w:hAnsi="Symbol" w:hint="default"/>
+      </w:rPr>
+    </w:lvl>
+    <w:lvl w:ilvl="4" w:tplc="04100003" w:tentative="1">
+      <w:start w:val="1"/>
+      <w:numFmt w:val="bullet"/>
+      <w:lvlText w:val="o"/>
+      <w:lvlJc w:val="left"/>
+      <w:pPr>
+        <w:ind w:left="3600" w:hanging="360"/>
+      </w:pPr>
+      <w:rPr>
+        <w:rFonts w:ascii="Courier New" w:hAnsi="Courier New" w:cs="Courier New" w:hint="default"/>
+      </w:rPr>
+    </w:lvl>
+    <w:lvl w:ilvl="5" w:tplc="04100005" w:tentative="1">
+      <w:start w:val="1"/>
+      <w:numFmt w:val="bullet"/>
+      <w:lvlText w:val=""/>
+      <w:lvlJc w:val="left"/>
+      <w:pPr>
+        <w:ind w:left="4320" w:hanging="360"/>
+      </w:pPr>
+      <w:rPr>
+        <w:rFonts w:ascii="Wingdings" w:hAnsi="Wingdings" w:hint="default"/>
+      </w:rPr>
+    </w:lvl>
+    <w:lvl w:ilvl="6" w:tplc="04100001" w:tentative="1">
+      <w:start w:val="1"/>
+      <w:numFmt w:val="bullet"/>
+      <w:lvlText w:val=""/>
+      <w:lvlJc w:val="left"/>
+      <w:pPr>
+        <w:ind w:left="5040" w:hanging="360"/>
+      </w:pPr>
+      <w:rPr>
+        <w:rFonts w:ascii="Symbol" w:hAnsi="Symbol" w:hint="default"/>
+      </w:rPr>
+    </w:lvl>
+    <w:lvl w:ilvl="7" w:tplc="04100003" w:tentative="1">
+      <w:start w:val="1"/>
+      <w:numFmt w:val="bullet"/>
+      <w:lvlText w:val="o"/>
+      <w:lvlJc w:val="left"/>
+      <w:pPr>
+        <w:ind w:left="5760" w:hanging="360"/>
+      </w:pPr>
+      <w:rPr>
+        <w:rFonts w:ascii="Courier New" w:hAnsi="Courier New" w:cs="Courier New" w:hint="default"/>
+      </w:rPr>
+    </w:lvl>
+    <w:lvl w:ilvl="8" w:tplc="04100005" w:tentative="1">
+      <w:start w:val="1"/>
+      <w:numFmt w:val="bullet"/>
+      <w:lvlText w:val=""/>
+      <w:lvlJc w:val="left"/>
+      <w:pPr>
+        <w:ind w:left="6480" w:hanging="360"/>
+      </w:pPr>
+      <w:rPr>
+        <w:rFonts w:ascii="Wingdings" w:hAnsi="Wingdings" w:hint="default"/>
+      </w:rPr>
+    </w:lvl>
+  </w:abstractNum>
   <w:num w:numId="1">
     <w:abstractNumId w:val="3"/>
   </w:num>
@@ -8644,6 +9044,9 @@
   </w:num>
   <w:num w:numId="7">
     <w:abstractNumId w:val="5"/>
+  </w:num>
+  <w:num w:numId="8">
+    <w:abstractNumId w:val="7"/>
   </w:num>
 </w:numbering>
 </file>

</xml_diff>